<commit_message>
ajout des nouvelles verion du cdcf et CR01
</commit_message>
<xml_diff>
--- a/doc/cdcf/src/GSA_CDCF_V1.0.docx
+++ b/doc/cdcf/src/GSA_CDCF_V1.0.docx
@@ -192,7 +192,10 @@
               <w:jc w:val="center"/>
             </w:pPr>
             <w:r>
-              <w:t>Version : 1.0</w:t>
+              <w:t>Version : 1.</w:t>
+            </w:r>
+            <w:r>
+              <w:t>1</w:t>
             </w:r>
           </w:p>
         </w:tc>
@@ -441,6 +444,74 @@
           </w:tcPr>
           <w:p>
             <w:r>
+              <w:t xml:space="preserve">Mariana </w:t>
+            </w:r>
+            <w:r>
+              <w:t>Andujar</w:t>
+            </w:r>
+          </w:p>
+        </w:tc>
+        <w:tc>
+          <w:tcPr>
+            <w:tcW w:w="914" w:type="dxa"/>
+          </w:tcPr>
+          <w:p>
+            <w:r>
+              <w:t>MA</w:t>
+            </w:r>
+          </w:p>
+        </w:tc>
+        <w:tc>
+          <w:tcPr>
+            <w:tcW w:w="3215" w:type="dxa"/>
+          </w:tcPr>
+          <w:p>
+            <w:r>
+              <w:t>mariana.andujar@etu.univ-amu.fr</w:t>
+            </w:r>
+          </w:p>
+        </w:tc>
+        <w:tc>
+          <w:tcPr>
+            <w:tcW w:w="1632" w:type="dxa"/>
+          </w:tcPr>
+          <w:p>
+            <w:r>
+              <w:t>Service développement</w:t>
+            </w:r>
+          </w:p>
+        </w:tc>
+        <w:tc>
+          <w:tcPr>
+            <w:tcW w:w="1569" w:type="dxa"/>
+          </w:tcPr>
+          <w:p>
+            <w:r>
+              <w:t>Assistante MOA</w:t>
+            </w:r>
+          </w:p>
+        </w:tc>
+        <w:tc>
+          <w:tcPr>
+            <w:tcW w:w="1111" w:type="dxa"/>
+          </w:tcPr>
+          <w:p>
+            <w:pPr>
+              <w:jc w:val="center"/>
+            </w:pPr>
+            <w:r>
+              <w:t>P</w:t>
+            </w:r>
+          </w:p>
+        </w:tc>
+      </w:tr>
+      <w:tr>
+        <w:tc>
+          <w:tcPr>
+            <w:tcW w:w="2021" w:type="dxa"/>
+          </w:tcPr>
+          <w:p>
+            <w:r>
               <w:t>Pierre Vincent</w:t>
             </w:r>
           </w:p>
@@ -912,6 +983,9 @@
             <w:r>
               <w:t>1.0</w:t>
             </w:r>
+            <w:r>
+              <w:t>, 1.1</w:t>
+            </w:r>
           </w:p>
         </w:tc>
         <w:tc>
@@ -920,7 +994,10 @@
           </w:tcPr>
           <w:p>
             <w:r>
-              <w:t>28/01/2019</w:t>
+              <w:t>30</w:t>
+            </w:r>
+            <w:r>
+              <w:t>/01/2019</w:t>
             </w:r>
           </w:p>
         </w:tc>
@@ -944,6 +1021,9 @@
             <w:r>
               <w:t>1.0</w:t>
             </w:r>
+            <w:r>
+              <w:t>, 1.1</w:t>
+            </w:r>
           </w:p>
         </w:tc>
         <w:tc>
@@ -952,7 +1032,10 @@
           </w:tcPr>
           <w:p>
             <w:r>
-              <w:t>28/01/2019</w:t>
+              <w:t>30</w:t>
+            </w:r>
+            <w:r>
+              <w:t>/01/2019</w:t>
             </w:r>
           </w:p>
         </w:tc>
@@ -1207,6 +1290,70 @@
           <w:p/>
         </w:tc>
       </w:tr>
+      <w:tr>
+        <w:tc>
+          <w:tcPr>
+            <w:tcW w:w="1462" w:type="dxa"/>
+          </w:tcPr>
+          <w:p>
+            <w:r>
+              <w:t>1.1</w:t>
+            </w:r>
+          </w:p>
+        </w:tc>
+        <w:tc>
+          <w:tcPr>
+            <w:tcW w:w="1465" w:type="dxa"/>
+          </w:tcPr>
+          <w:p>
+            <w:r>
+              <w:t>30/01/2019</w:t>
+            </w:r>
+          </w:p>
+        </w:tc>
+        <w:tc>
+          <w:tcPr>
+            <w:tcW w:w="1493" w:type="dxa"/>
+          </w:tcPr>
+          <w:p>
+            <w:r>
+              <w:t>Page de garde</w:t>
+            </w:r>
+          </w:p>
+        </w:tc>
+        <w:tc>
+          <w:tcPr>
+            <w:tcW w:w="1487" w:type="dxa"/>
+          </w:tcPr>
+          <w:p>
+            <w:r>
+              <w:t>Ajout d’un participant</w:t>
+            </w:r>
+          </w:p>
+        </w:tc>
+        <w:tc>
+          <w:tcPr>
+            <w:tcW w:w="1472" w:type="dxa"/>
+          </w:tcPr>
+          <w:p>
+            <w:r>
+              <w:t>PV</w:t>
+            </w:r>
+          </w:p>
+        </w:tc>
+        <w:tc>
+          <w:tcPr>
+            <w:tcW w:w="1494" w:type="dxa"/>
+          </w:tcPr>
+          <w:p/>
+        </w:tc>
+        <w:tc>
+          <w:tcPr>
+            <w:tcW w:w="1583" w:type="dxa"/>
+          </w:tcPr>
+          <w:p/>
+        </w:tc>
+      </w:tr>
     </w:tbl>
     <w:p>
       <w:pPr>
@@ -1567,6 +1714,8 @@
       <w:r>
         <w:br w:type="page"/>
       </w:r>
+      <w:bookmarkStart w:id="0" w:name="_GoBack"/>
+      <w:bookmarkEnd w:id="0"/>
     </w:p>
     <w:p>
       <w:pPr>
@@ -11372,10 +11521,7 @@
         </w:tc>
       </w:tr>
     </w:tbl>
-    <w:p>
-      <w:bookmarkStart w:id="0" w:name="_GoBack"/>
-      <w:bookmarkEnd w:id="0"/>
-    </w:p>
+    <w:p/>
     <w:sectPr>
       <w:headerReference w:type="default" r:id="rId9"/>
       <w:footerReference w:type="default" r:id="rId10"/>
@@ -11706,7 +11852,10 @@
             <w:jc w:val="center"/>
           </w:pPr>
           <w:r>
-            <w:t>1.0</w:t>
+            <w:t>1.</w:t>
+          </w:r>
+          <w:r>
+            <w:t>1</w:t>
           </w:r>
         </w:p>
       </w:tc>
@@ -11742,7 +11891,7 @@
             <w:rPr>
               <w:noProof/>
             </w:rPr>
-            <w:t>29/01/2019</w:t>
+            <w:t>30/01/2019</w:t>
           </w:r>
           <w:r>
             <w:rPr>
@@ -11921,7 +12070,10 @@
             <w:jc w:val="center"/>
           </w:pPr>
           <w:r>
-            <w:t>CDCF 1.0</w:t>
+            <w:t>CDCF 1.</w:t>
+          </w:r>
+          <w:r>
+            <w:t>1</w:t>
           </w:r>
         </w:p>
       </w:tc>
@@ -11948,7 +12100,7 @@
             <w:rPr>
               <w:noProof/>
             </w:rPr>
-            <w:t>29/01/2019</w:t>
+            <w:t>30/01/2019</w:t>
           </w:r>
           <w:r>
             <w:fldChar w:fldCharType="end"/>
@@ -13185,6 +13337,7 @@
   <w:style w:type="character" w:default="1" w:styleId="Policepardfaut">
     <w:name w:val="Default Paragraph Font"/>
     <w:uiPriority w:val="1"/>
+    <w:semiHidden/>
     <w:unhideWhenUsed/>
   </w:style>
   <w:style w:type="table" w:default="1" w:styleId="TableauNormal">
@@ -13667,7 +13820,7 @@
 </file>
 
 <file path=customXml/itemProps1.xml><?xml version="1.0" encoding="utf-8"?>
-<ds:datastoreItem xmlns:ds="http://schemas.openxmlformats.org/officeDocument/2006/customXml" ds:itemID="{5DA45D50-FC88-4919-AE3F-5A1EDF618433}">
+<ds:datastoreItem xmlns:ds="http://schemas.openxmlformats.org/officeDocument/2006/customXml" ds:itemID="{AE357B39-0594-4BA7-BF8A-8079B0A0061F}">
   <ds:schemaRefs>
     <ds:schemaRef ds:uri="http://schemas.openxmlformats.org/officeDocument/2006/bibliography"/>
   </ds:schemaRefs>

</xml_diff>

<commit_message>
nouvel uml package models 1.2
</commit_message>
<xml_diff>
--- a/doc/cdcf/src/GSA_CDCF_V1.0.docx
+++ b/doc/cdcf/src/GSA_CDCF_V1.0.docx
@@ -558,8 +558,13 @@
           </w:tcPr>
           <w:p>
             <w:r>
-              <w:t>Chef de projet MOA</w:t>
-            </w:r>
+              <w:t>Chef de projet MO</w:t>
+            </w:r>
+            <w:r>
+              <w:t>E</w:t>
+            </w:r>
+            <w:bookmarkStart w:id="0" w:name="_GoBack"/>
+            <w:bookmarkEnd w:id="0"/>
           </w:p>
         </w:tc>
         <w:tc>
@@ -1714,8 +1719,6 @@
       <w:r>
         <w:br w:type="page"/>
       </w:r>
-      <w:bookmarkStart w:id="0" w:name="_GoBack"/>
-      <w:bookmarkEnd w:id="0"/>
     </w:p>
     <w:p>
       <w:pPr>
@@ -11891,7 +11894,7 @@
             <w:rPr>
               <w:noProof/>
             </w:rPr>
-            <w:t>30/01/2019</w:t>
+            <w:t>31/01/2019</w:t>
           </w:r>
           <w:r>
             <w:rPr>
@@ -12100,7 +12103,7 @@
             <w:rPr>
               <w:noProof/>
             </w:rPr>
-            <w:t>30/01/2019</w:t>
+            <w:t>31/01/2019</w:t>
           </w:r>
           <w:r>
             <w:fldChar w:fldCharType="end"/>
@@ -13820,7 +13823,7 @@
 </file>
 
 <file path=customXml/itemProps1.xml><?xml version="1.0" encoding="utf-8"?>
-<ds:datastoreItem xmlns:ds="http://schemas.openxmlformats.org/officeDocument/2006/customXml" ds:itemID="{AE357B39-0594-4BA7-BF8A-8079B0A0061F}">
+<ds:datastoreItem xmlns:ds="http://schemas.openxmlformats.org/officeDocument/2006/customXml" ds:itemID="{81B63692-9E31-4163-A77D-AFBC27BE60A3}">
   <ds:schemaRefs>
     <ds:schemaRef ds:uri="http://schemas.openxmlformats.org/officeDocument/2006/bibliography"/>
   </ds:schemaRefs>

</xml_diff>

<commit_message>
refactor models and add GSA_checks
</commit_message>
<xml_diff>
--- a/doc/cdcf/src/GSA_CDCF_V1.0.docx
+++ b/doc/cdcf/src/GSA_CDCF_V1.0.docx
@@ -885,7 +885,10 @@
           </w:tcPr>
           <w:p>
             <w:r>
-              <w:t>10</w:t>
+              <w:t>1</w:t>
+            </w:r>
+            <w:r>
+              <w:t>1</w:t>
             </w:r>
             <w:r>
               <w:t>/02/2019</w:t>
@@ -1224,7 +1227,10 @@
           </w:tcPr>
           <w:p>
             <w:r>
-              <w:t>10</w:t>
+              <w:t>1</w:t>
+            </w:r>
+            <w:r>
+              <w:t>1</w:t>
             </w:r>
             <w:r>
               <w:t>/02/2019</w:t>
@@ -3287,17 +3293,19 @@
         </w:rPr>
         <w:br w:type="page"/>
       </w:r>
+      <w:bookmarkStart w:id="0" w:name="_GoBack"/>
+      <w:bookmarkEnd w:id="0"/>
     </w:p>
     <w:p>
       <w:pPr>
         <w:pStyle w:val="Titre1"/>
       </w:pPr>
-      <w:bookmarkStart w:id="0" w:name="_Toc446609"/>
+      <w:bookmarkStart w:id="1" w:name="_Toc446609"/>
       <w:r>
         <w:lastRenderedPageBreak/>
         <w:t>Objet du document</w:t>
       </w:r>
-      <w:bookmarkEnd w:id="0"/>
+      <w:bookmarkEnd w:id="1"/>
     </w:p>
     <w:p/>
     <w:p>
@@ -3328,22 +3336,22 @@
       <w:pPr>
         <w:pStyle w:val="Titre1"/>
       </w:pPr>
-      <w:bookmarkStart w:id="1" w:name="_Toc446610"/>
+      <w:bookmarkStart w:id="2" w:name="_Toc446610"/>
       <w:r>
         <w:t>Documentation et terminologie</w:t>
       </w:r>
-      <w:bookmarkEnd w:id="1"/>
+      <w:bookmarkEnd w:id="2"/>
     </w:p>
     <w:p/>
     <w:p>
       <w:pPr>
         <w:pStyle w:val="Titre2"/>
       </w:pPr>
-      <w:bookmarkStart w:id="2" w:name="_Toc446611"/>
+      <w:bookmarkStart w:id="3" w:name="_Toc446611"/>
       <w:r>
         <w:t>Références Documentaires</w:t>
       </w:r>
-      <w:bookmarkEnd w:id="2"/>
+      <w:bookmarkEnd w:id="3"/>
     </w:p>
     <w:p/>
     <w:tbl>
@@ -3370,7 +3378,7 @@
                 <w:b/>
               </w:rPr>
             </w:pPr>
-            <w:bookmarkStart w:id="3" w:name="_Hlk718913"/>
+            <w:bookmarkStart w:id="4" w:name="_Hlk718913"/>
             <w:r>
               <w:rPr>
                 <w:b/>
@@ -3639,18 +3647,18 @@
           </w:p>
         </w:tc>
       </w:tr>
-      <w:bookmarkEnd w:id="3"/>
+      <w:bookmarkEnd w:id="4"/>
     </w:tbl>
     <w:p/>
     <w:p>
       <w:pPr>
         <w:pStyle w:val="Titre2"/>
       </w:pPr>
-      <w:bookmarkStart w:id="4" w:name="_Toc446612"/>
+      <w:bookmarkStart w:id="5" w:name="_Toc446612"/>
       <w:r>
         <w:t>Terminologie / Glossaire</w:t>
       </w:r>
-      <w:bookmarkEnd w:id="4"/>
+      <w:bookmarkEnd w:id="5"/>
     </w:p>
     <w:p/>
     <w:tbl>
@@ -3955,7 +3963,6 @@
             <w:tcW w:w="7059" w:type="dxa"/>
           </w:tcPr>
           <w:p>
-            <w:bookmarkStart w:id="5" w:name="_GoBack"/>
             <w:r>
               <w:rPr>
                 <w:rFonts w:ascii="Arial" w:hAnsi="Arial" w:cs="Arial"/>
@@ -3966,7 +3973,6 @@
               </w:rPr>
               <w:t>Open Web Application Security Project</w:t>
             </w:r>
-            <w:bookmarkEnd w:id="5"/>
           </w:p>
         </w:tc>
       </w:tr>
@@ -17432,7 +17438,19 @@
             <w:rPr>
               <w:noProof/>
             </w:rPr>
-            <w:t>10/02/2019</w:t>
+            <w:t>1</w:t>
+          </w:r>
+          <w:r>
+            <w:rPr>
+              <w:noProof/>
+            </w:rPr>
+            <w:t>1</w:t>
+          </w:r>
+          <w:r>
+            <w:rPr>
+              <w:noProof/>
+            </w:rPr>
+            <w:t>/02/2019</w:t>
           </w:r>
         </w:p>
       </w:tc>
@@ -19300,7 +19318,7 @@
 </file>
 
 <file path=customXml/itemProps1.xml><?xml version="1.0" encoding="utf-8"?>
-<ds:datastoreItem xmlns:ds="http://schemas.openxmlformats.org/officeDocument/2006/customXml" ds:itemID="{B8472196-8D41-42BD-A27B-344E0986E9A7}">
+<ds:datastoreItem xmlns:ds="http://schemas.openxmlformats.org/officeDocument/2006/customXml" ds:itemID="{60ACC48F-B29B-4560-8ED3-E562CE9F1DFA}">
   <ds:schemaRefs>
     <ds:schemaRef ds:uri="http://schemas.openxmlformats.org/officeDocument/2006/bibliography"/>
   </ds:schemaRefs>

</xml_diff>

<commit_message>
add last version of CDCF and new UML
</commit_message>
<xml_diff>
--- a/doc/cdcf/src/GSA_CDCF_V1.0.docx
+++ b/doc/cdcf/src/GSA_CDCF_V1.0.docx
@@ -195,7 +195,7 @@
               <w:t>Version : 1.</w:t>
             </w:r>
             <w:r>
-              <w:t>2</w:t>
+              <w:t>3</w:t>
             </w:r>
           </w:p>
         </w:tc>
@@ -760,14 +760,6 @@
           <w:szCs w:val="18"/>
         </w:rPr>
       </w:pPr>
-      <w:r>
-        <w:rPr>
-          <w:i/>
-          <w:sz w:val="18"/>
-          <w:szCs w:val="18"/>
-        </w:rPr>
-        <w:t>P = présent, A = absent, E = excusé</w:t>
-      </w:r>
     </w:p>
     <w:tbl>
       <w:tblPr>
@@ -877,6 +869,9 @@
             <w:r>
               <w:t>, 1.2</w:t>
             </w:r>
+            <w:r>
+              <w:t>, 1.3</w:t>
+            </w:r>
           </w:p>
         </w:tc>
         <w:tc>
@@ -888,7 +883,7 @@
               <w:t>1</w:t>
             </w:r>
             <w:r>
-              <w:t>1</w:t>
+              <w:t>7</w:t>
             </w:r>
             <w:r>
               <w:t>/02/2019</w:t>
@@ -946,13 +941,13 @@
         <w:tblLook w:val="04A0" w:firstRow="1" w:lastRow="0" w:firstColumn="1" w:lastColumn="0" w:noHBand="0" w:noVBand="1"/>
       </w:tblPr>
       <w:tblGrid>
-        <w:gridCol w:w="1348"/>
-        <w:gridCol w:w="1427"/>
-        <w:gridCol w:w="1487"/>
-        <w:gridCol w:w="2174"/>
+        <w:gridCol w:w="1331"/>
+        <w:gridCol w:w="1422"/>
+        <w:gridCol w:w="1486"/>
+        <w:gridCol w:w="2212"/>
         <w:gridCol w:w="1042"/>
         <w:gridCol w:w="1494"/>
-        <w:gridCol w:w="1484"/>
+        <w:gridCol w:w="1469"/>
       </w:tblGrid>
       <w:tr>
         <w:tc>
@@ -1268,6 +1263,70 @@
               <w:t>Contensin</w:t>
             </w:r>
             <w:proofErr w:type="spellEnd"/>
+          </w:p>
+        </w:tc>
+        <w:tc>
+          <w:tcPr>
+            <w:tcW w:w="580" w:type="dxa"/>
+          </w:tcPr>
+          <w:p>
+            <w:r>
+              <w:t>PV</w:t>
+            </w:r>
+          </w:p>
+        </w:tc>
+        <w:tc>
+          <w:tcPr>
+            <w:tcW w:w="1494" w:type="dxa"/>
+          </w:tcPr>
+          <w:p/>
+        </w:tc>
+        <w:tc>
+          <w:tcPr>
+            <w:tcW w:w="1583" w:type="dxa"/>
+          </w:tcPr>
+          <w:p/>
+        </w:tc>
+      </w:tr>
+      <w:tr>
+        <w:tc>
+          <w:tcPr>
+            <w:tcW w:w="1462" w:type="dxa"/>
+          </w:tcPr>
+          <w:p>
+            <w:r>
+              <w:t>1.3</w:t>
+            </w:r>
+          </w:p>
+        </w:tc>
+        <w:tc>
+          <w:tcPr>
+            <w:tcW w:w="1465" w:type="dxa"/>
+          </w:tcPr>
+          <w:p>
+            <w:r>
+              <w:t>17/02/2019</w:t>
+            </w:r>
+          </w:p>
+        </w:tc>
+        <w:tc>
+          <w:tcPr>
+            <w:tcW w:w="1493" w:type="dxa"/>
+          </w:tcPr>
+          <w:p>
+            <w:r>
+              <w:t>Pages 10 à 22</w:t>
+            </w:r>
+          </w:p>
+        </w:tc>
+        <w:tc>
+          <w:tcPr>
+            <w:tcW w:w="2379" w:type="dxa"/>
+          </w:tcPr>
+          <w:p>
+            <w:r>
+              <w:t>Précisions sur les critères d’appréciations.</w:t>
+            </w:r>
           </w:p>
         </w:tc>
         <w:tc>
@@ -1391,7 +1450,7 @@
             </w:rPr>
             <w:fldChar w:fldCharType="separate"/>
           </w:r>
-          <w:hyperlink w:anchor="_Toc446609" w:history="1">
+          <w:hyperlink w:anchor="_Toc1308085" w:history="1">
             <w:r>
               <w:rPr>
                 <w:rStyle w:val="Lienhypertexte"/>
@@ -1433,7 +1492,7 @@
                 <w:noProof/>
                 <w:webHidden/>
               </w:rPr>
-              <w:instrText xml:space="preserve"> PAGEREF _Toc446609 \h </w:instrText>
+              <w:instrText xml:space="preserve"> PAGEREF _Toc1308085 \h </w:instrText>
             </w:r>
             <w:r>
               <w:rPr>
@@ -1477,7 +1536,7 @@
               <w:lang w:eastAsia="fr-FR"/>
             </w:rPr>
           </w:pPr>
-          <w:hyperlink w:anchor="_Toc446610" w:history="1">
+          <w:hyperlink w:anchor="_Toc1308086" w:history="1">
             <w:r>
               <w:rPr>
                 <w:rStyle w:val="Lienhypertexte"/>
@@ -1519,7 +1578,7 @@
                 <w:noProof/>
                 <w:webHidden/>
               </w:rPr>
-              <w:instrText xml:space="preserve"> PAGEREF _Toc446610 \h </w:instrText>
+              <w:instrText xml:space="preserve"> PAGEREF _Toc1308086 \h </w:instrText>
             </w:r>
             <w:r>
               <w:rPr>
@@ -1563,7 +1622,7 @@
               <w:lang w:eastAsia="fr-FR"/>
             </w:rPr>
           </w:pPr>
-          <w:hyperlink w:anchor="_Toc446611" w:history="1">
+          <w:hyperlink w:anchor="_Toc1308087" w:history="1">
             <w:r>
               <w:rPr>
                 <w:rStyle w:val="Lienhypertexte"/>
@@ -1605,7 +1664,7 @@
                 <w:noProof/>
                 <w:webHidden/>
               </w:rPr>
-              <w:instrText xml:space="preserve"> PAGEREF _Toc446611 \h </w:instrText>
+              <w:instrText xml:space="preserve"> PAGEREF _Toc1308087 \h </w:instrText>
             </w:r>
             <w:r>
               <w:rPr>
@@ -1649,7 +1708,7 @@
               <w:lang w:eastAsia="fr-FR"/>
             </w:rPr>
           </w:pPr>
-          <w:hyperlink w:anchor="_Toc446612" w:history="1">
+          <w:hyperlink w:anchor="_Toc1308088" w:history="1">
             <w:r>
               <w:rPr>
                 <w:rStyle w:val="Lienhypertexte"/>
@@ -1691,7 +1750,7 @@
                 <w:noProof/>
                 <w:webHidden/>
               </w:rPr>
-              <w:instrText xml:space="preserve"> PAGEREF _Toc446612 \h </w:instrText>
+              <w:instrText xml:space="preserve"> PAGEREF _Toc1308088 \h </w:instrText>
             </w:r>
             <w:r>
               <w:rPr>
@@ -1735,7 +1794,7 @@
               <w:lang w:eastAsia="fr-FR"/>
             </w:rPr>
           </w:pPr>
-          <w:hyperlink w:anchor="_Toc446613" w:history="1">
+          <w:hyperlink w:anchor="_Toc1308089" w:history="1">
             <w:r>
               <w:rPr>
                 <w:rStyle w:val="Lienhypertexte"/>
@@ -1777,7 +1836,7 @@
                 <w:noProof/>
                 <w:webHidden/>
               </w:rPr>
-              <w:instrText xml:space="preserve"> PAGEREF _Toc446613 \h </w:instrText>
+              <w:instrText xml:space="preserve"> PAGEREF _Toc1308089 \h </w:instrText>
             </w:r>
             <w:r>
               <w:rPr>
@@ -1798,6 +1857,264 @@
                 <w:webHidden/>
               </w:rPr>
               <w:t>4</w:t>
+            </w:r>
+            <w:r>
+              <w:rPr>
+                <w:noProof/>
+                <w:webHidden/>
+              </w:rPr>
+              <w:fldChar w:fldCharType="end"/>
+            </w:r>
+          </w:hyperlink>
+        </w:p>
+        <w:p>
+          <w:pPr>
+            <w:pStyle w:val="TM2"/>
+            <w:tabs>
+              <w:tab w:val="left" w:pos="660"/>
+              <w:tab w:val="right" w:leader="dot" w:pos="10456"/>
+            </w:tabs>
+            <w:rPr>
+              <w:rFonts w:eastAsiaTheme="minorEastAsia"/>
+              <w:noProof/>
+              <w:lang w:eastAsia="fr-FR"/>
+            </w:rPr>
+          </w:pPr>
+          <w:hyperlink w:anchor="_Toc1308090" w:history="1">
+            <w:r>
+              <w:rPr>
+                <w:rStyle w:val="Lienhypertexte"/>
+                <w:noProof/>
+              </w:rPr>
+              <w:t>1.</w:t>
+            </w:r>
+            <w:r>
+              <w:rPr>
+                <w:rFonts w:eastAsiaTheme="minorEastAsia"/>
+                <w:noProof/>
+                <w:lang w:eastAsia="fr-FR"/>
+              </w:rPr>
+              <w:tab/>
+            </w:r>
+            <w:r>
+              <w:rPr>
+                <w:rStyle w:val="Lienhypertexte"/>
+                <w:noProof/>
+              </w:rPr>
+              <w:t>Gestion des stocks</w:t>
+            </w:r>
+            <w:r>
+              <w:rPr>
+                <w:noProof/>
+                <w:webHidden/>
+              </w:rPr>
+              <w:tab/>
+            </w:r>
+            <w:r>
+              <w:rPr>
+                <w:noProof/>
+                <w:webHidden/>
+              </w:rPr>
+              <w:fldChar w:fldCharType="begin"/>
+            </w:r>
+            <w:r>
+              <w:rPr>
+                <w:noProof/>
+                <w:webHidden/>
+              </w:rPr>
+              <w:instrText xml:space="preserve"> PAGEREF _Toc1308090 \h </w:instrText>
+            </w:r>
+            <w:r>
+              <w:rPr>
+                <w:noProof/>
+                <w:webHidden/>
+              </w:rPr>
+            </w:r>
+            <w:r>
+              <w:rPr>
+                <w:noProof/>
+                <w:webHidden/>
+              </w:rPr>
+              <w:fldChar w:fldCharType="separate"/>
+            </w:r>
+            <w:r>
+              <w:rPr>
+                <w:noProof/>
+                <w:webHidden/>
+              </w:rPr>
+              <w:t>5</w:t>
+            </w:r>
+            <w:r>
+              <w:rPr>
+                <w:noProof/>
+                <w:webHidden/>
+              </w:rPr>
+              <w:fldChar w:fldCharType="end"/>
+            </w:r>
+          </w:hyperlink>
+        </w:p>
+        <w:p>
+          <w:pPr>
+            <w:pStyle w:val="TM2"/>
+            <w:tabs>
+              <w:tab w:val="left" w:pos="660"/>
+              <w:tab w:val="right" w:leader="dot" w:pos="10456"/>
+            </w:tabs>
+            <w:rPr>
+              <w:rFonts w:eastAsiaTheme="minorEastAsia"/>
+              <w:noProof/>
+              <w:lang w:eastAsia="fr-FR"/>
+            </w:rPr>
+          </w:pPr>
+          <w:hyperlink w:anchor="_Toc1308091" w:history="1">
+            <w:r>
+              <w:rPr>
+                <w:rStyle w:val="Lienhypertexte"/>
+                <w:noProof/>
+              </w:rPr>
+              <w:t>2.</w:t>
+            </w:r>
+            <w:r>
+              <w:rPr>
+                <w:rFonts w:eastAsiaTheme="minorEastAsia"/>
+                <w:noProof/>
+                <w:lang w:eastAsia="fr-FR"/>
+              </w:rPr>
+              <w:tab/>
+            </w:r>
+            <w:r>
+              <w:rPr>
+                <w:rStyle w:val="Lienhypertexte"/>
+                <w:noProof/>
+              </w:rPr>
+              <w:t>Gestion financière</w:t>
+            </w:r>
+            <w:r>
+              <w:rPr>
+                <w:noProof/>
+                <w:webHidden/>
+              </w:rPr>
+              <w:tab/>
+            </w:r>
+            <w:r>
+              <w:rPr>
+                <w:noProof/>
+                <w:webHidden/>
+              </w:rPr>
+              <w:fldChar w:fldCharType="begin"/>
+            </w:r>
+            <w:r>
+              <w:rPr>
+                <w:noProof/>
+                <w:webHidden/>
+              </w:rPr>
+              <w:instrText xml:space="preserve"> PAGEREF _Toc1308091 \h </w:instrText>
+            </w:r>
+            <w:r>
+              <w:rPr>
+                <w:noProof/>
+                <w:webHidden/>
+              </w:rPr>
+            </w:r>
+            <w:r>
+              <w:rPr>
+                <w:noProof/>
+                <w:webHidden/>
+              </w:rPr>
+              <w:fldChar w:fldCharType="separate"/>
+            </w:r>
+            <w:r>
+              <w:rPr>
+                <w:noProof/>
+                <w:webHidden/>
+              </w:rPr>
+              <w:t>6</w:t>
+            </w:r>
+            <w:r>
+              <w:rPr>
+                <w:noProof/>
+                <w:webHidden/>
+              </w:rPr>
+              <w:fldChar w:fldCharType="end"/>
+            </w:r>
+          </w:hyperlink>
+        </w:p>
+        <w:p>
+          <w:pPr>
+            <w:pStyle w:val="TM2"/>
+            <w:tabs>
+              <w:tab w:val="left" w:pos="660"/>
+              <w:tab w:val="right" w:leader="dot" w:pos="10456"/>
+            </w:tabs>
+            <w:rPr>
+              <w:rFonts w:eastAsiaTheme="minorEastAsia"/>
+              <w:noProof/>
+              <w:lang w:eastAsia="fr-FR"/>
+            </w:rPr>
+          </w:pPr>
+          <w:hyperlink w:anchor="_Toc1308092" w:history="1">
+            <w:r>
+              <w:rPr>
+                <w:rStyle w:val="Lienhypertexte"/>
+                <w:noProof/>
+              </w:rPr>
+              <w:t>3.</w:t>
+            </w:r>
+            <w:r>
+              <w:rPr>
+                <w:rFonts w:eastAsiaTheme="minorEastAsia"/>
+                <w:noProof/>
+                <w:lang w:eastAsia="fr-FR"/>
+              </w:rPr>
+              <w:tab/>
+            </w:r>
+            <w:r>
+              <w:rPr>
+                <w:rStyle w:val="Lienhypertexte"/>
+                <w:noProof/>
+              </w:rPr>
+              <w:t>Interaction Utilisateur</w:t>
+            </w:r>
+            <w:r>
+              <w:rPr>
+                <w:noProof/>
+                <w:webHidden/>
+              </w:rPr>
+              <w:tab/>
+            </w:r>
+            <w:r>
+              <w:rPr>
+                <w:noProof/>
+                <w:webHidden/>
+              </w:rPr>
+              <w:fldChar w:fldCharType="begin"/>
+            </w:r>
+            <w:r>
+              <w:rPr>
+                <w:noProof/>
+                <w:webHidden/>
+              </w:rPr>
+              <w:instrText xml:space="preserve"> PAGEREF _Toc1308092 \h </w:instrText>
+            </w:r>
+            <w:r>
+              <w:rPr>
+                <w:noProof/>
+                <w:webHidden/>
+              </w:rPr>
+            </w:r>
+            <w:r>
+              <w:rPr>
+                <w:noProof/>
+                <w:webHidden/>
+              </w:rPr>
+              <w:fldChar w:fldCharType="separate"/>
+            </w:r>
+            <w:r>
+              <w:rPr>
+                <w:noProof/>
+                <w:webHidden/>
+              </w:rPr>
+              <w:t>6</w:t>
             </w:r>
             <w:r>
               <w:rPr>
@@ -1821,7 +2138,7 @@
               <w:lang w:eastAsia="fr-FR"/>
             </w:rPr>
           </w:pPr>
-          <w:hyperlink w:anchor="_Toc446614" w:history="1">
+          <w:hyperlink w:anchor="_Toc1308093" w:history="1">
             <w:r>
               <w:rPr>
                 <w:rStyle w:val="Lienhypertexte"/>
@@ -1863,7 +2180,7 @@
                 <w:noProof/>
                 <w:webHidden/>
               </w:rPr>
-              <w:instrText xml:space="preserve"> PAGEREF _Toc446614 \h </w:instrText>
+              <w:instrText xml:space="preserve"> PAGEREF _Toc1308093 \h </w:instrText>
             </w:r>
             <w:r>
               <w:rPr>
@@ -1907,7 +2224,7 @@
               <w:lang w:eastAsia="fr-FR"/>
             </w:rPr>
           </w:pPr>
-          <w:hyperlink w:anchor="_Toc446615" w:history="1">
+          <w:hyperlink w:anchor="_Toc1308094" w:history="1">
             <w:r>
               <w:rPr>
                 <w:rStyle w:val="Lienhypertexte"/>
@@ -1949,7 +2266,7 @@
                 <w:noProof/>
                 <w:webHidden/>
               </w:rPr>
-              <w:instrText xml:space="preserve"> PAGEREF _Toc446615 \h </w:instrText>
+              <w:instrText xml:space="preserve"> PAGEREF _Toc1308094 \h </w:instrText>
             </w:r>
             <w:r>
               <w:rPr>
@@ -1993,7 +2310,7 @@
               <w:lang w:eastAsia="fr-FR"/>
             </w:rPr>
           </w:pPr>
-          <w:hyperlink w:anchor="_Toc446616" w:history="1">
+          <w:hyperlink w:anchor="_Toc1308095" w:history="1">
             <w:r>
               <w:rPr>
                 <w:rStyle w:val="Lienhypertexte"/>
@@ -2035,7 +2352,7 @@
                 <w:noProof/>
                 <w:webHidden/>
               </w:rPr>
-              <w:instrText xml:space="preserve"> PAGEREF _Toc446616 \h </w:instrText>
+              <w:instrText xml:space="preserve"> PAGEREF _Toc1308095 \h </w:instrText>
             </w:r>
             <w:r>
               <w:rPr>
@@ -2079,7 +2396,7 @@
               <w:lang w:eastAsia="fr-FR"/>
             </w:rPr>
           </w:pPr>
-          <w:hyperlink w:anchor="_Toc446617" w:history="1">
+          <w:hyperlink w:anchor="_Toc1308096" w:history="1">
             <w:r>
               <w:rPr>
                 <w:rStyle w:val="Lienhypertexte"/>
@@ -2121,7 +2438,7 @@
                 <w:noProof/>
                 <w:webHidden/>
               </w:rPr>
-              <w:instrText xml:space="preserve"> PAGEREF _Toc446617 \h </w:instrText>
+              <w:instrText xml:space="preserve"> PAGEREF _Toc1308096 \h </w:instrText>
             </w:r>
             <w:r>
               <w:rPr>
@@ -2165,7 +2482,7 @@
               <w:lang w:eastAsia="fr-FR"/>
             </w:rPr>
           </w:pPr>
-          <w:hyperlink w:anchor="_Toc446618" w:history="1">
+          <w:hyperlink w:anchor="_Toc1308097" w:history="1">
             <w:r>
               <w:rPr>
                 <w:rStyle w:val="Lienhypertexte"/>
@@ -2207,7 +2524,7 @@
                 <w:noProof/>
                 <w:webHidden/>
               </w:rPr>
-              <w:instrText xml:space="preserve"> PAGEREF _Toc446618 \h </w:instrText>
+              <w:instrText xml:space="preserve"> PAGEREF _Toc1308097 \h </w:instrText>
             </w:r>
             <w:r>
               <w:rPr>
@@ -2251,7 +2568,7 @@
               <w:lang w:eastAsia="fr-FR"/>
             </w:rPr>
           </w:pPr>
-          <w:hyperlink w:anchor="_Toc446619" w:history="1">
+          <w:hyperlink w:anchor="_Toc1308098" w:history="1">
             <w:r>
               <w:rPr>
                 <w:rStyle w:val="Lienhypertexte"/>
@@ -2293,7 +2610,7 @@
                 <w:noProof/>
                 <w:webHidden/>
               </w:rPr>
-              <w:instrText xml:space="preserve"> PAGEREF _Toc446619 \h </w:instrText>
+              <w:instrText xml:space="preserve"> PAGEREF _Toc1308098 \h </w:instrText>
             </w:r>
             <w:r>
               <w:rPr>
@@ -2337,7 +2654,7 @@
               <w:lang w:eastAsia="fr-FR"/>
             </w:rPr>
           </w:pPr>
-          <w:hyperlink w:anchor="_Toc446620" w:history="1">
+          <w:hyperlink w:anchor="_Toc1308099" w:history="1">
             <w:r>
               <w:rPr>
                 <w:rStyle w:val="Lienhypertexte"/>
@@ -2379,7 +2696,7 @@
                 <w:noProof/>
                 <w:webHidden/>
               </w:rPr>
-              <w:instrText xml:space="preserve"> PAGEREF _Toc446620 \h </w:instrText>
+              <w:instrText xml:space="preserve"> PAGEREF _Toc1308099 \h </w:instrText>
             </w:r>
             <w:r>
               <w:rPr>
@@ -2423,7 +2740,7 @@
               <w:lang w:eastAsia="fr-FR"/>
             </w:rPr>
           </w:pPr>
-          <w:hyperlink w:anchor="_Toc446621" w:history="1">
+          <w:hyperlink w:anchor="_Toc1308100" w:history="1">
             <w:r>
               <w:rPr>
                 <w:rStyle w:val="Lienhypertexte"/>
@@ -2465,7 +2782,7 @@
                 <w:noProof/>
                 <w:webHidden/>
               </w:rPr>
-              <w:instrText xml:space="preserve"> PAGEREF _Toc446621 \h </w:instrText>
+              <w:instrText xml:space="preserve"> PAGEREF _Toc1308100 \h </w:instrText>
             </w:r>
             <w:r>
               <w:rPr>
@@ -2509,7 +2826,7 @@
               <w:lang w:eastAsia="fr-FR"/>
             </w:rPr>
           </w:pPr>
-          <w:hyperlink w:anchor="_Toc446622" w:history="1">
+          <w:hyperlink w:anchor="_Toc1308101" w:history="1">
             <w:r>
               <w:rPr>
                 <w:rStyle w:val="Lienhypertexte"/>
@@ -2551,7 +2868,7 @@
                 <w:noProof/>
                 <w:webHidden/>
               </w:rPr>
-              <w:instrText xml:space="preserve"> PAGEREF _Toc446622 \h </w:instrText>
+              <w:instrText xml:space="preserve"> PAGEREF _Toc1308101 \h </w:instrText>
             </w:r>
             <w:r>
               <w:rPr>
@@ -2595,7 +2912,7 @@
               <w:lang w:eastAsia="fr-FR"/>
             </w:rPr>
           </w:pPr>
-          <w:hyperlink w:anchor="_Toc446623" w:history="1">
+          <w:hyperlink w:anchor="_Toc1308102" w:history="1">
             <w:r>
               <w:rPr>
                 <w:rStyle w:val="Lienhypertexte"/>
@@ -2616,7 +2933,7 @@
                 <w:rStyle w:val="Lienhypertexte"/>
                 <w:noProof/>
               </w:rPr>
-              <w:t>Enoncé des fonctions de service et de leur importance</w:t>
+              <w:t>Définition des priorités</w:t>
             </w:r>
             <w:r>
               <w:rPr>
@@ -2637,23 +2954,27 @@
                 <w:noProof/>
                 <w:webHidden/>
               </w:rPr>
-              <w:instrText xml:space="preserve"> PAGEREF _Toc446623 \h </w:instrText>
+              <w:instrText xml:space="preserve"> PAGEREF _Toc1308102 \h </w:instrText>
             </w:r>
             <w:r>
               <w:rPr>
                 <w:noProof/>
                 <w:webHidden/>
               </w:rPr>
+            </w:r>
+            <w:r>
+              <w:rPr>
+                <w:noProof/>
+                <w:webHidden/>
+              </w:rPr>
               <w:fldChar w:fldCharType="separate"/>
             </w:r>
             <w:r>
               <w:rPr>
-                <w:b/>
-                <w:bCs/>
                 <w:noProof/>
                 <w:webHidden/>
               </w:rPr>
-              <w:t>Erreur ! Signet non défini.</w:t>
+              <w:t>9</w:t>
             </w:r>
             <w:r>
               <w:rPr>
@@ -2677,7 +2998,7 @@
               <w:lang w:eastAsia="fr-FR"/>
             </w:rPr>
           </w:pPr>
-          <w:hyperlink w:anchor="_Toc446624" w:history="1">
+          <w:hyperlink w:anchor="_Toc1308103" w:history="1">
             <w:r>
               <w:rPr>
                 <w:rStyle w:val="Lienhypertexte"/>
@@ -2698,7 +3019,7 @@
                 <w:rStyle w:val="Lienhypertexte"/>
                 <w:noProof/>
               </w:rPr>
-              <w:t>Caractérisation de chaque fonction</w:t>
+              <w:t>Enoncé des fonctions de service et de leur importance</w:t>
             </w:r>
             <w:r>
               <w:rPr>
@@ -2719,7 +3040,7 @@
                 <w:noProof/>
                 <w:webHidden/>
               </w:rPr>
-              <w:instrText xml:space="preserve"> PAGEREF _Toc446624 \h </w:instrText>
+              <w:instrText xml:space="preserve"> PAGEREF _Toc1308103 \h </w:instrText>
             </w:r>
             <w:r>
               <w:rPr>
@@ -2739,7 +3060,7 @@
                 <w:noProof/>
                 <w:webHidden/>
               </w:rPr>
-              <w:t>11</w:t>
+              <w:t>10</w:t>
             </w:r>
             <w:r>
               <w:rPr>
@@ -2763,7 +3084,7 @@
               <w:lang w:eastAsia="fr-FR"/>
             </w:rPr>
           </w:pPr>
-          <w:hyperlink w:anchor="_Toc446625" w:history="1">
+          <w:hyperlink w:anchor="_Toc1308104" w:history="1">
             <w:r>
               <w:rPr>
                 <w:rStyle w:val="Lienhypertexte"/>
@@ -2784,6 +3105,92 @@
                 <w:rStyle w:val="Lienhypertexte"/>
                 <w:noProof/>
               </w:rPr>
+              <w:t>Caractérisation de chaque fonction</w:t>
+            </w:r>
+            <w:r>
+              <w:rPr>
+                <w:noProof/>
+                <w:webHidden/>
+              </w:rPr>
+              <w:tab/>
+            </w:r>
+            <w:r>
+              <w:rPr>
+                <w:noProof/>
+                <w:webHidden/>
+              </w:rPr>
+              <w:fldChar w:fldCharType="begin"/>
+            </w:r>
+            <w:r>
+              <w:rPr>
+                <w:noProof/>
+                <w:webHidden/>
+              </w:rPr>
+              <w:instrText xml:space="preserve"> PAGEREF _Toc1308104 \h </w:instrText>
+            </w:r>
+            <w:r>
+              <w:rPr>
+                <w:noProof/>
+                <w:webHidden/>
+              </w:rPr>
+            </w:r>
+            <w:r>
+              <w:rPr>
+                <w:noProof/>
+                <w:webHidden/>
+              </w:rPr>
+              <w:fldChar w:fldCharType="separate"/>
+            </w:r>
+            <w:r>
+              <w:rPr>
+                <w:noProof/>
+                <w:webHidden/>
+              </w:rPr>
+              <w:t>11</w:t>
+            </w:r>
+            <w:r>
+              <w:rPr>
+                <w:noProof/>
+                <w:webHidden/>
+              </w:rPr>
+              <w:fldChar w:fldCharType="end"/>
+            </w:r>
+          </w:hyperlink>
+        </w:p>
+        <w:p>
+          <w:pPr>
+            <w:pStyle w:val="TM2"/>
+            <w:tabs>
+              <w:tab w:val="left" w:pos="660"/>
+              <w:tab w:val="right" w:leader="dot" w:pos="10456"/>
+            </w:tabs>
+            <w:rPr>
+              <w:rFonts w:eastAsiaTheme="minorEastAsia"/>
+              <w:noProof/>
+              <w:lang w:eastAsia="fr-FR"/>
+            </w:rPr>
+          </w:pPr>
+          <w:hyperlink w:anchor="_Toc1308105" w:history="1">
+            <w:r>
+              <w:rPr>
+                <w:rStyle w:val="Lienhypertexte"/>
+                <w:noProof/>
+              </w:rPr>
+              <w:t>4.</w:t>
+            </w:r>
+            <w:r>
+              <w:rPr>
+                <w:rFonts w:eastAsiaTheme="minorEastAsia"/>
+                <w:noProof/>
+                <w:lang w:eastAsia="fr-FR"/>
+              </w:rPr>
+              <w:tab/>
+            </w:r>
+            <w:r>
+              <w:rPr>
+                <w:rStyle w:val="Lienhypertexte"/>
+                <w:noProof/>
+              </w:rPr>
               <w:t>Critères d’appréciation généraux</w:t>
             </w:r>
             <w:r>
@@ -2805,7 +3212,7 @@
                 <w:noProof/>
                 <w:webHidden/>
               </w:rPr>
-              <w:instrText xml:space="preserve"> PAGEREF _Toc446625 \h </w:instrText>
+              <w:instrText xml:space="preserve"> PAGEREF _Toc1308105 \h </w:instrText>
             </w:r>
             <w:r>
               <w:rPr>
@@ -2849,7 +3256,7 @@
               <w:lang w:eastAsia="fr-FR"/>
             </w:rPr>
           </w:pPr>
-          <w:hyperlink w:anchor="_Toc446626" w:history="1">
+          <w:hyperlink w:anchor="_Toc1308106" w:history="1">
             <w:r>
               <w:rPr>
                 <w:rStyle w:val="Lienhypertexte"/>
@@ -2891,7 +3298,7 @@
                 <w:noProof/>
                 <w:webHidden/>
               </w:rPr>
-              <w:instrText xml:space="preserve"> PAGEREF _Toc446626 \h </w:instrText>
+              <w:instrText xml:space="preserve"> PAGEREF _Toc1308106 \h </w:instrText>
             </w:r>
             <w:r>
               <w:rPr>
@@ -2935,7 +3342,7 @@
               <w:lang w:eastAsia="fr-FR"/>
             </w:rPr>
           </w:pPr>
-          <w:hyperlink w:anchor="_Toc446627" w:history="1">
+          <w:hyperlink w:anchor="_Toc1308107" w:history="1">
             <w:r>
               <w:rPr>
                 <w:rStyle w:val="Lienhypertexte"/>
@@ -2977,7 +3384,7 @@
                 <w:noProof/>
                 <w:webHidden/>
               </w:rPr>
-              <w:instrText xml:space="preserve"> PAGEREF _Toc446627 \h </w:instrText>
+              <w:instrText xml:space="preserve"> PAGEREF _Toc1308107 \h </w:instrText>
             </w:r>
             <w:r>
               <w:rPr>
@@ -3021,7 +3428,7 @@
               <w:lang w:eastAsia="fr-FR"/>
             </w:rPr>
           </w:pPr>
-          <w:hyperlink w:anchor="_Toc446628" w:history="1">
+          <w:hyperlink w:anchor="_Toc1308108" w:history="1">
             <w:r>
               <w:rPr>
                 <w:rStyle w:val="Lienhypertexte"/>
@@ -3063,7 +3470,7 @@
                 <w:noProof/>
                 <w:webHidden/>
               </w:rPr>
-              <w:instrText xml:space="preserve"> PAGEREF _Toc446628 \h </w:instrText>
+              <w:instrText xml:space="preserve"> PAGEREF _Toc1308108 \h </w:instrText>
             </w:r>
             <w:r>
               <w:rPr>
@@ -3107,7 +3514,7 @@
               <w:lang w:eastAsia="fr-FR"/>
             </w:rPr>
           </w:pPr>
-          <w:hyperlink w:anchor="_Toc446629" w:history="1">
+          <w:hyperlink w:anchor="_Toc1308109" w:history="1">
             <w:r>
               <w:rPr>
                 <w:rStyle w:val="Lienhypertexte"/>
@@ -3149,7 +3556,7 @@
                 <w:noProof/>
                 <w:webHidden/>
               </w:rPr>
-              <w:instrText xml:space="preserve"> PAGEREF _Toc446629 \h </w:instrText>
+              <w:instrText xml:space="preserve"> PAGEREF _Toc1308109 \h </w:instrText>
             </w:r>
             <w:r>
               <w:rPr>
@@ -3193,7 +3600,7 @@
               <w:lang w:eastAsia="fr-FR"/>
             </w:rPr>
           </w:pPr>
-          <w:hyperlink w:anchor="_Toc446630" w:history="1">
+          <w:hyperlink w:anchor="_Toc1308110" w:history="1">
             <w:r>
               <w:rPr>
                 <w:rStyle w:val="Lienhypertexte"/>
@@ -3235,7 +3642,7 @@
                 <w:noProof/>
                 <w:webHidden/>
               </w:rPr>
-              <w:instrText xml:space="preserve"> PAGEREF _Toc446630 \h </w:instrText>
+              <w:instrText xml:space="preserve"> PAGEREF _Toc1308110 \h </w:instrText>
             </w:r>
             <w:r>
               <w:rPr>
@@ -3300,7 +3707,7 @@
       <w:pPr>
         <w:pStyle w:val="Titre1"/>
       </w:pPr>
-      <w:bookmarkStart w:id="1" w:name="_Toc446609"/>
+      <w:bookmarkStart w:id="1" w:name="_Toc1308085"/>
       <w:r>
         <w:lastRenderedPageBreak/>
         <w:t>Objet du document</w:t>
@@ -3336,7 +3743,7 @@
       <w:pPr>
         <w:pStyle w:val="Titre1"/>
       </w:pPr>
-      <w:bookmarkStart w:id="2" w:name="_Toc446610"/>
+      <w:bookmarkStart w:id="2" w:name="_Toc1308086"/>
       <w:r>
         <w:t>Documentation et terminologie</w:t>
       </w:r>
@@ -3347,7 +3754,7 @@
       <w:pPr>
         <w:pStyle w:val="Titre2"/>
       </w:pPr>
-      <w:bookmarkStart w:id="3" w:name="_Toc446611"/>
+      <w:bookmarkStart w:id="3" w:name="_Toc1308087"/>
       <w:r>
         <w:t>Références Documentaires</w:t>
       </w:r>
@@ -3654,7 +4061,7 @@
       <w:pPr>
         <w:pStyle w:val="Titre2"/>
       </w:pPr>
-      <w:bookmarkStart w:id="5" w:name="_Toc446612"/>
+      <w:bookmarkStart w:id="5" w:name="_Toc1308088"/>
       <w:r>
         <w:t>Terminologie / Glossaire</w:t>
       </w:r>
@@ -4034,6 +4441,44 @@
           </w:p>
         </w:tc>
       </w:tr>
+      <w:tr>
+        <w:tc>
+          <w:tcPr>
+            <w:tcW w:w="3397" w:type="dxa"/>
+          </w:tcPr>
+          <w:p>
+            <w:r>
+              <w:t>SGBD</w:t>
+            </w:r>
+          </w:p>
+        </w:tc>
+        <w:tc>
+          <w:tcPr>
+            <w:tcW w:w="7059" w:type="dxa"/>
+          </w:tcPr>
+          <w:p>
+            <w:pPr>
+              <w:rPr>
+                <w:rFonts w:ascii="Arial" w:hAnsi="Arial" w:cs="Arial"/>
+                <w:color w:val="000000"/>
+                <w:sz w:val="21"/>
+                <w:szCs w:val="21"/>
+                <w:shd w:val="clear" w:color="auto" w:fill="FFFFFF"/>
+              </w:rPr>
+            </w:pPr>
+            <w:r>
+              <w:rPr>
+                <w:rFonts w:ascii="Arial" w:hAnsi="Arial" w:cs="Arial"/>
+                <w:color w:val="000000"/>
+                <w:sz w:val="21"/>
+                <w:szCs w:val="21"/>
+                <w:shd w:val="clear" w:color="auto" w:fill="FFFFFF"/>
+              </w:rPr>
+              <w:t>Système de Gestion de Base de Données</w:t>
+            </w:r>
+          </w:p>
+        </w:tc>
+      </w:tr>
     </w:tbl>
     <w:p/>
     <w:p>
@@ -4045,7 +4490,7 @@
       <w:pPr>
         <w:pStyle w:val="Titre1"/>
       </w:pPr>
-      <w:bookmarkStart w:id="6" w:name="_Toc446613"/>
+      <w:bookmarkStart w:id="6" w:name="_Toc1308089"/>
       <w:r>
         <w:lastRenderedPageBreak/>
         <w:t>Contexte et motivation de l’action</w:t>
@@ -4343,6 +4788,19 @@
       </w:r>
     </w:p>
     <w:p>
+      <w:pPr>
+        <w:rPr>
+          <w:i/>
+        </w:rPr>
+      </w:pPr>
+      <w:r>
+        <w:rPr>
+          <w:i/>
+        </w:rPr>
+        <w:t>FIGURE 1</w:t>
+      </w:r>
+    </w:p>
+    <w:p>
       <w:r>
         <w:t>Le fonctionnement souhaité est le suivant :</w:t>
       </w:r>
@@ -4355,9 +4813,11 @@
           <w:numId w:val="11"/>
         </w:numPr>
       </w:pPr>
+      <w:bookmarkStart w:id="7" w:name="_Toc1308090"/>
       <w:r>
         <w:t>Gestion des stocks</w:t>
       </w:r>
+      <w:bookmarkEnd w:id="7"/>
     </w:p>
     <w:p/>
     <w:p>
@@ -4375,13 +4835,52 @@
     </w:p>
     <w:p>
       <w:r>
-        <w:t>Les administrateurs reçoivent les produits (1), ils fabriquent des aliquotes à partir de ces produits (2). Les aliquotes sont ensuite étiqueté</w:t>
+        <w:t>Les administrateurs reçoivent les produits (</w:t>
+      </w:r>
+      <w:r>
+        <w:rPr>
+          <w:i/>
+        </w:rPr>
+        <w:t>FIGURE 1.1</w:t>
+      </w:r>
+      <w:r>
+        <w:t>), ils fabriquent des aliquotes à partir de ces produits (</w:t>
+      </w:r>
+      <w:r>
+        <w:rPr>
+          <w:i/>
+        </w:rPr>
+        <w:t>FIGURE 1.</w:t>
+      </w:r>
+      <w:r>
+        <w:rPr>
+          <w:i/>
+        </w:rPr>
+        <w:t>2</w:t>
+      </w:r>
+      <w:r>
+        <w:t>). Les aliquotes sont ensuite étiqueté</w:t>
       </w:r>
       <w:r>
         <w:t>es</w:t>
       </w:r>
       <w:r>
-        <w:t xml:space="preserve"> avec un code barre (3) (l’imprimante à code barre est d’ores et déjà disponible dans le local technique).</w:t>
+        <w:t xml:space="preserve"> avec un code barre (</w:t>
+      </w:r>
+      <w:r>
+        <w:rPr>
+          <w:i/>
+        </w:rPr>
+        <w:t>FIGURE 1.</w:t>
+      </w:r>
+      <w:r>
+        <w:rPr>
+          <w:i/>
+        </w:rPr>
+        <w:t>3</w:t>
+      </w:r>
+      <w:r>
+        <w:t>) (l’imprimante à code barre est d’ores et déjà disponible dans le local technique).</w:t>
       </w:r>
     </w:p>
     <w:p>
@@ -4389,7 +4888,22 @@
         <w:t>L</w:t>
       </w:r>
       <w:r>
-        <w:t>es aliquotes sont rangées dans le congélateur (4)</w:t>
+        <w:t>es aliquotes sont rangées dans le congélateur (</w:t>
+      </w:r>
+      <w:r>
+        <w:rPr>
+          <w:i/>
+        </w:rPr>
+        <w:t>FIGURE 1.</w:t>
+      </w:r>
+      <w:r>
+        <w:rPr>
+          <w:i/>
+        </w:rPr>
+        <w:t>4</w:t>
+      </w:r>
+      <w:r>
+        <w:t>)</w:t>
       </w:r>
       <w:r>
         <w:t>,</w:t>
@@ -4401,7 +4915,22 @@
         <w:t>e</w:t>
       </w:r>
       <w:r>
-        <w:t>s par un administrateur dans la base de données (5)</w:t>
+        <w:t>s par un administrateur dans la base de données (</w:t>
+      </w:r>
+      <w:r>
+        <w:rPr>
+          <w:i/>
+        </w:rPr>
+        <w:t>FIGURE 1.</w:t>
+      </w:r>
+      <w:r>
+        <w:rPr>
+          <w:i/>
+        </w:rPr>
+        <w:t>5</w:t>
+      </w:r>
+      <w:r>
+        <w:t>)</w:t>
       </w:r>
       <w:r>
         <w:t xml:space="preserve"> grâce à l’application</w:t>
@@ -4455,10 +4984,12 @@
       <w:pPr>
         <w:pStyle w:val="Titre2"/>
       </w:pPr>
+      <w:bookmarkStart w:id="8" w:name="_Toc1308091"/>
       <w:r>
         <w:lastRenderedPageBreak/>
         <w:t>Gestion financière</w:t>
       </w:r>
+      <w:bookmarkEnd w:id="8"/>
     </w:p>
     <w:p/>
     <w:p>
@@ -4593,11 +5124,16 @@
       <w:pPr>
         <w:pStyle w:val="Titre2"/>
       </w:pPr>
+      <w:bookmarkStart w:id="9" w:name="_Toc1308092"/>
       <w:r>
         <w:t xml:space="preserve">Interaction </w:t>
       </w:r>
       <w:r>
-        <w:t xml:space="preserve">Utilisateur </w:t>
+        <w:t>Utilisateur</w:t>
+      </w:r>
+      <w:bookmarkEnd w:id="9"/>
+      <w:r>
+        <w:t xml:space="preserve"> </w:t>
       </w:r>
     </w:p>
     <w:p/>
@@ -4615,7 +5151,22 @@
         <w:t>e</w:t>
       </w:r>
       <w:r>
-        <w:t xml:space="preserve"> dans son panier virtuel (6). Lorsque l’utilisateur a terminé</w:t>
+        <w:t xml:space="preserve"> dans son panier virtuel (</w:t>
+      </w:r>
+      <w:r>
+        <w:rPr>
+          <w:i/>
+        </w:rPr>
+        <w:t>FIGURE 1.</w:t>
+      </w:r>
+      <w:r>
+        <w:rPr>
+          <w:i/>
+        </w:rPr>
+        <w:t>6</w:t>
+      </w:r>
+      <w:r>
+        <w:t>). Lorsque l’utilisateur a terminé</w:t>
       </w:r>
       <w:r>
         <w:t>,</w:t>
@@ -4627,7 +5178,22 @@
         <w:t xml:space="preserve">choisies </w:t>
       </w:r>
       <w:r>
-        <w:t>du stock (7).</w:t>
+        <w:t>du stock (</w:t>
+      </w:r>
+      <w:r>
+        <w:rPr>
+          <w:i/>
+        </w:rPr>
+        <w:t>FIGURE 1.</w:t>
+      </w:r>
+      <w:r>
+        <w:rPr>
+          <w:i/>
+        </w:rPr>
+        <w:t>7</w:t>
+      </w:r>
+      <w:r>
+        <w:t>).</w:t>
       </w:r>
     </w:p>
     <w:p/>
@@ -4647,12 +5213,12 @@
       <w:pPr>
         <w:pStyle w:val="Titre1"/>
       </w:pPr>
-      <w:bookmarkStart w:id="7" w:name="_Toc446614"/>
+      <w:bookmarkStart w:id="10" w:name="_Toc1308093"/>
       <w:r>
         <w:lastRenderedPageBreak/>
         <w:t>Rôle et utilisation</w:t>
       </w:r>
-      <w:bookmarkEnd w:id="7"/>
+      <w:bookmarkEnd w:id="10"/>
     </w:p>
     <w:p/>
     <w:p>
@@ -4663,11 +5229,11 @@
           <w:numId w:val="6"/>
         </w:numPr>
       </w:pPr>
-      <w:bookmarkStart w:id="8" w:name="_Toc446615"/>
+      <w:bookmarkStart w:id="11" w:name="_Toc1308094"/>
       <w:r>
         <w:t>Besoins essentiels et principes choisis</w:t>
       </w:r>
-      <w:bookmarkEnd w:id="8"/>
+      <w:bookmarkEnd w:id="11"/>
     </w:p>
     <w:p/>
     <w:p>
@@ -4895,12 +5461,12 @@
       <w:pPr>
         <w:pStyle w:val="Titre2"/>
       </w:pPr>
-      <w:bookmarkStart w:id="9" w:name="_Toc446616"/>
+      <w:bookmarkStart w:id="12" w:name="_Toc1308095"/>
       <w:r>
         <w:lastRenderedPageBreak/>
         <w:t>Profil de vie</w:t>
       </w:r>
-      <w:bookmarkEnd w:id="9"/>
+      <w:bookmarkEnd w:id="12"/>
     </w:p>
     <w:p/>
     <w:p>
@@ -4913,11 +5479,11 @@
       <w:pPr>
         <w:pStyle w:val="Titre3"/>
       </w:pPr>
-      <w:bookmarkStart w:id="10" w:name="_Toc446617"/>
+      <w:bookmarkStart w:id="13" w:name="_Toc1308096"/>
       <w:r>
         <w:t>Phase A : Installation</w:t>
       </w:r>
-      <w:bookmarkEnd w:id="10"/>
+      <w:bookmarkEnd w:id="13"/>
     </w:p>
     <w:p/>
     <w:p>
@@ -5012,11 +5578,11 @@
       <w:pPr>
         <w:pStyle w:val="Titre3"/>
       </w:pPr>
-      <w:bookmarkStart w:id="11" w:name="_Toc446618"/>
+      <w:bookmarkStart w:id="14" w:name="_Toc1308097"/>
       <w:r>
         <w:t>Phase B : Initialisation des données</w:t>
       </w:r>
-      <w:bookmarkEnd w:id="11"/>
+      <w:bookmarkEnd w:id="14"/>
     </w:p>
     <w:p/>
     <w:p>
@@ -5034,11 +5600,11 @@
       <w:pPr>
         <w:pStyle w:val="Titre3"/>
       </w:pPr>
-      <w:bookmarkStart w:id="12" w:name="_Toc446619"/>
+      <w:bookmarkStart w:id="15" w:name="_Toc1308098"/>
       <w:r>
         <w:t>Phase C : tests</w:t>
       </w:r>
-      <w:bookmarkEnd w:id="12"/>
+      <w:bookmarkEnd w:id="15"/>
     </w:p>
     <w:p/>
     <w:p>
@@ -5054,11 +5620,11 @@
       <w:pPr>
         <w:pStyle w:val="Titre3"/>
       </w:pPr>
-      <w:bookmarkStart w:id="13" w:name="_Toc446620"/>
+      <w:bookmarkStart w:id="16" w:name="_Toc1308099"/>
       <w:r>
         <w:t>Phase D : production</w:t>
       </w:r>
-      <w:bookmarkEnd w:id="13"/>
+      <w:bookmarkEnd w:id="16"/>
     </w:p>
     <w:p/>
     <w:p>
@@ -5106,7 +5672,7 @@
       <w:pPr>
         <w:pStyle w:val="Titre2"/>
       </w:pPr>
-      <w:bookmarkStart w:id="14" w:name="_Toc446621"/>
+      <w:bookmarkStart w:id="17" w:name="_Toc1308100"/>
       <w:r>
         <w:lastRenderedPageBreak/>
         <w:t>Int</w:t>
@@ -5117,7 +5683,7 @@
       <w:r>
         <w:t>racteurs</w:t>
       </w:r>
-      <w:bookmarkEnd w:id="14"/>
+      <w:bookmarkEnd w:id="17"/>
     </w:p>
     <w:p/>
     <w:p>
@@ -5335,11 +5901,11 @@
       <w:pPr>
         <w:pStyle w:val="Titre1"/>
       </w:pPr>
-      <w:bookmarkStart w:id="15" w:name="_Toc446622"/>
+      <w:bookmarkStart w:id="18" w:name="_Toc1308101"/>
       <w:r>
         <w:t>Description fonctionnelle</w:t>
       </w:r>
-      <w:bookmarkEnd w:id="15"/>
+      <w:bookmarkEnd w:id="18"/>
     </w:p>
     <w:p/>
     <w:p>
@@ -5350,9 +5916,11 @@
           <w:numId w:val="12"/>
         </w:numPr>
       </w:pPr>
+      <w:bookmarkStart w:id="19" w:name="_Toc1308102"/>
       <w:r>
         <w:t>Définition des priorités</w:t>
       </w:r>
+      <w:bookmarkEnd w:id="19"/>
     </w:p>
     <w:p/>
     <w:tbl>
@@ -5521,10 +6089,12 @@
       <w:pPr>
         <w:pStyle w:val="Titre2"/>
       </w:pPr>
+      <w:bookmarkStart w:id="20" w:name="_Toc1308103"/>
       <w:r>
         <w:lastRenderedPageBreak/>
         <w:t>Enoncé des fonctions de service et de leur importance</w:t>
       </w:r>
+      <w:bookmarkEnd w:id="20"/>
     </w:p>
     <w:p>
       <w:pPr>
@@ -6536,7 +7106,10 @@
           </w:tcPr>
           <w:p>
             <w:r>
-              <w:t>FS9</w:t>
+              <w:t>FS</w:t>
+            </w:r>
+            <w:r>
+              <w:t>9</w:t>
             </w:r>
           </w:p>
         </w:tc>
@@ -6550,7 +7123,7 @@
           </w:tcPr>
           <w:p>
             <w:r>
-              <w:t>Bloquer tous les services de l’application pour effectuer la maintenance grâce à un code administrateur.</w:t>
+              <w:t>Permettre l’envoi par mail des alertes à un administrateur.</w:t>
             </w:r>
           </w:p>
         </w:tc>
@@ -6567,7 +7140,7 @@
               <w:jc w:val="center"/>
             </w:pPr>
             <w:r>
-              <w:t>0</w:t>
+              <w:t>2</w:t>
             </w:r>
           </w:p>
         </w:tc>
@@ -6604,11 +7177,6 @@
             <w:pPr>
               <w:jc w:val="center"/>
             </w:pPr>
-            <w:proofErr w:type="gramStart"/>
-            <w:r>
-              <w:t>x</w:t>
-            </w:r>
-            <w:proofErr w:type="gramEnd"/>
           </w:p>
         </w:tc>
       </w:tr>
@@ -6643,7 +7211,10 @@
           </w:tcPr>
           <w:p>
             <w:r>
-              <w:t>Permettre l’envoi par mail des alertes à un administrateur.</w:t>
+              <w:t>Exporter</w:t>
+            </w:r>
+            <w:r>
+              <w:t xml:space="preserve"> l’historique des retraits au format CSV.</w:t>
             </w:r>
           </w:p>
         </w:tc>
@@ -6660,7 +7231,7 @@
               <w:jc w:val="center"/>
             </w:pPr>
             <w:r>
-              <w:t>2</w:t>
+              <w:t>3</w:t>
             </w:r>
           </w:p>
         </w:tc>
@@ -6697,6 +7268,11 @@
             <w:pPr>
               <w:jc w:val="center"/>
             </w:pPr>
+            <w:proofErr w:type="gramStart"/>
+            <w:r>
+              <w:t>x</w:t>
+            </w:r>
+            <w:proofErr w:type="gramEnd"/>
           </w:p>
         </w:tc>
       </w:tr>
@@ -6734,10 +7310,28 @@
           </w:tcPr>
           <w:p>
             <w:r>
-              <w:t>Exporter</w:t>
-            </w:r>
-            <w:r>
-              <w:t xml:space="preserve"> l’historique des retraits au format CSV.</w:t>
+              <w:t>E</w:t>
+            </w:r>
+            <w:r>
+              <w:t>xport</w:t>
+            </w:r>
+            <w:r>
+              <w:t>er</w:t>
+            </w:r>
+            <w:r>
+              <w:t xml:space="preserve"> des bilan</w:t>
+            </w:r>
+            <w:r>
+              <w:t>s</w:t>
+            </w:r>
+            <w:r>
+              <w:t xml:space="preserve"> trimestriels au format</w:t>
+            </w:r>
+            <w:r>
+              <w:t xml:space="preserve"> </w:t>
+            </w:r>
+            <w:r>
+              <w:t>CSV.</w:t>
             </w:r>
           </w:p>
         </w:tc>
@@ -6766,11 +7360,6 @@
             <w:pPr>
               <w:jc w:val="center"/>
             </w:pPr>
-            <w:proofErr w:type="gramStart"/>
-            <w:r>
-              <w:t>x</w:t>
-            </w:r>
-            <w:proofErr w:type="gramEnd"/>
           </w:p>
         </w:tc>
         <w:tc>
@@ -6813,122 +7402,10 @@
           </w:tcPr>
           <w:p>
             <w:r>
-              <w:t>FS</w:t>
-            </w:r>
-            <w:r>
-              <w:t>1</w:t>
+              <w:t>FS1</w:t>
             </w:r>
             <w:r>
               <w:t>2</w:t>
-            </w:r>
-          </w:p>
-        </w:tc>
-        <w:tc>
-          <w:tcPr>
-            <w:tcW w:w="4325" w:type="dxa"/>
-            <w:tcBorders>
-              <w:top w:val="single" w:sz="4" w:space="0" w:color="auto"/>
-              <w:bottom w:val="single" w:sz="4" w:space="0" w:color="auto"/>
-            </w:tcBorders>
-          </w:tcPr>
-          <w:p>
-            <w:r>
-              <w:t>E</w:t>
-            </w:r>
-            <w:r>
-              <w:t>xport</w:t>
-            </w:r>
-            <w:r>
-              <w:t>er</w:t>
-            </w:r>
-            <w:r>
-              <w:t xml:space="preserve"> des bilan</w:t>
-            </w:r>
-            <w:r>
-              <w:t>s</w:t>
-            </w:r>
-            <w:r>
-              <w:t xml:space="preserve"> trimestriels au format</w:t>
-            </w:r>
-            <w:r>
-              <w:t xml:space="preserve"> </w:t>
-            </w:r>
-            <w:r>
-              <w:t>CSV.</w:t>
-            </w:r>
-          </w:p>
-        </w:tc>
-        <w:tc>
-          <w:tcPr>
-            <w:tcW w:w="2009" w:type="dxa"/>
-            <w:tcBorders>
-              <w:top w:val="single" w:sz="4" w:space="0" w:color="auto"/>
-              <w:bottom w:val="single" w:sz="4" w:space="0" w:color="auto"/>
-            </w:tcBorders>
-          </w:tcPr>
-          <w:p>
-            <w:pPr>
-              <w:jc w:val="center"/>
-            </w:pPr>
-            <w:r>
-              <w:t>3</w:t>
-            </w:r>
-          </w:p>
-        </w:tc>
-        <w:tc>
-          <w:tcPr>
-            <w:tcW w:w="708" w:type="dxa"/>
-          </w:tcPr>
-          <w:p>
-            <w:pPr>
-              <w:jc w:val="center"/>
-            </w:pPr>
-          </w:p>
-        </w:tc>
-        <w:tc>
-          <w:tcPr>
-            <w:tcW w:w="709" w:type="dxa"/>
-          </w:tcPr>
-          <w:p>
-            <w:pPr>
-              <w:jc w:val="center"/>
-            </w:pPr>
-          </w:p>
-        </w:tc>
-        <w:tc>
-          <w:tcPr>
-            <w:tcW w:w="769" w:type="dxa"/>
-          </w:tcPr>
-          <w:p>
-            <w:pPr>
-              <w:jc w:val="center"/>
-            </w:pPr>
-            <w:proofErr w:type="gramStart"/>
-            <w:r>
-              <w:t>x</w:t>
-            </w:r>
-            <w:proofErr w:type="gramEnd"/>
-          </w:p>
-        </w:tc>
-      </w:tr>
-      <w:tr>
-        <w:trPr>
-          <w:trHeight w:val="379"/>
-        </w:trPr>
-        <w:tc>
-          <w:tcPr>
-            <w:tcW w:w="2030" w:type="dxa"/>
-            <w:tcBorders>
-              <w:top w:val="single" w:sz="4" w:space="0" w:color="auto"/>
-              <w:bottom w:val="single" w:sz="4" w:space="0" w:color="auto"/>
-            </w:tcBorders>
-          </w:tcPr>
-          <w:p>
-            <w:r>
-              <w:t>FS1</w:t>
-            </w:r>
-            <w:r>
-              <w:t>3</w:t>
             </w:r>
           </w:p>
         </w:tc>
@@ -7080,7 +7557,7 @@
               <w:t>FS1</w:t>
             </w:r>
             <w:r>
-              <w:t>4</w:t>
+              <w:t>3</w:t>
             </w:r>
           </w:p>
         </w:tc>
@@ -7171,7 +7648,7 @@
               <w:t>FS1</w:t>
             </w:r>
             <w:r>
-              <w:t>5</w:t>
+              <w:t>4</w:t>
             </w:r>
           </w:p>
         </w:tc>
@@ -7262,7 +7739,7 @@
               <w:t>FS1</w:t>
             </w:r>
             <w:r>
-              <w:t>6</w:t>
+              <w:t>5</w:t>
             </w:r>
           </w:p>
         </w:tc>
@@ -7353,7 +7830,7 @@
               <w:t>FS1</w:t>
             </w:r>
             <w:r>
-              <w:t>7</w:t>
+              <w:t>6</w:t>
             </w:r>
           </w:p>
         </w:tc>
@@ -7449,7 +7926,7 @@
               <w:t>FS1</w:t>
             </w:r>
             <w:r>
-              <w:t>8</w:t>
+              <w:t>7</w:t>
             </w:r>
           </w:p>
         </w:tc>
@@ -7536,12 +8013,12 @@
       <w:r>
         <w:br w:type="page"/>
       </w:r>
-      <w:bookmarkStart w:id="16" w:name="_Toc446624"/>
+      <w:bookmarkStart w:id="21" w:name="_Toc1308104"/>
       <w:r>
         <w:lastRenderedPageBreak/>
         <w:t>Caractérisation de chaque fonction</w:t>
       </w:r>
-      <w:bookmarkEnd w:id="16"/>
+      <w:bookmarkEnd w:id="21"/>
     </w:p>
     <w:p/>
     <w:p>
@@ -8757,7 +9234,23 @@
               </w:numPr>
             </w:pPr>
             <w:r>
-              <w:t>Prix du retrait (quantité x prix de l’aliquote)</w:t>
+              <w:t>Prix du retrait (quantité x prix de l’aliquote</w:t>
+            </w:r>
+            <w:r>
+              <w:t xml:space="preserve"> hors taxes</w:t>
+            </w:r>
+            <w:r>
+              <w:t>)</w:t>
+            </w:r>
+          </w:p>
+          <w:p>
+            <w:pPr>
+              <w:ind w:left="708"/>
+            </w:pPr>
+          </w:p>
+          <w:p>
+            <w:r>
+              <w:t>L’historique doit pouvoir être trié en fonction de chaque informations présentes sur les retraits (celles citées au-dessus).</w:t>
             </w:r>
           </w:p>
         </w:tc>
@@ -9154,11 +9647,9 @@
             <w:r>
               <w:t xml:space="preserve"> doivent comporter tous les retraits effectués par l’équipe lors du trimestre, leurs dates, leurs </w:t>
             </w:r>
-            <w:proofErr w:type="gramStart"/>
-            <w:r>
-              <w:t>prix ,</w:t>
-            </w:r>
-            <w:proofErr w:type="gramEnd"/>
+            <w:r>
+              <w:t>prix,</w:t>
+            </w:r>
             <w:r>
               <w:t xml:space="preserve"> l’utilisateur qui a fait le retrait, le produit ainsi que la quantité.</w:t>
             </w:r>
@@ -9166,6 +9657,16 @@
           <w:p>
             <w:r>
               <w:t xml:space="preserve">Les bilans devront également comporter le prix des pertes et le trimestre concerné. </w:t>
+            </w:r>
+          </w:p>
+          <w:p>
+            <w:r>
+              <w:t>Le trimestre doit être échu afin de pouvoir éditer son bilan.</w:t>
+            </w:r>
+          </w:p>
+          <w:p>
+            <w:r>
+              <w:t>La somme des pertes imputées à chaque équipe doit correspondre à la somme des pertes globales calculées.</w:t>
             </w:r>
           </w:p>
         </w:tc>
@@ -9512,7 +10013,10 @@
               <w:t xml:space="preserve">la </w:t>
             </w:r>
             <w:r>
-              <w:t>validation de l’alerte, celle-ci doit se trouver en base de données</w:t>
+              <w:t xml:space="preserve">validation de l’alerte, celle-ci doit </w:t>
+            </w:r>
+            <w:r>
+              <w:t>être enregistrée</w:t>
             </w:r>
             <w:r>
               <w:t xml:space="preserve"> et comporter les informations suivantes : </w:t>
@@ -9526,13 +10030,17 @@
                 <w:numId w:val="5"/>
               </w:numPr>
             </w:pPr>
-            <w:proofErr w:type="gramStart"/>
-            <w:r>
-              <w:t>le</w:t>
-            </w:r>
-            <w:proofErr w:type="gramEnd"/>
-            <w:r>
-              <w:t xml:space="preserve"> stock sur lequel porte l’alerte</w:t>
+            <w:r>
+              <w:t>Le</w:t>
+            </w:r>
+            <w:r>
+              <w:t xml:space="preserve"> stock</w:t>
+            </w:r>
+            <w:r>
+              <w:t>age</w:t>
+            </w:r>
+            <w:r>
+              <w:t xml:space="preserve"> sur lequel porte l’alerte</w:t>
             </w:r>
           </w:p>
           <w:p>
@@ -9543,13 +10051,14 @@
                 <w:numId w:val="5"/>
               </w:numPr>
             </w:pPr>
-            <w:proofErr w:type="gramStart"/>
-            <w:r>
-              <w:t>le</w:t>
-            </w:r>
-            <w:proofErr w:type="gramEnd"/>
+            <w:r>
+              <w:t>Le</w:t>
+            </w:r>
             <w:r>
               <w:t xml:space="preserve"> seuil d’alerte</w:t>
+            </w:r>
+            <w:r>
+              <w:t xml:space="preserve"> sur la quantité restante</w:t>
             </w:r>
           </w:p>
           <w:p>
@@ -9560,11 +10069,9 @@
                 <w:numId w:val="5"/>
               </w:numPr>
             </w:pPr>
-            <w:proofErr w:type="gramStart"/>
-            <w:r>
-              <w:t>le</w:t>
-            </w:r>
-            <w:proofErr w:type="gramEnd"/>
+            <w:r>
+              <w:t>Le</w:t>
+            </w:r>
             <w:r>
               <w:t xml:space="preserve"> produit sur lequel porte l’alerte</w:t>
             </w:r>
@@ -9603,7 +10110,6 @@
           </w:tcPr>
           <w:p>
             <w:r>
-              <w:lastRenderedPageBreak/>
               <w:t>Référence</w:t>
             </w:r>
           </w:p>
@@ -9733,7 +10239,10 @@
           </w:tcPr>
           <w:p>
             <w:r>
-              <w:t xml:space="preserve">Le service permet d’effectuer un inventaire des stocks d’aliquotes </w:t>
+              <w:t>Le service permet d’effectuer un inventaire des stocks d’aliquotes</w:t>
+            </w:r>
+            <w:r>
+              <w:t xml:space="preserve">. L’opérateur spécifie, pour chaque aliquote présente dans la base de données, la quantité restante de celle-ci dans le congélateur. </w:t>
             </w:r>
           </w:p>
         </w:tc>
@@ -9885,7 +10394,20 @@
           </w:tcPr>
           <w:p>
             <w:r>
-              <w:t>Une fois l’inventaire validé, les quantités d’aliquotes présentes dans la base de données doivent être les mêmes que celles spécifiés lors de l’inventaire.</w:t>
+              <w:t>Une fois l’inventaire validé, les quantités d’aliquotes présentes dans la base de données doivent être les mêmes que celles spécifiés lors de l’inventaire</w:t>
+            </w:r>
+            <w:r>
+              <w:t>.</w:t>
+            </w:r>
+          </w:p>
+          <w:p>
+            <w:r>
+              <w:t>Sur la page d’inventaire, il est possible de spécifier pour chaque aliquote le nombre de celle-ci restante dans le congélateur et les aliquotes seront regroupées en fonction de leur produit de référence sur la page.</w:t>
+            </w:r>
+          </w:p>
+          <w:p>
+            <w:r>
+              <w:t>La date de péremption de chaque aliquote doit être affichée.</w:t>
             </w:r>
           </w:p>
           <w:p/>
@@ -10280,337 +10802,20 @@
           <w:p>
             <w:pPr>
               <w:pStyle w:val="Paragraphedeliste"/>
+              <w:numPr>
+                <w:ilvl w:val="0"/>
+                <w:numId w:val="5"/>
+              </w:numPr>
+            </w:pPr>
+            <w:r>
+              <w:t>Liste des aliquotes concernées et dates de péremption.</w:t>
+            </w:r>
+          </w:p>
+          <w:p>
+            <w:pPr>
+              <w:pStyle w:val="Paragraphedeliste"/>
               <w:ind w:left="1068"/>
             </w:pPr>
-          </w:p>
-        </w:tc>
-        <w:tc>
-          <w:tcPr>
-            <w:tcW w:w="2684" w:type="dxa"/>
-          </w:tcPr>
-          <w:p>
-            <w:r>
-              <w:t>F0</w:t>
-            </w:r>
-          </w:p>
-        </w:tc>
-      </w:tr>
-    </w:tbl>
-    <w:p/>
-    <w:p>
-      <w:r>
-        <w:br w:type="page"/>
-      </w:r>
-    </w:p>
-    <w:tbl>
-      <w:tblPr>
-        <w:tblStyle w:val="Grilledutableau"/>
-        <w:tblW w:w="0" w:type="auto"/>
-        <w:tblLook w:val="04A0" w:firstRow="1" w:lastRow="0" w:firstColumn="1" w:lastColumn="0" w:noHBand="0" w:noVBand="1"/>
-      </w:tblPr>
-      <w:tblGrid>
-        <w:gridCol w:w="2405"/>
-        <w:gridCol w:w="5367"/>
-        <w:gridCol w:w="2684"/>
-      </w:tblGrid>
-      <w:tr>
-        <w:tc>
-          <w:tcPr>
-            <w:tcW w:w="2405" w:type="dxa"/>
-          </w:tcPr>
-          <w:p>
-            <w:r>
-              <w:lastRenderedPageBreak/>
-              <w:t>Référence</w:t>
-            </w:r>
-          </w:p>
-        </w:tc>
-        <w:tc>
-          <w:tcPr>
-            <w:tcW w:w="8051" w:type="dxa"/>
-            <w:gridSpan w:val="2"/>
-          </w:tcPr>
-          <w:p>
-            <w:r>
-              <w:t>FS8 - Enregistrer un nouveau produit dans la base de données.</w:t>
-            </w:r>
-          </w:p>
-        </w:tc>
-      </w:tr>
-      <w:tr>
-        <w:tc>
-          <w:tcPr>
-            <w:tcW w:w="2405" w:type="dxa"/>
-          </w:tcPr>
-          <w:p>
-            <w:r>
-              <w:t>Besoin</w:t>
-            </w:r>
-          </w:p>
-        </w:tc>
-        <w:tc>
-          <w:tcPr>
-            <w:tcW w:w="8051" w:type="dxa"/>
-            <w:gridSpan w:val="2"/>
-          </w:tcPr>
-          <w:p>
-            <w:r>
-              <w:t>B1</w:t>
-            </w:r>
-          </w:p>
-        </w:tc>
-      </w:tr>
-      <w:tr>
-        <w:tc>
-          <w:tcPr>
-            <w:tcW w:w="2405" w:type="dxa"/>
-          </w:tcPr>
-          <w:p>
-            <w:r>
-              <w:t>Priorité</w:t>
-            </w:r>
-          </w:p>
-        </w:tc>
-        <w:tc>
-          <w:tcPr>
-            <w:tcW w:w="8051" w:type="dxa"/>
-            <w:gridSpan w:val="2"/>
-          </w:tcPr>
-          <w:p>
-            <w:r>
-              <w:t>0</w:t>
-            </w:r>
-          </w:p>
-        </w:tc>
-      </w:tr>
-      <w:tr>
-        <w:tc>
-          <w:tcPr>
-            <w:tcW w:w="2405" w:type="dxa"/>
-          </w:tcPr>
-          <w:p>
-            <w:r>
-              <w:t>Interacteur(s)</w:t>
-            </w:r>
-          </w:p>
-        </w:tc>
-        <w:tc>
-          <w:tcPr>
-            <w:tcW w:w="8051" w:type="dxa"/>
-            <w:gridSpan w:val="2"/>
-          </w:tcPr>
-          <w:p>
-            <w:r>
-              <w:t>Administrateur</w:t>
-            </w:r>
-          </w:p>
-        </w:tc>
-      </w:tr>
-      <w:tr>
-        <w:tc>
-          <w:tcPr>
-            <w:tcW w:w="2405" w:type="dxa"/>
-          </w:tcPr>
-          <w:p>
-            <w:r>
-              <w:t>Situation concernées</w:t>
-            </w:r>
-          </w:p>
-        </w:tc>
-        <w:tc>
-          <w:tcPr>
-            <w:tcW w:w="8051" w:type="dxa"/>
-            <w:gridSpan w:val="2"/>
-          </w:tcPr>
-          <w:p>
-            <w:r>
-              <w:t>Production</w:t>
-            </w:r>
-          </w:p>
-        </w:tc>
-      </w:tr>
-      <w:tr>
-        <w:trPr>
-          <w:trHeight w:val="100"/>
-        </w:trPr>
-        <w:tc>
-          <w:tcPr>
-            <w:tcW w:w="2405" w:type="dxa"/>
-          </w:tcPr>
-          <w:p>
-            <w:r>
-              <w:t>Objectif / Description</w:t>
-            </w:r>
-          </w:p>
-        </w:tc>
-        <w:tc>
-          <w:tcPr>
-            <w:tcW w:w="8051" w:type="dxa"/>
-            <w:gridSpan w:val="2"/>
-          </w:tcPr>
-          <w:p>
-            <w:r>
-              <w:t>Le service permet de créer un nouveau produit dans la base de données.</w:t>
-            </w:r>
-          </w:p>
-        </w:tc>
-      </w:tr>
-      <w:tr>
-        <w:trPr>
-          <w:trHeight w:val="1678"/>
-        </w:trPr>
-        <w:tc>
-          <w:tcPr>
-            <w:tcW w:w="2405" w:type="dxa"/>
-          </w:tcPr>
-          <w:p>
-            <w:r>
-              <w:t>Validation de la fonction</w:t>
-            </w:r>
-          </w:p>
-        </w:tc>
-        <w:tc>
-          <w:tcPr>
-            <w:tcW w:w="8051" w:type="dxa"/>
-            <w:gridSpan w:val="2"/>
-          </w:tcPr>
-          <w:p>
-            <w:r>
-              <w:rPr>
-                <w:b/>
-              </w:rPr>
-              <w:t>Nécessité</w:t>
-            </w:r>
-            <w:r>
-              <w:rPr>
-                <w:b/>
-              </w:rPr>
-              <w:t> :</w:t>
-            </w:r>
-            <w:r>
-              <w:t xml:space="preserve"> </w:t>
-            </w:r>
-            <w:r>
-              <w:t>Cette fonction est nécessaire pour permettre la gestion de nouveaux produit</w:t>
-            </w:r>
-            <w:r>
-              <w:t>s</w:t>
-            </w:r>
-            <w:r>
-              <w:t xml:space="preserve"> grâce au logiciel.</w:t>
-            </w:r>
-          </w:p>
-          <w:p/>
-          <w:p/>
-          <w:p>
-            <w:pPr>
-              <w:rPr>
-                <w:b/>
-              </w:rPr>
-            </w:pPr>
-            <w:r>
-              <w:rPr>
-                <w:b/>
-              </w:rPr>
-              <w:t>Diagnostic :</w:t>
-            </w:r>
-            <w:r>
-              <w:t xml:space="preserve">  La fonction FS</w:t>
-            </w:r>
-            <w:r>
-              <w:t>8</w:t>
-            </w:r>
-            <w:r>
-              <w:t xml:space="preserve"> est validé</w:t>
-            </w:r>
-            <w:r>
-              <w:t>e</w:t>
-            </w:r>
-            <w:r>
-              <w:t>.</w:t>
-            </w:r>
-          </w:p>
-          <w:p>
-            <w:r>
-              <w:t xml:space="preserve"> </w:t>
-            </w:r>
-          </w:p>
-        </w:tc>
-      </w:tr>
-      <w:tr>
-        <w:trPr>
-          <w:trHeight w:val="274"/>
-        </w:trPr>
-        <w:tc>
-          <w:tcPr>
-            <w:tcW w:w="2405" w:type="dxa"/>
-            <w:vMerge w:val="restart"/>
-          </w:tcPr>
-          <w:p>
-            <w:r>
-              <w:t>Caractérisation</w:t>
-            </w:r>
-          </w:p>
-        </w:tc>
-        <w:tc>
-          <w:tcPr>
-            <w:tcW w:w="5367" w:type="dxa"/>
-          </w:tcPr>
-          <w:p>
-            <w:pPr>
-              <w:rPr>
-                <w:b/>
-              </w:rPr>
-            </w:pPr>
-            <w:r>
-              <w:rPr>
-                <w:b/>
-              </w:rPr>
-              <w:t>Critère d’appréciation</w:t>
-            </w:r>
-          </w:p>
-        </w:tc>
-        <w:tc>
-          <w:tcPr>
-            <w:tcW w:w="2684" w:type="dxa"/>
-          </w:tcPr>
-          <w:p>
-            <w:pPr>
-              <w:rPr>
-                <w:b/>
-              </w:rPr>
-            </w:pPr>
-            <w:r>
-              <w:rPr>
-                <w:b/>
-              </w:rPr>
-              <w:t>Flexibilités</w:t>
-            </w:r>
-          </w:p>
-        </w:tc>
-      </w:tr>
-      <w:tr>
-        <w:trPr>
-          <w:trHeight w:val="643"/>
-        </w:trPr>
-        <w:tc>
-          <w:tcPr>
-            <w:tcW w:w="2405" w:type="dxa"/>
-            <w:vMerge/>
-          </w:tcPr>
-          <w:p/>
-        </w:tc>
-        <w:tc>
-          <w:tcPr>
-            <w:tcW w:w="5367" w:type="dxa"/>
-          </w:tcPr>
-          <w:p>
-            <w:r>
-              <w:t>Lors de la validation d’un nouveau produit, celui-ci doit apparaitre dans la base de données</w:t>
-            </w:r>
-            <w:r>
-              <w:t xml:space="preserve"> et comporter le nom du produit.</w:t>
-            </w:r>
           </w:p>
         </w:tc>
         <w:tc>
@@ -10644,6 +10849,7 @@
           </w:tcPr>
           <w:p>
             <w:r>
+              <w:lastRenderedPageBreak/>
               <w:t>Référence</w:t>
             </w:r>
           </w:p>
@@ -10655,16 +10861,7 @@
           </w:tcPr>
           <w:p>
             <w:r>
-              <w:t>FS</w:t>
-            </w:r>
-            <w:r>
-              <w:t>9</w:t>
-            </w:r>
-            <w:r>
-              <w:t xml:space="preserve"> -</w:t>
-            </w:r>
-            <w:r>
-              <w:t xml:space="preserve"> Bloquer tous les services de l’application pour effectuer la maintenance grâce à un code administrateur.</w:t>
+              <w:t>FS8 - Enregistrer un nouveau produit dans la base de données.</w:t>
             </w:r>
           </w:p>
         </w:tc>
@@ -10688,9 +10885,6 @@
           <w:p>
             <w:r>
               <w:t>B1</w:t>
-            </w:r>
-            <w:r>
-              <w:t>, B3</w:t>
             </w:r>
           </w:p>
         </w:tc>
@@ -10785,13 +10979,7 @@
           </w:tcPr>
           <w:p>
             <w:r>
-              <w:t xml:space="preserve">Le service </w:t>
-            </w:r>
-            <w:r>
-              <w:t>permet de bloquer tous les accès à l’application pendant le temps de la maintenance</w:t>
-            </w:r>
-            <w:r>
-              <w:t>.</w:t>
+              <w:t>Le service permet de créer un nouveau produit dans la base de données.</w:t>
             </w:r>
           </w:p>
         </w:tc>
@@ -10832,10 +11020,13 @@
               <w:t xml:space="preserve"> </w:t>
             </w:r>
             <w:r>
-              <w:t>Cette fonction est nécessaire car une maintenance aura lieu une fois par an et tous les services doivent être indisponibles durant la maintenance</w:t>
-            </w:r>
-            <w:r>
-              <w:t>.</w:t>
+              <w:t>Cette fonction est nécessaire pour permettre la gestion de nouveaux produit</w:t>
+            </w:r>
+            <w:r>
+              <w:t>s</w:t>
+            </w:r>
+            <w:r>
+              <w:t xml:space="preserve"> grâce au logiciel.</w:t>
             </w:r>
           </w:p>
           <w:p/>
@@ -10856,7 +11047,7 @@
               <w:t xml:space="preserve">  La fonction FS</w:t>
             </w:r>
             <w:r>
-              <w:t>9</w:t>
+              <w:t>8</w:t>
             </w:r>
             <w:r>
               <w:t xml:space="preserve"> est validé</w:t>
@@ -10944,33 +11135,32 @@
           </w:tcPr>
           <w:p>
             <w:r>
-              <w:t>Lors d</w:t>
-            </w:r>
-            <w:r>
-              <w:t>u verrouillage de l’application</w:t>
-            </w:r>
-            <w:r>
-              <w:t xml:space="preserve">, tous les utilisateurs doivent être déconnectés </w:t>
-            </w:r>
-            <w:r>
-              <w:t xml:space="preserve">automatiquement </w:t>
-            </w:r>
-            <w:r>
-              <w:t>et il doit être impossible de se connecter</w:t>
-            </w:r>
-            <w:r>
-              <w:t>.</w:t>
-            </w:r>
-          </w:p>
-          <w:p>
-            <w:r>
-              <w:t xml:space="preserve">Un message d’erreur signalant la maintenance doit être présent lors d’une </w:t>
-            </w:r>
-            <w:r>
-              <w:t xml:space="preserve">tentative de </w:t>
-            </w:r>
-            <w:r>
-              <w:t>connexion pendant le verrouillage de l’application.</w:t>
+              <w:t xml:space="preserve">Lors de la validation d’un nouveau produit, celui-ci </w:t>
+            </w:r>
+            <w:r>
+              <w:t xml:space="preserve">être enregistrée </w:t>
+            </w:r>
+            <w:r>
+              <w:t>et comporter le nom du produit.</w:t>
+            </w:r>
+          </w:p>
+          <w:p>
+            <w:r>
+              <w:t>L’utilisateur choisi le nom du produit grâce à une liste des sources et cibles possibles.</w:t>
+            </w:r>
+          </w:p>
+          <w:p>
+            <w:r>
+              <w:t>Le nom du produit sera de la forme : ‘’</w:t>
+            </w:r>
+            <w:r>
+              <w:rPr>
+                <w:color w:val="C45911" w:themeColor="accent2" w:themeShade="BF"/>
+              </w:rPr>
+              <w:t>&lt;SOURCE&gt;_ANTI_&lt;CIBLE&gt;</w:t>
+            </w:r>
+            <w:r>
+              <w:t>’’</w:t>
             </w:r>
           </w:p>
         </w:tc>
@@ -10986,7 +11176,6 @@
         </w:tc>
       </w:tr>
     </w:tbl>
-    <w:p/>
     <w:p>
       <w:r>
         <w:br w:type="page"/>
@@ -11025,7 +11214,7 @@
               <w:t>FS</w:t>
             </w:r>
             <w:r>
-              <w:t>10</w:t>
+              <w:t>9</w:t>
             </w:r>
             <w:r>
               <w:t xml:space="preserve"> - </w:t>
@@ -11371,7 +11560,13 @@
               </w:numPr>
             </w:pPr>
             <w:r>
-              <w:t>Stock concerné</w:t>
+              <w:t>Stock</w:t>
+            </w:r>
+            <w:r>
+              <w:t>age</w:t>
+            </w:r>
+            <w:r>
+              <w:t xml:space="preserve"> concerné</w:t>
             </w:r>
           </w:p>
           <w:p>
@@ -11429,7 +11624,7 @@
               <w:t>1</w:t>
             </w:r>
             <w:r>
-              <w:t>1</w:t>
+              <w:t>0</w:t>
             </w:r>
             <w:r>
               <w:t xml:space="preserve"> - </w:t>
@@ -11562,7 +11757,13 @@
               <w:t xml:space="preserve">Le service permet à un administrateur </w:t>
             </w:r>
             <w:r>
-              <w:t>d’exporter les données des historiques de retraits au format CSV.</w:t>
+              <w:t>d’exporter les données des historiques de retraits au format CSV</w:t>
+            </w:r>
+            <w:r>
+              <w:t xml:space="preserve"> pour une période donnée</w:t>
+            </w:r>
+            <w:r>
+              <w:t>.</w:t>
             </w:r>
           </w:p>
         </w:tc>
@@ -11758,7 +11959,55 @@
               <w:rPr>
                 <w:color w:val="ED7D31" w:themeColor="accent2"/>
               </w:rPr>
-              <w:t>_&lt;période&gt;_&lt;année&gt;.csv</w:t>
+              <w:t>_&lt;</w:t>
+            </w:r>
+            <w:r>
+              <w:rPr>
+                <w:color w:val="ED7D31" w:themeColor="accent2"/>
+              </w:rPr>
+              <w:t>mois départ</w:t>
+            </w:r>
+            <w:r>
+              <w:rPr>
+                <w:color w:val="ED7D31" w:themeColor="accent2"/>
+              </w:rPr>
+              <w:t>&gt;</w:t>
+            </w:r>
+            <w:r>
+              <w:rPr>
+                <w:color w:val="ED7D31" w:themeColor="accent2"/>
+              </w:rPr>
+              <w:t>-&lt;année départ&gt;</w:t>
+            </w:r>
+            <w:r>
+              <w:rPr>
+                <w:color w:val="ED7D31" w:themeColor="accent2"/>
+              </w:rPr>
+              <w:t>_</w:t>
+            </w:r>
+            <w:r>
+              <w:rPr>
+                <w:color w:val="ED7D31" w:themeColor="accent2"/>
+              </w:rPr>
+              <w:t>&lt;mois fin&gt;-</w:t>
+            </w:r>
+            <w:r>
+              <w:rPr>
+                <w:color w:val="ED7D31" w:themeColor="accent2"/>
+              </w:rPr>
+              <w:t>&lt;année</w:t>
+            </w:r>
+            <w:r>
+              <w:rPr>
+                <w:color w:val="ED7D31" w:themeColor="accent2"/>
+              </w:rPr>
+              <w:t xml:space="preserve"> fin</w:t>
+            </w:r>
+            <w:r>
+              <w:rPr>
+                <w:color w:val="ED7D31" w:themeColor="accent2"/>
+              </w:rPr>
+              <w:t>&gt;.csv</w:t>
             </w:r>
           </w:p>
           <w:p/>
@@ -11847,6 +12096,9 @@
             <w:r>
               <w:t xml:space="preserve">Prix </w:t>
             </w:r>
+            <w:r>
+              <w:t>hors taxes</w:t>
+            </w:r>
           </w:p>
           <w:p>
             <w:pPr>
@@ -11861,6 +12113,7 @@
           </w:tcPr>
           <w:p>
             <w:r>
+              <w:lastRenderedPageBreak/>
               <w:t>F0</w:t>
             </w:r>
           </w:p>
@@ -11903,7 +12156,7 @@
               <w:t>1</w:t>
             </w:r>
             <w:r>
-              <w:t>2</w:t>
+              <w:t>1</w:t>
             </w:r>
             <w:r>
               <w:t xml:space="preserve"> - </w:t>
@@ -12077,16 +12330,14 @@
               <w:t xml:space="preserve"> : </w:t>
             </w:r>
             <w:r>
-              <w:t>La fonction existe car l’</w:t>
-            </w:r>
-            <w:proofErr w:type="spellStart"/>
-            <w:r>
-              <w:t>administrateur</w:t>
+              <w:t>La fonction existe car l’administrateur</w:t>
+            </w:r>
+            <w:r>
+              <w:t xml:space="preserve"> </w:t>
             </w:r>
             <w:r>
               <w:t>doit</w:t>
             </w:r>
-            <w:proofErr w:type="spellEnd"/>
             <w:r>
               <w:t xml:space="preserve"> pourvoir archiver et / ou envoyer les données.</w:t>
             </w:r>
@@ -12253,7 +12504,19 @@
               <w:rPr>
                 <w:color w:val="ED7D31" w:themeColor="accent2"/>
               </w:rPr>
-              <w:t>_&lt;période&gt;_&lt;année&gt;.csv</w:t>
+              <w:t>_&lt;</w:t>
+            </w:r>
+            <w:r>
+              <w:rPr>
+                <w:color w:val="ED7D31" w:themeColor="accent2"/>
+              </w:rPr>
+              <w:t>trimestre</w:t>
+            </w:r>
+            <w:r>
+              <w:rPr>
+                <w:color w:val="ED7D31" w:themeColor="accent2"/>
+              </w:rPr>
+              <w:t>&gt;_&lt;année&gt;.csv</w:t>
             </w:r>
           </w:p>
           <w:p>
@@ -12283,7 +12546,7 @@
               </w:numPr>
             </w:pPr>
             <w:r>
-              <w:t xml:space="preserve"> Date de la transaction</w:t>
+              <w:t>Date de la transaction</w:t>
             </w:r>
           </w:p>
           <w:p>
@@ -12344,6 +12607,9 @@
             </w:pPr>
             <w:r>
               <w:t>Prix</w:t>
+            </w:r>
+            <w:r>
+              <w:t xml:space="preserve"> hors taxes</w:t>
             </w:r>
           </w:p>
         </w:tc>
@@ -12398,7 +12664,10 @@
               <w:t>FS1</w:t>
             </w:r>
             <w:r>
-              <w:t xml:space="preserve">3 </w:t>
+              <w:t>2</w:t>
+            </w:r>
+            <w:r>
+              <w:t xml:space="preserve"> </w:t>
             </w:r>
             <w:r>
               <w:t xml:space="preserve">- </w:t>
@@ -12739,7 +13008,7 @@
               <w:t>FS1</w:t>
             </w:r>
             <w:r>
-              <w:t>4</w:t>
+              <w:t>3</w:t>
             </w:r>
             <w:r>
               <w:t xml:space="preserve"> - </w:t>
@@ -13112,7 +13381,7 @@
               <w:t>FS1</w:t>
             </w:r>
             <w:r>
-              <w:t>5</w:t>
+              <w:t>4</w:t>
             </w:r>
             <w:r>
               <w:t xml:space="preserve"> - </w:t>
@@ -13239,7 +13508,13 @@
           </w:tcPr>
           <w:p>
             <w:r>
-              <w:t>Le service permet de créer un panier de retrait.</w:t>
+              <w:t>Le service permet de créer un panier de retrait</w:t>
+            </w:r>
+            <w:r>
+              <w:t xml:space="preserve"> en scannant les aliquotes</w:t>
+            </w:r>
+            <w:r>
+              <w:t>.</w:t>
             </w:r>
           </w:p>
         </w:tc>
@@ -13424,7 +13699,13 @@
           </w:tcPr>
           <w:p>
             <w:r>
-              <w:t xml:space="preserve">Lors de la sélection d’un produit pour le mettre dans le panier les informations suivantes doivent être présentes : </w:t>
+              <w:t>Lors de la sélection d’un produit pour le mettre dans le panier</w:t>
+            </w:r>
+            <w:r>
+              <w:t>,</w:t>
+            </w:r>
+            <w:r>
+              <w:t xml:space="preserve"> les informations suivantes doivent être présentes : </w:t>
             </w:r>
           </w:p>
           <w:p>
@@ -13477,7 +13758,73 @@
           <w:p/>
           <w:p>
             <w:r>
-              <w:t>Lors du retrait du panier, les quantités retirées doivent être décrémentées dans la base de données.</w:t>
+              <w:t xml:space="preserve">Un bouton de décrémentation de la quantité </w:t>
+            </w:r>
+            <w:r>
+              <w:t>doit être présent sur la page pour chaque élément du panier.</w:t>
+            </w:r>
+          </w:p>
+          <w:p/>
+          <w:p>
+            <w:r>
+              <w:t>Lors du retrait du panier, les quantités retirées doivent être décrémentées dans la base de données</w:t>
+            </w:r>
+            <w:r>
+              <w:t xml:space="preserve"> et les informations suivantes doivent être enregistrées :</w:t>
+            </w:r>
+          </w:p>
+          <w:p>
+            <w:pPr>
+              <w:pStyle w:val="Paragraphedeliste"/>
+              <w:numPr>
+                <w:ilvl w:val="0"/>
+                <w:numId w:val="5"/>
+              </w:numPr>
+            </w:pPr>
+            <w:r>
+              <w:t>L’utilisateur ayant fait le retrait</w:t>
+            </w:r>
+          </w:p>
+          <w:p>
+            <w:pPr>
+              <w:pStyle w:val="Paragraphedeliste"/>
+              <w:numPr>
+                <w:ilvl w:val="0"/>
+                <w:numId w:val="5"/>
+              </w:numPr>
+            </w:pPr>
+            <w:r>
+              <w:t>L’équipe ayant fait le retrait</w:t>
+            </w:r>
+          </w:p>
+          <w:p>
+            <w:pPr>
+              <w:pStyle w:val="Paragraphedeliste"/>
+              <w:numPr>
+                <w:ilvl w:val="0"/>
+                <w:numId w:val="5"/>
+              </w:numPr>
+            </w:pPr>
+            <w:r>
+              <w:t>La quantité du retrait</w:t>
+            </w:r>
+          </w:p>
+          <w:p>
+            <w:pPr>
+              <w:pStyle w:val="Paragraphedeliste"/>
+              <w:numPr>
+                <w:ilvl w:val="0"/>
+                <w:numId w:val="5"/>
+              </w:numPr>
+            </w:pPr>
+            <w:r>
+              <w:t>L’aliquote concerné</w:t>
+            </w:r>
+          </w:p>
+          <w:p/>
+          <w:p>
+            <w:r>
+              <w:t>Si l’utilisateur est lié à plus d’une équipe, il doit avoir la possibilité de choisir l’équipe avec laquelle il souhaite effectuer le retrait.</w:t>
             </w:r>
           </w:p>
         </w:tc>
@@ -13532,7 +13879,7 @@
               <w:t>FS1</w:t>
             </w:r>
             <w:r>
-              <w:t>6</w:t>
+              <w:t>5</w:t>
             </w:r>
             <w:r>
               <w:t xml:space="preserve"> - </w:t>
@@ -13906,6 +14253,9 @@
             </w:pPr>
             <w:r>
               <w:t>Prix</w:t>
+            </w:r>
+            <w:r>
+              <w:t xml:space="preserve"> hors taxes</w:t>
             </w:r>
           </w:p>
           <w:p>
@@ -13966,7 +14316,7 @@
               <w:t>FS1</w:t>
             </w:r>
             <w:r>
-              <w:t>7</w:t>
+              <w:t>6</w:t>
             </w:r>
             <w:r>
               <w:t xml:space="preserve"> - </w:t>
@@ -14385,7 +14735,7 @@
               <w:t>FS1</w:t>
             </w:r>
             <w:r>
-              <w:t>8</w:t>
+              <w:t>7</w:t>
             </w:r>
             <w:r>
               <w:t xml:space="preserve"> - </w:t>
@@ -14838,15 +15188,15 @@
       <w:pPr>
         <w:pStyle w:val="Titre2"/>
       </w:pPr>
-      <w:bookmarkStart w:id="17" w:name="_Toc446625"/>
-      <w:bookmarkStart w:id="18" w:name="_Hlk717552"/>
+      <w:bookmarkStart w:id="22" w:name="_Hlk717552"/>
+      <w:bookmarkStart w:id="23" w:name="_Toc1308105"/>
       <w:r>
         <w:lastRenderedPageBreak/>
         <w:t>Critères d’appréciation généraux</w:t>
       </w:r>
-      <w:bookmarkEnd w:id="17"/>
+      <w:bookmarkEnd w:id="23"/>
     </w:p>
-    <w:bookmarkEnd w:id="18"/>
+    <w:bookmarkEnd w:id="22"/>
     <w:p/>
     <w:p>
       <w:r>
@@ -14926,11 +15276,11 @@
       <w:pPr>
         <w:pStyle w:val="Titre1"/>
       </w:pPr>
-      <w:bookmarkStart w:id="19" w:name="_Toc446626"/>
+      <w:bookmarkStart w:id="24" w:name="_Toc1308106"/>
       <w:r>
         <w:t>Impositions générales</w:t>
       </w:r>
-      <w:bookmarkEnd w:id="19"/>
+      <w:bookmarkEnd w:id="24"/>
     </w:p>
     <w:p/>
     <w:p>
@@ -14941,11 +15291,11 @@
           <w:numId w:val="9"/>
         </w:numPr>
       </w:pPr>
-      <w:bookmarkStart w:id="20" w:name="_Toc446627"/>
+      <w:bookmarkStart w:id="25" w:name="_Toc1308107"/>
       <w:r>
         <w:t>Règlements et normes</w:t>
       </w:r>
-      <w:bookmarkEnd w:id="20"/>
+      <w:bookmarkEnd w:id="25"/>
     </w:p>
     <w:p/>
     <w:p>
@@ -15020,11 +15370,11 @@
       <w:pPr>
         <w:pStyle w:val="Titre2"/>
       </w:pPr>
-      <w:bookmarkStart w:id="21" w:name="_Toc446628"/>
+      <w:bookmarkStart w:id="26" w:name="_Toc1308108"/>
       <w:r>
         <w:t>Imposition de conception</w:t>
       </w:r>
-      <w:bookmarkEnd w:id="21"/>
+      <w:bookmarkEnd w:id="26"/>
     </w:p>
     <w:p/>
     <w:p>
@@ -15035,7 +15385,13 @@
         <w:t>L’application devra avoir une durée de vie d’au moins 3 ans, les données produites seront archivées chaque année.</w:t>
       </w:r>
       <w:r>
-        <w:t xml:space="preserve"> L’application devra être entièrement en anglais. </w:t>
+        <w:t xml:space="preserve"> L’application devra être entièrement en anglais</w:t>
+      </w:r>
+      <w:r>
+        <w:t>, car l’application est destinée aux équipes de recherche de l’IBDM qui sont multinationales, la langue de référence convenue est l’anglais</w:t>
+      </w:r>
+      <w:r>
+        <w:t xml:space="preserve">. </w:t>
       </w:r>
     </w:p>
     <w:p>
@@ -15043,7 +15399,13 @@
         <w:spacing w:after="0"/>
       </w:pPr>
       <w:r>
-        <w:t>L’application devra fonctionner avec une base de données MySql.</w:t>
+        <w:t>L’application devra fonctionner avec une base de données MySql</w:t>
+      </w:r>
+      <w:r>
+        <w:t xml:space="preserve"> car c’est le SGBD de référence de l’institut</w:t>
+      </w:r>
+      <w:r>
+        <w:t>.</w:t>
       </w:r>
     </w:p>
     <w:p>
@@ -15189,12 +15551,23 @@
     </w:p>
     <w:p>
       <w:r>
-        <w:t xml:space="preserve">Une authentification sera nécessaire pour toutes actions d’administrations ainsi que pour retirer des aliquotes. </w:t>
+        <w:t>Une authentification sera nécessaire pour toutes actions d’administrations ainsi que pour retirer des aliquotes.</w:t>
       </w:r>
     </w:p>
     <w:p>
       <w:r>
-        <w:t>Les prix seront tous en euro.</w:t>
+        <w:t>Le système doit permettre le blocage de tous les services de l’application pendant la durée de la maintenance annuelle.</w:t>
+      </w:r>
+    </w:p>
+    <w:p>
+      <w:r>
+        <w:t>Les prix seront tous en euro</w:t>
+      </w:r>
+      <w:r>
+        <w:t xml:space="preserve"> hors taxes</w:t>
+      </w:r>
+      <w:r>
+        <w:t>.</w:t>
       </w:r>
     </w:p>
     <w:p>
@@ -15253,11 +15626,11 @@
       <w:pPr>
         <w:pStyle w:val="Titre1"/>
       </w:pPr>
-      <w:bookmarkStart w:id="22" w:name="_Toc446629"/>
+      <w:bookmarkStart w:id="27" w:name="_Toc1308109"/>
       <w:r>
         <w:t>Appel à variantes</w:t>
       </w:r>
-      <w:bookmarkEnd w:id="22"/>
+      <w:bookmarkEnd w:id="27"/>
     </w:p>
     <w:p/>
     <w:p>
@@ -15280,12 +15653,12 @@
       <w:pPr>
         <w:pStyle w:val="Titre1"/>
       </w:pPr>
-      <w:bookmarkStart w:id="23" w:name="_Toc446630"/>
+      <w:bookmarkStart w:id="28" w:name="_Toc1308110"/>
       <w:r>
         <w:lastRenderedPageBreak/>
         <w:t>Cadre de réponse</w:t>
       </w:r>
-      <w:bookmarkEnd w:id="23"/>
+      <w:bookmarkEnd w:id="28"/>
     </w:p>
     <w:p/>
     <w:p>
@@ -17420,7 +17793,10 @@
             <w:jc w:val="center"/>
           </w:pPr>
           <w:r>
-            <w:t>1.2</w:t>
+            <w:t>1.</w:t>
+          </w:r>
+          <w:r>
+            <w:t>3</w:t>
           </w:r>
         </w:p>
       </w:tc>
@@ -17444,7 +17820,7 @@
             <w:rPr>
               <w:noProof/>
             </w:rPr>
-            <w:t>1</w:t>
+            <w:t>7</w:t>
           </w:r>
           <w:r>
             <w:rPr>
@@ -19318,7 +19694,7 @@
 </file>
 
 <file path=customXml/itemProps1.xml><?xml version="1.0" encoding="utf-8"?>
-<ds:datastoreItem xmlns:ds="http://schemas.openxmlformats.org/officeDocument/2006/customXml" ds:itemID="{60ACC48F-B29B-4560-8ED3-E562CE9F1DFA}">
+<ds:datastoreItem xmlns:ds="http://schemas.openxmlformats.org/officeDocument/2006/customXml" ds:itemID="{5F4FEB0D-E3A4-49D8-858A-B3BBD552DC3E}">
   <ds:schemaRefs>
     <ds:schemaRef ds:uri="http://schemas.openxmlformats.org/officeDocument/2006/bibliography"/>
   </ds:schemaRefs>

</xml_diff>

<commit_message>
add sprints tracker files
</commit_message>
<xml_diff>
--- a/doc/cdcf/src/GSA_CDCF_V1.0.docx
+++ b/doc/cdcf/src/GSA_CDCF_V1.0.docx
@@ -4512,19 +4512,17 @@
       <w:r>
         <w:br w:type="page"/>
       </w:r>
-      <w:bookmarkStart w:id="5" w:name="_GoBack"/>
-      <w:bookmarkEnd w:id="5"/>
     </w:p>
     <w:p>
       <w:pPr>
         <w:pStyle w:val="Titre1"/>
       </w:pPr>
-      <w:bookmarkStart w:id="6" w:name="_Toc1308089"/>
+      <w:bookmarkStart w:id="5" w:name="_Toc1308089"/>
       <w:r>
         <w:lastRenderedPageBreak/>
         <w:t>Contexte et motivation de l’action</w:t>
       </w:r>
-      <w:bookmarkEnd w:id="6"/>
+      <w:bookmarkEnd w:id="5"/>
     </w:p>
     <w:p/>
     <w:p>
@@ -4842,11 +4840,11 @@
           <w:numId w:val="11"/>
         </w:numPr>
       </w:pPr>
-      <w:bookmarkStart w:id="7" w:name="_Toc1308090"/>
+      <w:bookmarkStart w:id="6" w:name="_Toc1308090"/>
       <w:r>
         <w:t>Gestion des stocks</w:t>
       </w:r>
-      <w:bookmarkEnd w:id="7"/>
+      <w:bookmarkEnd w:id="6"/>
     </w:p>
     <w:p/>
     <w:p>
@@ -5013,12 +5011,12 @@
       <w:pPr>
         <w:pStyle w:val="Titre2"/>
       </w:pPr>
-      <w:bookmarkStart w:id="8" w:name="_Toc1308091"/>
+      <w:bookmarkStart w:id="7" w:name="_Toc1308091"/>
       <w:r>
         <w:lastRenderedPageBreak/>
         <w:t>Gestion financière</w:t>
       </w:r>
-      <w:bookmarkEnd w:id="8"/>
+      <w:bookmarkEnd w:id="7"/>
     </w:p>
     <w:p/>
     <w:p>
@@ -5153,14 +5151,14 @@
       <w:pPr>
         <w:pStyle w:val="Titre2"/>
       </w:pPr>
-      <w:bookmarkStart w:id="9" w:name="_Toc1308092"/>
+      <w:bookmarkStart w:id="8" w:name="_Toc1308092"/>
       <w:r>
         <w:t xml:space="preserve">Interaction </w:t>
       </w:r>
       <w:r>
         <w:t>Utilisateur</w:t>
       </w:r>
-      <w:bookmarkEnd w:id="9"/>
+      <w:bookmarkEnd w:id="8"/>
       <w:r>
         <w:t xml:space="preserve"> </w:t>
       </w:r>
@@ -5242,12 +5240,12 @@
       <w:pPr>
         <w:pStyle w:val="Titre1"/>
       </w:pPr>
-      <w:bookmarkStart w:id="10" w:name="_Toc1308093"/>
+      <w:bookmarkStart w:id="9" w:name="_Toc1308093"/>
       <w:r>
         <w:lastRenderedPageBreak/>
         <w:t>Rôle et utilisation</w:t>
       </w:r>
-      <w:bookmarkEnd w:id="10"/>
+      <w:bookmarkEnd w:id="9"/>
     </w:p>
     <w:p/>
     <w:p>
@@ -5258,11 +5256,11 @@
           <w:numId w:val="6"/>
         </w:numPr>
       </w:pPr>
-      <w:bookmarkStart w:id="11" w:name="_Toc1308094"/>
+      <w:bookmarkStart w:id="10" w:name="_Toc1308094"/>
       <w:r>
         <w:t>Besoins essentiels et principes choisis</w:t>
       </w:r>
-      <w:bookmarkEnd w:id="11"/>
+      <w:bookmarkEnd w:id="10"/>
     </w:p>
     <w:p/>
     <w:p>
@@ -5490,12 +5488,12 @@
       <w:pPr>
         <w:pStyle w:val="Titre2"/>
       </w:pPr>
-      <w:bookmarkStart w:id="12" w:name="_Toc1308095"/>
+      <w:bookmarkStart w:id="11" w:name="_Toc1308095"/>
       <w:r>
         <w:lastRenderedPageBreak/>
         <w:t>Profil de vie</w:t>
       </w:r>
-      <w:bookmarkEnd w:id="12"/>
+      <w:bookmarkEnd w:id="11"/>
     </w:p>
     <w:p/>
     <w:p>
@@ -5508,11 +5506,11 @@
       <w:pPr>
         <w:pStyle w:val="Titre3"/>
       </w:pPr>
-      <w:bookmarkStart w:id="13" w:name="_Toc1308096"/>
+      <w:bookmarkStart w:id="12" w:name="_Toc1308096"/>
       <w:r>
         <w:t>Phase A : Installation</w:t>
       </w:r>
-      <w:bookmarkEnd w:id="13"/>
+      <w:bookmarkEnd w:id="12"/>
     </w:p>
     <w:p/>
     <w:p>
@@ -5607,11 +5605,11 @@
       <w:pPr>
         <w:pStyle w:val="Titre3"/>
       </w:pPr>
-      <w:bookmarkStart w:id="14" w:name="_Toc1308097"/>
+      <w:bookmarkStart w:id="13" w:name="_Toc1308097"/>
       <w:r>
         <w:t>Phase B : Initialisation des données</w:t>
       </w:r>
-      <w:bookmarkEnd w:id="14"/>
+      <w:bookmarkEnd w:id="13"/>
     </w:p>
     <w:p/>
     <w:p>
@@ -5629,11 +5627,11 @@
       <w:pPr>
         <w:pStyle w:val="Titre3"/>
       </w:pPr>
-      <w:bookmarkStart w:id="15" w:name="_Toc1308098"/>
+      <w:bookmarkStart w:id="14" w:name="_Toc1308098"/>
       <w:r>
         <w:t>Phase C : tests</w:t>
       </w:r>
-      <w:bookmarkEnd w:id="15"/>
+      <w:bookmarkEnd w:id="14"/>
     </w:p>
     <w:p/>
     <w:p>
@@ -5649,11 +5647,11 @@
       <w:pPr>
         <w:pStyle w:val="Titre3"/>
       </w:pPr>
-      <w:bookmarkStart w:id="16" w:name="_Toc1308099"/>
+      <w:bookmarkStart w:id="15" w:name="_Toc1308099"/>
       <w:r>
         <w:t>Phase D : production</w:t>
       </w:r>
-      <w:bookmarkEnd w:id="16"/>
+      <w:bookmarkEnd w:id="15"/>
     </w:p>
     <w:p/>
     <w:p>
@@ -5701,7 +5699,7 @@
       <w:pPr>
         <w:pStyle w:val="Titre2"/>
       </w:pPr>
-      <w:bookmarkStart w:id="17" w:name="_Toc1308100"/>
+      <w:bookmarkStart w:id="16" w:name="_Toc1308100"/>
       <w:r>
         <w:lastRenderedPageBreak/>
         <w:t>Int</w:t>
@@ -5712,7 +5710,7 @@
       <w:r>
         <w:t>racteurs</w:t>
       </w:r>
-      <w:bookmarkEnd w:id="17"/>
+      <w:bookmarkEnd w:id="16"/>
     </w:p>
     <w:p/>
     <w:p>
@@ -5930,11 +5928,11 @@
       <w:pPr>
         <w:pStyle w:val="Titre1"/>
       </w:pPr>
-      <w:bookmarkStart w:id="18" w:name="_Toc1308101"/>
+      <w:bookmarkStart w:id="17" w:name="_Toc1308101"/>
       <w:r>
         <w:t>Description fonctionnelle</w:t>
       </w:r>
-      <w:bookmarkEnd w:id="18"/>
+      <w:bookmarkEnd w:id="17"/>
     </w:p>
     <w:p/>
     <w:p>
@@ -5945,11 +5943,11 @@
           <w:numId w:val="12"/>
         </w:numPr>
       </w:pPr>
-      <w:bookmarkStart w:id="19" w:name="_Toc1308102"/>
+      <w:bookmarkStart w:id="18" w:name="_Toc1308102"/>
       <w:r>
         <w:t>Définition des priorités</w:t>
       </w:r>
-      <w:bookmarkEnd w:id="19"/>
+      <w:bookmarkEnd w:id="18"/>
     </w:p>
     <w:p/>
     <w:tbl>
@@ -6118,12 +6116,12 @@
       <w:pPr>
         <w:pStyle w:val="Titre2"/>
       </w:pPr>
-      <w:bookmarkStart w:id="20" w:name="_Toc1308103"/>
+      <w:bookmarkStart w:id="19" w:name="_Toc1308103"/>
       <w:r>
         <w:lastRenderedPageBreak/>
         <w:t>Enoncé des fonctions de service et de leur importance</w:t>
       </w:r>
-      <w:bookmarkEnd w:id="20"/>
+      <w:bookmarkEnd w:id="19"/>
     </w:p>
     <w:p>
       <w:pPr>
@@ -8042,12 +8040,12 @@
       <w:r>
         <w:br w:type="page"/>
       </w:r>
-      <w:bookmarkStart w:id="21" w:name="_Toc1308104"/>
+      <w:bookmarkStart w:id="20" w:name="_Toc1308104"/>
       <w:r>
         <w:lastRenderedPageBreak/>
         <w:t>Caractérisation de chaque fonction</w:t>
       </w:r>
-      <w:bookmarkEnd w:id="21"/>
+      <w:bookmarkEnd w:id="20"/>
     </w:p>
     <w:p/>
     <w:p>
@@ -8176,7 +8174,9 @@
         </w:tc>
       </w:tr>
     </w:tbl>
-    <w:p/>
+    <w:p>
+      <w:bookmarkStart w:id="21" w:name="_Hlk2016887"/>
+    </w:p>
     <w:tbl>
       <w:tblPr>
         <w:tblStyle w:val="Grilledutableau"/>
@@ -11226,6 +11226,7 @@
           <w:tcPr>
             <w:tcW w:w="2405" w:type="dxa"/>
           </w:tcPr>
+          <w:bookmarkEnd w:id="21"/>
           <w:p>
             <w:r>
               <w:lastRenderedPageBreak/>
@@ -12677,6 +12678,8 @@
             <w:tcW w:w="2405" w:type="dxa"/>
           </w:tcPr>
           <w:p>
+            <w:bookmarkStart w:id="22" w:name="_Hlk2017524"/>
+            <w:bookmarkStart w:id="23" w:name="_GoBack"/>
             <w:r>
               <w:lastRenderedPageBreak/>
               <w:t>Référence</w:t>
@@ -13872,6 +13875,8 @@
         <w:br w:type="page"/>
       </w:r>
     </w:p>
+    <w:bookmarkEnd w:id="22"/>
+    <w:bookmarkEnd w:id="23"/>
     <w:p/>
     <w:tbl>
       <w:tblPr>
@@ -15214,15 +15219,15 @@
       <w:pPr>
         <w:pStyle w:val="Titre2"/>
       </w:pPr>
-      <w:bookmarkStart w:id="22" w:name="_Toc1308105"/>
-      <w:bookmarkStart w:id="23" w:name="_Hlk717552"/>
+      <w:bookmarkStart w:id="24" w:name="_Toc1308105"/>
+      <w:bookmarkStart w:id="25" w:name="_Hlk717552"/>
       <w:r>
         <w:lastRenderedPageBreak/>
         <w:t>Critères d’appréciation généraux</w:t>
       </w:r>
-      <w:bookmarkEnd w:id="22"/>
+      <w:bookmarkEnd w:id="24"/>
     </w:p>
-    <w:bookmarkEnd w:id="23"/>
+    <w:bookmarkEnd w:id="25"/>
     <w:p/>
     <w:p>
       <w:r>
@@ -15302,11 +15307,11 @@
       <w:pPr>
         <w:pStyle w:val="Titre1"/>
       </w:pPr>
-      <w:bookmarkStart w:id="24" w:name="_Toc1308106"/>
+      <w:bookmarkStart w:id="26" w:name="_Toc1308106"/>
       <w:r>
         <w:t>Impositions générales</w:t>
       </w:r>
-      <w:bookmarkEnd w:id="24"/>
+      <w:bookmarkEnd w:id="26"/>
     </w:p>
     <w:p/>
     <w:p>
@@ -15317,11 +15322,11 @@
           <w:numId w:val="9"/>
         </w:numPr>
       </w:pPr>
-      <w:bookmarkStart w:id="25" w:name="_Toc1308107"/>
+      <w:bookmarkStart w:id="27" w:name="_Toc1308107"/>
       <w:r>
         <w:t>Règlements et normes</w:t>
       </w:r>
-      <w:bookmarkEnd w:id="25"/>
+      <w:bookmarkEnd w:id="27"/>
     </w:p>
     <w:p/>
     <w:p>
@@ -15396,11 +15401,11 @@
       <w:pPr>
         <w:pStyle w:val="Titre2"/>
       </w:pPr>
-      <w:bookmarkStart w:id="26" w:name="_Toc1308108"/>
+      <w:bookmarkStart w:id="28" w:name="_Toc1308108"/>
       <w:r>
         <w:t>Imposition de conception</w:t>
       </w:r>
-      <w:bookmarkEnd w:id="26"/>
+      <w:bookmarkEnd w:id="28"/>
     </w:p>
     <w:p/>
     <w:p>
@@ -15652,11 +15657,11 @@
       <w:pPr>
         <w:pStyle w:val="Titre1"/>
       </w:pPr>
-      <w:bookmarkStart w:id="27" w:name="_Toc1308109"/>
+      <w:bookmarkStart w:id="29" w:name="_Toc1308109"/>
       <w:r>
         <w:t>Appel à variantes</w:t>
       </w:r>
-      <w:bookmarkEnd w:id="27"/>
+      <w:bookmarkEnd w:id="29"/>
     </w:p>
     <w:p/>
     <w:p>
@@ -15679,12 +15684,12 @@
       <w:pPr>
         <w:pStyle w:val="Titre1"/>
       </w:pPr>
-      <w:bookmarkStart w:id="28" w:name="_Toc1308110"/>
+      <w:bookmarkStart w:id="30" w:name="_Toc1308110"/>
       <w:r>
         <w:lastRenderedPageBreak/>
         <w:t>Cadre de réponse</w:t>
       </w:r>
-      <w:bookmarkEnd w:id="28"/>
+      <w:bookmarkEnd w:id="30"/>
     </w:p>
     <w:p/>
     <w:p>
@@ -17819,10 +17824,7 @@
             <w:jc w:val="center"/>
           </w:pPr>
           <w:r>
-            <w:t>1.</w:t>
-          </w:r>
-          <w:r>
-            <w:t>3</w:t>
+            <w:t>1.3</w:t>
           </w:r>
         </w:p>
       </w:tc>
@@ -17840,19 +17842,7 @@
             <w:rPr>
               <w:noProof/>
             </w:rPr>
-            <w:t>1</w:t>
-          </w:r>
-          <w:r>
-            <w:rPr>
-              <w:noProof/>
-            </w:rPr>
-            <w:t>7</w:t>
-          </w:r>
-          <w:r>
-            <w:rPr>
-              <w:noProof/>
-            </w:rPr>
-            <w:t>/02/2019</w:t>
+            <w:t>17/02/2019</w:t>
           </w:r>
         </w:p>
       </w:tc>
@@ -19720,7 +19710,7 @@
 </file>
 
 <file path=customXml/itemProps1.xml><?xml version="1.0" encoding="utf-8"?>
-<ds:datastoreItem xmlns:ds="http://schemas.openxmlformats.org/officeDocument/2006/customXml" ds:itemID="{2145E9BB-7CA5-4AF2-8079-1198D21A96EF}">
+<ds:datastoreItem xmlns:ds="http://schemas.openxmlformats.org/officeDocument/2006/customXml" ds:itemID="{8EE43DB0-6341-4D48-83B0-26D3EBF7A269}">
   <ds:schemaRefs>
     <ds:schemaRef ds:uri="http://schemas.openxmlformats.org/officeDocument/2006/bibliography"/>
   </ds:schemaRefs>

</xml_diff>

<commit_message>
look at the commit pls
</commit_message>
<xml_diff>
--- a/doc/cdcf/src/GSA_CDCF_V1.0.docx
+++ b/doc/cdcf/src/GSA_CDCF_V1.0.docx
@@ -3700,19 +3700,17 @@
         </w:rPr>
         <w:br w:type="page"/>
       </w:r>
-      <w:bookmarkStart w:id="0" w:name="_GoBack"/>
-      <w:bookmarkEnd w:id="0"/>
     </w:p>
     <w:p>
       <w:pPr>
         <w:pStyle w:val="Titre1"/>
       </w:pPr>
-      <w:bookmarkStart w:id="1" w:name="_Toc1308085"/>
+      <w:bookmarkStart w:id="0" w:name="_Toc1308085"/>
       <w:r>
         <w:lastRenderedPageBreak/>
         <w:t>Objet du document</w:t>
       </w:r>
-      <w:bookmarkEnd w:id="1"/>
+      <w:bookmarkEnd w:id="0"/>
     </w:p>
     <w:p/>
     <w:p>
@@ -3743,22 +3741,22 @@
       <w:pPr>
         <w:pStyle w:val="Titre1"/>
       </w:pPr>
-      <w:bookmarkStart w:id="2" w:name="_Toc1308086"/>
+      <w:bookmarkStart w:id="1" w:name="_Toc1308086"/>
       <w:r>
         <w:t>Documentation et terminologie</w:t>
       </w:r>
-      <w:bookmarkEnd w:id="2"/>
+      <w:bookmarkEnd w:id="1"/>
     </w:p>
     <w:p/>
     <w:p>
       <w:pPr>
         <w:pStyle w:val="Titre2"/>
       </w:pPr>
-      <w:bookmarkStart w:id="3" w:name="_Toc1308087"/>
+      <w:bookmarkStart w:id="2" w:name="_Toc1308087"/>
       <w:r>
         <w:t>Références Documentaires</w:t>
       </w:r>
-      <w:bookmarkEnd w:id="3"/>
+      <w:bookmarkEnd w:id="2"/>
     </w:p>
     <w:p/>
     <w:tbl>
@@ -3785,7 +3783,7 @@
                 <w:b/>
               </w:rPr>
             </w:pPr>
-            <w:bookmarkStart w:id="4" w:name="_Hlk718913"/>
+            <w:bookmarkStart w:id="3" w:name="_Hlk718913"/>
             <w:r>
               <w:rPr>
                 <w:b/>
@@ -4054,18 +4052,18 @@
           </w:p>
         </w:tc>
       </w:tr>
-      <w:bookmarkEnd w:id="4"/>
+      <w:bookmarkEnd w:id="3"/>
     </w:tbl>
     <w:p/>
     <w:p>
       <w:pPr>
         <w:pStyle w:val="Titre2"/>
       </w:pPr>
-      <w:bookmarkStart w:id="5" w:name="_Toc1308088"/>
+      <w:bookmarkStart w:id="4" w:name="_Toc1308088"/>
       <w:r>
         <w:t>Terminologie / Glossaire</w:t>
       </w:r>
-      <w:bookmarkEnd w:id="5"/>
+      <w:bookmarkEnd w:id="4"/>
     </w:p>
     <w:p/>
     <w:tbl>
@@ -4490,12 +4488,12 @@
       <w:pPr>
         <w:pStyle w:val="Titre1"/>
       </w:pPr>
-      <w:bookmarkStart w:id="6" w:name="_Toc1308089"/>
+      <w:bookmarkStart w:id="5" w:name="_Toc1308089"/>
       <w:r>
         <w:lastRenderedPageBreak/>
         <w:t>Contexte et motivation de l’action</w:t>
       </w:r>
-      <w:bookmarkEnd w:id="6"/>
+      <w:bookmarkEnd w:id="5"/>
     </w:p>
     <w:p/>
     <w:p>
@@ -4813,11 +4811,11 @@
           <w:numId w:val="11"/>
         </w:numPr>
       </w:pPr>
-      <w:bookmarkStart w:id="7" w:name="_Toc1308090"/>
+      <w:bookmarkStart w:id="6" w:name="_Toc1308090"/>
       <w:r>
         <w:t>Gestion des stocks</w:t>
       </w:r>
-      <w:bookmarkEnd w:id="7"/>
+      <w:bookmarkEnd w:id="6"/>
     </w:p>
     <w:p/>
     <w:p>
@@ -4984,12 +4982,12 @@
       <w:pPr>
         <w:pStyle w:val="Titre2"/>
       </w:pPr>
-      <w:bookmarkStart w:id="8" w:name="_Toc1308091"/>
+      <w:bookmarkStart w:id="7" w:name="_Toc1308091"/>
       <w:r>
         <w:lastRenderedPageBreak/>
         <w:t>Gestion financière</w:t>
       </w:r>
-      <w:bookmarkEnd w:id="8"/>
+      <w:bookmarkEnd w:id="7"/>
     </w:p>
     <w:p/>
     <w:p>
@@ -5124,14 +5122,14 @@
       <w:pPr>
         <w:pStyle w:val="Titre2"/>
       </w:pPr>
-      <w:bookmarkStart w:id="9" w:name="_Toc1308092"/>
+      <w:bookmarkStart w:id="8" w:name="_Toc1308092"/>
       <w:r>
         <w:t xml:space="preserve">Interaction </w:t>
       </w:r>
       <w:r>
         <w:t>Utilisateur</w:t>
       </w:r>
-      <w:bookmarkEnd w:id="9"/>
+      <w:bookmarkEnd w:id="8"/>
       <w:r>
         <w:t xml:space="preserve"> </w:t>
       </w:r>
@@ -5213,12 +5211,12 @@
       <w:pPr>
         <w:pStyle w:val="Titre1"/>
       </w:pPr>
-      <w:bookmarkStart w:id="10" w:name="_Toc1308093"/>
+      <w:bookmarkStart w:id="9" w:name="_Toc1308093"/>
       <w:r>
         <w:lastRenderedPageBreak/>
         <w:t>Rôle et utilisation</w:t>
       </w:r>
-      <w:bookmarkEnd w:id="10"/>
+      <w:bookmarkEnd w:id="9"/>
     </w:p>
     <w:p/>
     <w:p>
@@ -5229,11 +5227,11 @@
           <w:numId w:val="6"/>
         </w:numPr>
       </w:pPr>
-      <w:bookmarkStart w:id="11" w:name="_Toc1308094"/>
+      <w:bookmarkStart w:id="10" w:name="_Toc1308094"/>
       <w:r>
         <w:t>Besoins essentiels et principes choisis</w:t>
       </w:r>
-      <w:bookmarkEnd w:id="11"/>
+      <w:bookmarkEnd w:id="10"/>
     </w:p>
     <w:p/>
     <w:p>
@@ -5461,12 +5459,12 @@
       <w:pPr>
         <w:pStyle w:val="Titre2"/>
       </w:pPr>
-      <w:bookmarkStart w:id="12" w:name="_Toc1308095"/>
+      <w:bookmarkStart w:id="11" w:name="_Toc1308095"/>
       <w:r>
         <w:lastRenderedPageBreak/>
         <w:t>Profil de vie</w:t>
       </w:r>
-      <w:bookmarkEnd w:id="12"/>
+      <w:bookmarkEnd w:id="11"/>
     </w:p>
     <w:p/>
     <w:p>
@@ -5479,11 +5477,11 @@
       <w:pPr>
         <w:pStyle w:val="Titre3"/>
       </w:pPr>
-      <w:bookmarkStart w:id="13" w:name="_Toc1308096"/>
+      <w:bookmarkStart w:id="12" w:name="_Toc1308096"/>
       <w:r>
         <w:t>Phase A : Installation</w:t>
       </w:r>
-      <w:bookmarkEnd w:id="13"/>
+      <w:bookmarkEnd w:id="12"/>
     </w:p>
     <w:p/>
     <w:p>
@@ -5578,11 +5576,11 @@
       <w:pPr>
         <w:pStyle w:val="Titre3"/>
       </w:pPr>
-      <w:bookmarkStart w:id="14" w:name="_Toc1308097"/>
+      <w:bookmarkStart w:id="13" w:name="_Toc1308097"/>
       <w:r>
         <w:t>Phase B : Initialisation des données</w:t>
       </w:r>
-      <w:bookmarkEnd w:id="14"/>
+      <w:bookmarkEnd w:id="13"/>
     </w:p>
     <w:p/>
     <w:p>
@@ -5600,11 +5598,11 @@
       <w:pPr>
         <w:pStyle w:val="Titre3"/>
       </w:pPr>
-      <w:bookmarkStart w:id="15" w:name="_Toc1308098"/>
+      <w:bookmarkStart w:id="14" w:name="_Toc1308098"/>
       <w:r>
         <w:t>Phase C : tests</w:t>
       </w:r>
-      <w:bookmarkEnd w:id="15"/>
+      <w:bookmarkEnd w:id="14"/>
     </w:p>
     <w:p/>
     <w:p>
@@ -5620,11 +5618,11 @@
       <w:pPr>
         <w:pStyle w:val="Titre3"/>
       </w:pPr>
-      <w:bookmarkStart w:id="16" w:name="_Toc1308099"/>
+      <w:bookmarkStart w:id="15" w:name="_Toc1308099"/>
       <w:r>
         <w:t>Phase D : production</w:t>
       </w:r>
-      <w:bookmarkEnd w:id="16"/>
+      <w:bookmarkEnd w:id="15"/>
     </w:p>
     <w:p/>
     <w:p>
@@ -5672,7 +5670,7 @@
       <w:pPr>
         <w:pStyle w:val="Titre2"/>
       </w:pPr>
-      <w:bookmarkStart w:id="17" w:name="_Toc1308100"/>
+      <w:bookmarkStart w:id="16" w:name="_Toc1308100"/>
       <w:r>
         <w:lastRenderedPageBreak/>
         <w:t>Int</w:t>
@@ -5683,7 +5681,7 @@
       <w:r>
         <w:t>racteurs</w:t>
       </w:r>
-      <w:bookmarkEnd w:id="17"/>
+      <w:bookmarkEnd w:id="16"/>
     </w:p>
     <w:p/>
     <w:p>
@@ -5901,11 +5899,11 @@
       <w:pPr>
         <w:pStyle w:val="Titre1"/>
       </w:pPr>
-      <w:bookmarkStart w:id="18" w:name="_Toc1308101"/>
+      <w:bookmarkStart w:id="17" w:name="_Toc1308101"/>
       <w:r>
         <w:t>Description fonctionnelle</w:t>
       </w:r>
-      <w:bookmarkEnd w:id="18"/>
+      <w:bookmarkEnd w:id="17"/>
     </w:p>
     <w:p/>
     <w:p>
@@ -5916,11 +5914,11 @@
           <w:numId w:val="12"/>
         </w:numPr>
       </w:pPr>
-      <w:bookmarkStart w:id="19" w:name="_Toc1308102"/>
+      <w:bookmarkStart w:id="18" w:name="_Toc1308102"/>
       <w:r>
         <w:t>Définition des priorités</w:t>
       </w:r>
-      <w:bookmarkEnd w:id="19"/>
+      <w:bookmarkEnd w:id="18"/>
     </w:p>
     <w:p/>
     <w:tbl>
@@ -6089,12 +6087,12 @@
       <w:pPr>
         <w:pStyle w:val="Titre2"/>
       </w:pPr>
-      <w:bookmarkStart w:id="20" w:name="_Toc1308103"/>
+      <w:bookmarkStart w:id="19" w:name="_Toc1308103"/>
       <w:r>
         <w:lastRenderedPageBreak/>
         <w:t>Enoncé des fonctions de service et de leur importance</w:t>
       </w:r>
-      <w:bookmarkEnd w:id="20"/>
+      <w:bookmarkEnd w:id="19"/>
     </w:p>
     <w:p>
       <w:pPr>
@@ -8013,12 +8011,12 @@
       <w:r>
         <w:br w:type="page"/>
       </w:r>
-      <w:bookmarkStart w:id="21" w:name="_Toc1308104"/>
+      <w:bookmarkStart w:id="20" w:name="_Toc1308104"/>
       <w:r>
         <w:lastRenderedPageBreak/>
         <w:t>Caractérisation de chaque fonction</w:t>
       </w:r>
-      <w:bookmarkEnd w:id="21"/>
+      <w:bookmarkEnd w:id="20"/>
     </w:p>
     <w:p/>
     <w:p>
@@ -8808,6 +8806,52 @@
             <w:r>
               <w:t xml:space="preserve"> du stock, sa quantité doit être égale à 0 dans tous les stocks</w:t>
             </w:r>
+            <w:r>
+              <w:t>.</w:t>
+            </w:r>
+          </w:p>
+          <w:p>
+            <w:r>
+              <w:t>Sur la page de délétion des aliquotes périmées, les informations suivantes doivent être présentes :</w:t>
+            </w:r>
+          </w:p>
+          <w:p>
+            <w:pPr>
+              <w:pStyle w:val="Paragraphedeliste"/>
+              <w:numPr>
+                <w:ilvl w:val="0"/>
+                <w:numId w:val="5"/>
+              </w:numPr>
+            </w:pPr>
+            <w:r>
+              <w:t>Le numéro de lot</w:t>
+            </w:r>
+          </w:p>
+          <w:p>
+            <w:pPr>
+              <w:pStyle w:val="Paragraphedeliste"/>
+              <w:numPr>
+                <w:ilvl w:val="0"/>
+                <w:numId w:val="5"/>
+              </w:numPr>
+            </w:pPr>
+            <w:r>
+              <w:t>La date de péremption</w:t>
+            </w:r>
+          </w:p>
+          <w:p>
+            <w:pPr>
+              <w:pStyle w:val="Paragraphedeliste"/>
+              <w:numPr>
+                <w:ilvl w:val="0"/>
+                <w:numId w:val="5"/>
+              </w:numPr>
+            </w:pPr>
+            <w:r>
+              <w:t>Le nom du produit</w:t>
+            </w:r>
+            <w:bookmarkStart w:id="21" w:name="_GoBack"/>
+            <w:bookmarkEnd w:id="21"/>
           </w:p>
         </w:tc>
         <w:tc>
@@ -9265,6 +9309,7 @@
     <w:p/>
     <w:p>
       <w:r>
+        <w:lastRenderedPageBreak/>
         <w:br w:type="page"/>
       </w:r>
     </w:p>
@@ -13758,10 +13803,7 @@
           <w:p/>
           <w:p>
             <w:r>
-              <w:t xml:space="preserve">Un bouton de décrémentation de la quantité </w:t>
-            </w:r>
-            <w:r>
-              <w:t>doit être présent sur la page pour chaque élément du panier.</w:t>
+              <w:t>Un bouton de décrémentation de la quantité doit être présent sur la page pour chaque élément du panier.</w:t>
             </w:r>
           </w:p>
           <w:p/>
@@ -15188,15 +15230,15 @@
       <w:pPr>
         <w:pStyle w:val="Titre2"/>
       </w:pPr>
-      <w:bookmarkStart w:id="22" w:name="_Hlk717552"/>
-      <w:bookmarkStart w:id="23" w:name="_Toc1308105"/>
+      <w:bookmarkStart w:id="22" w:name="_Toc1308105"/>
+      <w:bookmarkStart w:id="23" w:name="_Hlk717552"/>
       <w:r>
         <w:lastRenderedPageBreak/>
         <w:t>Critères d’appréciation généraux</w:t>
       </w:r>
-      <w:bookmarkEnd w:id="23"/>
+      <w:bookmarkEnd w:id="22"/>
     </w:p>
-    <w:bookmarkEnd w:id="22"/>
+    <w:bookmarkEnd w:id="23"/>
     <w:p/>
     <w:p>
       <w:r>
@@ -19694,7 +19736,7 @@
 </file>
 
 <file path=customXml/itemProps1.xml><?xml version="1.0" encoding="utf-8"?>
-<ds:datastoreItem xmlns:ds="http://schemas.openxmlformats.org/officeDocument/2006/customXml" ds:itemID="{5F4FEB0D-E3A4-49D8-858A-B3BBD552DC3E}">
+<ds:datastoreItem xmlns:ds="http://schemas.openxmlformats.org/officeDocument/2006/customXml" ds:itemID="{9AA6C6F7-E4F6-429C-A736-90AB98A76577}">
   <ds:schemaRefs>
     <ds:schemaRef ds:uri="http://schemas.openxmlformats.org/officeDocument/2006/bibliography"/>
   </ds:schemaRefs>

</xml_diff>

<commit_message>
update CDCF & SP1 (FS2)
</commit_message>
<xml_diff>
--- a/doc/cdcf/src/GSA_CDCF_V1.0.docx
+++ b/doc/cdcf/src/GSA_CDCF_V1.0.docx
@@ -8840,8 +8840,6 @@
             <w:r>
               <w:t>.</w:t>
             </w:r>
-            <w:bookmarkStart w:id="22" w:name="_GoBack"/>
-            <w:bookmarkEnd w:id="22"/>
           </w:p>
           <w:p>
             <w:r>
@@ -8885,6 +8883,20 @@
             <w:r>
               <w:t>Le nom du produit</w:t>
             </w:r>
+          </w:p>
+          <w:p>
+            <w:pPr>
+              <w:pStyle w:val="Paragraphedeliste"/>
+              <w:numPr>
+                <w:ilvl w:val="0"/>
+                <w:numId w:val="13"/>
+              </w:numPr>
+            </w:pPr>
+            <w:bookmarkStart w:id="22" w:name="_GoBack"/>
+            <w:r>
+              <w:t>La quantité restante de l’aliquote dans chaque type de stockage.</w:t>
+            </w:r>
+            <w:bookmarkEnd w:id="22"/>
           </w:p>
         </w:tc>
         <w:tc>
@@ -9327,6 +9339,7 @@
           </w:p>
           <w:p>
             <w:r>
+              <w:lastRenderedPageBreak/>
               <w:t>L’historique doit pouvoir être trié en fonction de chaque informations présentes sur les retraits (celles citées au-dessus).</w:t>
             </w:r>
           </w:p>
@@ -9342,7 +9355,6 @@
     <w:p/>
     <w:p>
       <w:r>
-        <w:lastRenderedPageBreak/>
         <w:br w:type="page"/>
       </w:r>
     </w:p>
@@ -18709,15 +18721,6 @@
   </w:num>
   <w:num w:numId="13">
     <w:abstractNumId w:val="6"/>
-    <w:lvlOverride w:ilvl="0"/>
-    <w:lvlOverride w:ilvl="1"/>
-    <w:lvlOverride w:ilvl="2"/>
-    <w:lvlOverride w:ilvl="3"/>
-    <w:lvlOverride w:ilvl="4"/>
-    <w:lvlOverride w:ilvl="5"/>
-    <w:lvlOverride w:ilvl="6"/>
-    <w:lvlOverride w:ilvl="7"/>
-    <w:lvlOverride w:ilvl="8"/>
   </w:num>
 </w:numbering>
 </file>
@@ -19769,7 +19772,7 @@
 </file>
 
 <file path=customXml/itemProps1.xml><?xml version="1.0" encoding="utf-8"?>
-<ds:datastoreItem xmlns:ds="http://schemas.openxmlformats.org/officeDocument/2006/customXml" ds:itemID="{1F7C1C69-CB34-47E3-A1AC-C0D0669B1693}">
+<ds:datastoreItem xmlns:ds="http://schemas.openxmlformats.org/officeDocument/2006/customXml" ds:itemID="{FB03EFA7-F996-4163-BA29-648754B0D8C5}">
   <ds:schemaRefs>
     <ds:schemaRef ds:uri="http://schemas.openxmlformats.org/officeDocument/2006/bibliography"/>
   </ds:schemaRefs>

</xml_diff>

<commit_message>
FS9 is done, email i scheduled every Monday but i must wait for youssef's work to add outdated alerts
</commit_message>
<xml_diff>
--- a/doc/cdcf/src/GSA_CDCF_V1.0.docx
+++ b/doc/cdcf/src/GSA_CDCF_V1.0.docx
@@ -8892,11 +8892,9 @@
                 <w:numId w:val="13"/>
               </w:numPr>
             </w:pPr>
-            <w:bookmarkStart w:id="22" w:name="_GoBack"/>
             <w:r>
               <w:t>La quantité restante de l’aliquote dans chaque type de stockage.</w:t>
             </w:r>
-            <w:bookmarkEnd w:id="22"/>
           </w:p>
         </w:tc>
         <w:tc>
@@ -10181,7 +10179,6 @@
       </w:tr>
     </w:tbl>
     <w:p/>
-    <w:p/>
     <w:tbl>
       <w:tblPr>
         <w:tblStyle w:val="Grilledutableau"/>
@@ -10199,6 +10196,7 @@
             <w:tcW w:w="2405" w:type="dxa"/>
           </w:tcPr>
           <w:p>
+            <w:bookmarkStart w:id="22" w:name="_Hlk3209636"/>
             <w:r>
               <w:t>Référence</w:t>
             </w:r>
@@ -10501,6 +10499,419 @@
             </w:r>
           </w:p>
           <w:p/>
+        </w:tc>
+        <w:tc>
+          <w:tcPr>
+            <w:tcW w:w="2684" w:type="dxa"/>
+          </w:tcPr>
+          <w:p>
+            <w:r>
+              <w:t>F0</w:t>
+            </w:r>
+          </w:p>
+        </w:tc>
+      </w:tr>
+      <w:bookmarkEnd w:id="22"/>
+    </w:tbl>
+    <w:p/>
+    <w:p>
+      <w:r>
+        <w:br w:type="page"/>
+      </w:r>
+    </w:p>
+    <w:tbl>
+      <w:tblPr>
+        <w:tblStyle w:val="Grilledutableau"/>
+        <w:tblW w:w="0" w:type="auto"/>
+        <w:tblLook w:val="04A0" w:firstRow="1" w:lastRow="0" w:firstColumn="1" w:lastColumn="0" w:noHBand="0" w:noVBand="1"/>
+      </w:tblPr>
+      <w:tblGrid>
+        <w:gridCol w:w="2405"/>
+        <w:gridCol w:w="5367"/>
+        <w:gridCol w:w="2684"/>
+      </w:tblGrid>
+      <w:tr>
+        <w:tc>
+          <w:tcPr>
+            <w:tcW w:w="2405" w:type="dxa"/>
+          </w:tcPr>
+          <w:p>
+            <w:r>
+              <w:lastRenderedPageBreak/>
+              <w:t>Référence</w:t>
+            </w:r>
+          </w:p>
+        </w:tc>
+        <w:tc>
+          <w:tcPr>
+            <w:tcW w:w="8051" w:type="dxa"/>
+            <w:gridSpan w:val="2"/>
+          </w:tcPr>
+          <w:p>
+            <w:r>
+              <w:t>FS</w:t>
+            </w:r>
+            <w:r>
+              <w:t>7</w:t>
+            </w:r>
+            <w:r>
+              <w:t xml:space="preserve"> - </w:t>
+            </w:r>
+            <w:r>
+              <w:t>Consulter</w:t>
+            </w:r>
+            <w:r>
+              <w:t xml:space="preserve"> </w:t>
+            </w:r>
+            <w:r>
+              <w:t>l</w:t>
+            </w:r>
+            <w:r>
+              <w:t>es alertes concernant le stock d’aliquote</w:t>
+            </w:r>
+            <w:r>
+              <w:t>.</w:t>
+            </w:r>
+          </w:p>
+        </w:tc>
+      </w:tr>
+      <w:tr>
+        <w:tc>
+          <w:tcPr>
+            <w:tcW w:w="2405" w:type="dxa"/>
+          </w:tcPr>
+          <w:p>
+            <w:r>
+              <w:t>Besoin</w:t>
+            </w:r>
+          </w:p>
+        </w:tc>
+        <w:tc>
+          <w:tcPr>
+            <w:tcW w:w="8051" w:type="dxa"/>
+            <w:gridSpan w:val="2"/>
+          </w:tcPr>
+          <w:p>
+            <w:r>
+              <w:t>B1</w:t>
+            </w:r>
+          </w:p>
+        </w:tc>
+      </w:tr>
+      <w:tr>
+        <w:tc>
+          <w:tcPr>
+            <w:tcW w:w="2405" w:type="dxa"/>
+          </w:tcPr>
+          <w:p>
+            <w:r>
+              <w:t>Priorité</w:t>
+            </w:r>
+          </w:p>
+        </w:tc>
+        <w:tc>
+          <w:tcPr>
+            <w:tcW w:w="8051" w:type="dxa"/>
+            <w:gridSpan w:val="2"/>
+          </w:tcPr>
+          <w:p>
+            <w:r>
+              <w:t>0</w:t>
+            </w:r>
+          </w:p>
+        </w:tc>
+      </w:tr>
+      <w:tr>
+        <w:tc>
+          <w:tcPr>
+            <w:tcW w:w="2405" w:type="dxa"/>
+          </w:tcPr>
+          <w:p>
+            <w:r>
+              <w:t>Interacteur(s)</w:t>
+            </w:r>
+          </w:p>
+        </w:tc>
+        <w:tc>
+          <w:tcPr>
+            <w:tcW w:w="8051" w:type="dxa"/>
+            <w:gridSpan w:val="2"/>
+          </w:tcPr>
+          <w:p>
+            <w:r>
+              <w:t>Administrateur</w:t>
+            </w:r>
+          </w:p>
+        </w:tc>
+      </w:tr>
+      <w:tr>
+        <w:tc>
+          <w:tcPr>
+            <w:tcW w:w="2405" w:type="dxa"/>
+          </w:tcPr>
+          <w:p>
+            <w:r>
+              <w:t>Situation concernées</w:t>
+            </w:r>
+          </w:p>
+        </w:tc>
+        <w:tc>
+          <w:tcPr>
+            <w:tcW w:w="8051" w:type="dxa"/>
+            <w:gridSpan w:val="2"/>
+          </w:tcPr>
+          <w:p>
+            <w:r>
+              <w:t>Production</w:t>
+            </w:r>
+          </w:p>
+        </w:tc>
+      </w:tr>
+      <w:tr>
+        <w:trPr>
+          <w:trHeight w:val="100"/>
+        </w:trPr>
+        <w:tc>
+          <w:tcPr>
+            <w:tcW w:w="2405" w:type="dxa"/>
+          </w:tcPr>
+          <w:p>
+            <w:r>
+              <w:t>Objectif / Description</w:t>
+            </w:r>
+          </w:p>
+        </w:tc>
+        <w:tc>
+          <w:tcPr>
+            <w:tcW w:w="8051" w:type="dxa"/>
+            <w:gridSpan w:val="2"/>
+          </w:tcPr>
+          <w:p>
+            <w:r>
+              <w:t xml:space="preserve">Le service permet de visualiser </w:t>
+            </w:r>
+            <w:r>
+              <w:t>les alertes via un panneau d’alerte dans l’application.</w:t>
+            </w:r>
+            <w:r>
+              <w:t xml:space="preserve"> </w:t>
+            </w:r>
+          </w:p>
+        </w:tc>
+      </w:tr>
+      <w:tr>
+        <w:trPr>
+          <w:trHeight w:val="1678"/>
+        </w:trPr>
+        <w:tc>
+          <w:tcPr>
+            <w:tcW w:w="2405" w:type="dxa"/>
+          </w:tcPr>
+          <w:p>
+            <w:r>
+              <w:t>Validation de la fonction</w:t>
+            </w:r>
+          </w:p>
+        </w:tc>
+        <w:tc>
+          <w:tcPr>
+            <w:tcW w:w="8051" w:type="dxa"/>
+            <w:gridSpan w:val="2"/>
+          </w:tcPr>
+          <w:p>
+            <w:r>
+              <w:rPr>
+                <w:b/>
+              </w:rPr>
+              <w:t>Nécessité</w:t>
+            </w:r>
+            <w:r>
+              <w:rPr>
+                <w:b/>
+              </w:rPr>
+              <w:t xml:space="preserve"> : </w:t>
+            </w:r>
+            <w:r>
+              <w:t xml:space="preserve">La fonction existe car il est nécessaire </w:t>
+            </w:r>
+            <w:r>
+              <w:t>pour un administrateur de visualiser ce type d’alerte</w:t>
+            </w:r>
+            <w:r>
+              <w:t xml:space="preserve"> afin de prendre des mesures corrective</w:t>
+            </w:r>
+            <w:r>
+              <w:t>s</w:t>
+            </w:r>
+            <w:r>
+              <w:t xml:space="preserve"> (remplir le stock par exemple)</w:t>
+            </w:r>
+            <w:r>
+              <w:t>.</w:t>
+            </w:r>
+          </w:p>
+          <w:p/>
+          <w:p>
+            <w:pPr>
+              <w:rPr>
+                <w:b/>
+              </w:rPr>
+            </w:pPr>
+            <w:r>
+              <w:rPr>
+                <w:b/>
+              </w:rPr>
+              <w:t>Diagnostic :</w:t>
+            </w:r>
+            <w:r>
+              <w:t xml:space="preserve">  La fonction FS</w:t>
+            </w:r>
+            <w:r>
+              <w:t>7</w:t>
+            </w:r>
+            <w:r>
+              <w:t xml:space="preserve"> est validé</w:t>
+            </w:r>
+            <w:r>
+              <w:t>e</w:t>
+            </w:r>
+            <w:r>
+              <w:t>.</w:t>
+            </w:r>
+          </w:p>
+          <w:p>
+            <w:r>
+              <w:t xml:space="preserve"> </w:t>
+            </w:r>
+          </w:p>
+        </w:tc>
+      </w:tr>
+      <w:tr>
+        <w:trPr>
+          <w:trHeight w:val="274"/>
+        </w:trPr>
+        <w:tc>
+          <w:tcPr>
+            <w:tcW w:w="2405" w:type="dxa"/>
+            <w:vMerge w:val="restart"/>
+          </w:tcPr>
+          <w:p>
+            <w:r>
+              <w:t>Caractérisation</w:t>
+            </w:r>
+          </w:p>
+        </w:tc>
+        <w:tc>
+          <w:tcPr>
+            <w:tcW w:w="5367" w:type="dxa"/>
+          </w:tcPr>
+          <w:p>
+            <w:pPr>
+              <w:rPr>
+                <w:b/>
+              </w:rPr>
+            </w:pPr>
+            <w:r>
+              <w:rPr>
+                <w:b/>
+              </w:rPr>
+              <w:t>Critère d’appréciation</w:t>
+            </w:r>
+          </w:p>
+        </w:tc>
+        <w:tc>
+          <w:tcPr>
+            <w:tcW w:w="2684" w:type="dxa"/>
+          </w:tcPr>
+          <w:p>
+            <w:pPr>
+              <w:rPr>
+                <w:b/>
+              </w:rPr>
+            </w:pPr>
+            <w:r>
+              <w:rPr>
+                <w:b/>
+              </w:rPr>
+              <w:t>Flexibilités</w:t>
+            </w:r>
+          </w:p>
+        </w:tc>
+      </w:tr>
+      <w:tr>
+        <w:trPr>
+          <w:trHeight w:val="643"/>
+        </w:trPr>
+        <w:tc>
+          <w:tcPr>
+            <w:tcW w:w="2405" w:type="dxa"/>
+            <w:vMerge/>
+          </w:tcPr>
+          <w:p/>
+        </w:tc>
+        <w:tc>
+          <w:tcPr>
+            <w:tcW w:w="5367" w:type="dxa"/>
+          </w:tcPr>
+          <w:p>
+            <w:r>
+              <w:t>Si une alerte est déclenchée, les informations suivantes doivent apparaitre à l’écran :</w:t>
+            </w:r>
+          </w:p>
+          <w:p>
+            <w:pPr>
+              <w:pStyle w:val="Paragraphedeliste"/>
+              <w:numPr>
+                <w:ilvl w:val="0"/>
+                <w:numId w:val="5"/>
+              </w:numPr>
+            </w:pPr>
+            <w:r>
+              <w:t>Stock sur lequel porte l’alerte</w:t>
+            </w:r>
+          </w:p>
+          <w:p>
+            <w:pPr>
+              <w:pStyle w:val="Paragraphedeliste"/>
+              <w:numPr>
+                <w:ilvl w:val="0"/>
+                <w:numId w:val="5"/>
+              </w:numPr>
+            </w:pPr>
+            <w:r>
+              <w:t>Produit concerné</w:t>
+            </w:r>
+          </w:p>
+          <w:p>
+            <w:pPr>
+              <w:pStyle w:val="Paragraphedeliste"/>
+              <w:numPr>
+                <w:ilvl w:val="0"/>
+                <w:numId w:val="5"/>
+              </w:numPr>
+            </w:pPr>
+            <w:r>
+              <w:t>Stock restant du produit</w:t>
+            </w:r>
+          </w:p>
+          <w:p>
+            <w:pPr>
+              <w:pStyle w:val="Paragraphedeliste"/>
+              <w:numPr>
+                <w:ilvl w:val="0"/>
+                <w:numId w:val="5"/>
+              </w:numPr>
+            </w:pPr>
+            <w:r>
+              <w:t>Liste des aliquotes concernées et dates de péremption.</w:t>
+            </w:r>
+          </w:p>
+          <w:p>
+            <w:pPr>
+              <w:pStyle w:val="Paragraphedeliste"/>
+              <w:ind w:left="1068"/>
+            </w:pPr>
+          </w:p>
         </w:tc>
         <w:tc>
           <w:tcPr>
@@ -10544,28 +10955,7 @@
           </w:tcPr>
           <w:p>
             <w:r>
-              <w:t>FS</w:t>
-            </w:r>
-            <w:r>
-              <w:t>7</w:t>
-            </w:r>
-            <w:r>
-              <w:t xml:space="preserve"> - </w:t>
-            </w:r>
-            <w:r>
-              <w:t>Consulter</w:t>
-            </w:r>
-            <w:r>
-              <w:t xml:space="preserve"> </w:t>
-            </w:r>
-            <w:r>
-              <w:t>l</w:t>
-            </w:r>
-            <w:r>
-              <w:t>es alertes concernant le stock d’aliquote</w:t>
-            </w:r>
-            <w:r>
-              <w:t>.</w:t>
+              <w:t>FS8 - Enregistrer un nouveau produit dans la base de données.</w:t>
             </w:r>
           </w:p>
         </w:tc>
@@ -10683,13 +11073,7 @@
           </w:tcPr>
           <w:p>
             <w:r>
-              <w:t xml:space="preserve">Le service permet de visualiser </w:t>
-            </w:r>
-            <w:r>
-              <w:t>les alertes via un panneau d’alerte dans l’application.</w:t>
-            </w:r>
-            <w:r>
-              <w:t xml:space="preserve"> </w:t>
+              <w:t>Le service permet de créer un nouveau produit dans la base de données.</w:t>
             </w:r>
           </w:p>
         </w:tc>
@@ -10724,28 +11108,23 @@
               <w:rPr>
                 <w:b/>
               </w:rPr>
-              <w:t xml:space="preserve"> : </w:t>
-            </w:r>
-            <w:r>
-              <w:t xml:space="preserve">La fonction existe car il est nécessaire </w:t>
-            </w:r>
-            <w:r>
-              <w:t>pour un administrateur de visualiser ce type d’alerte</w:t>
-            </w:r>
-            <w:r>
-              <w:t xml:space="preserve"> afin de prendre des mesures corrective</w:t>
+              <w:t> :</w:t>
+            </w:r>
+            <w:r>
+              <w:t xml:space="preserve"> </w:t>
+            </w:r>
+            <w:r>
+              <w:t>Cette fonction est nécessaire pour permettre la gestion de nouveaux produit</w:t>
             </w:r>
             <w:r>
               <w:t>s</w:t>
             </w:r>
             <w:r>
-              <w:t xml:space="preserve"> (remplir le stock par exemple)</w:t>
-            </w:r>
-            <w:r>
-              <w:t>.</w:t>
+              <w:t xml:space="preserve"> grâce au logiciel.</w:t>
             </w:r>
           </w:p>
           <w:p/>
+          <w:p/>
           <w:p>
             <w:pPr>
               <w:rPr>
@@ -10762,7 +11141,7 @@
               <w:t xml:space="preserve">  La fonction FS</w:t>
             </w:r>
             <w:r>
-              <w:t>7</w:t>
+              <w:t>8</w:t>
             </w:r>
             <w:r>
               <w:t xml:space="preserve"> est validé</w:t>
@@ -10850,7 +11229,397 @@
           </w:tcPr>
           <w:p>
             <w:r>
-              <w:t>Si une alerte est déclenchée, les informations suivantes doivent apparaitre à l’écran :</w:t>
+              <w:t xml:space="preserve">Lors de la validation d’un nouveau produit, celui-ci </w:t>
+            </w:r>
+            <w:r>
+              <w:t xml:space="preserve">être enregistrée </w:t>
+            </w:r>
+            <w:r>
+              <w:t>et comporter le nom du produit.</w:t>
+            </w:r>
+          </w:p>
+          <w:p>
+            <w:r>
+              <w:t>L’utilisateur choisi le nom du produit grâce à une liste des sources et cibles possibles.</w:t>
+            </w:r>
+          </w:p>
+          <w:p>
+            <w:r>
+              <w:t>Le nom du produit sera de la forme : ‘’</w:t>
+            </w:r>
+            <w:r>
+              <w:rPr>
+                <w:color w:val="C45911" w:themeColor="accent2" w:themeShade="BF"/>
+              </w:rPr>
+              <w:t>&lt;SOURCE&gt;_ANTI_&lt;CIBLE&gt;</w:t>
+            </w:r>
+            <w:r>
+              <w:t>’’</w:t>
+            </w:r>
+          </w:p>
+        </w:tc>
+        <w:tc>
+          <w:tcPr>
+            <w:tcW w:w="2684" w:type="dxa"/>
+          </w:tcPr>
+          <w:p>
+            <w:r>
+              <w:t>F0</w:t>
+            </w:r>
+          </w:p>
+        </w:tc>
+      </w:tr>
+    </w:tbl>
+    <w:p>
+      <w:r>
+        <w:br w:type="page"/>
+      </w:r>
+    </w:p>
+    <w:tbl>
+      <w:tblPr>
+        <w:tblStyle w:val="Grilledutableau"/>
+        <w:tblW w:w="0" w:type="auto"/>
+        <w:tblLook w:val="04A0" w:firstRow="1" w:lastRow="0" w:firstColumn="1" w:lastColumn="0" w:noHBand="0" w:noVBand="1"/>
+      </w:tblPr>
+      <w:tblGrid>
+        <w:gridCol w:w="2405"/>
+        <w:gridCol w:w="5367"/>
+        <w:gridCol w:w="2684"/>
+      </w:tblGrid>
+      <w:tr>
+        <w:tc>
+          <w:tcPr>
+            <w:tcW w:w="2405" w:type="dxa"/>
+          </w:tcPr>
+          <w:bookmarkEnd w:id="21"/>
+          <w:p>
+            <w:r>
+              <w:lastRenderedPageBreak/>
+              <w:t>Référence</w:t>
+            </w:r>
+          </w:p>
+        </w:tc>
+        <w:tc>
+          <w:tcPr>
+            <w:tcW w:w="8051" w:type="dxa"/>
+            <w:gridSpan w:val="2"/>
+          </w:tcPr>
+          <w:p>
+            <w:r>
+              <w:t>FS</w:t>
+            </w:r>
+            <w:r>
+              <w:t>9</w:t>
+            </w:r>
+            <w:r>
+              <w:t xml:space="preserve"> - </w:t>
+            </w:r>
+            <w:r>
+              <w:t>Permettre l’envoi par mail des alertes à un administrateur</w:t>
+            </w:r>
+            <w:r>
+              <w:t>.</w:t>
+            </w:r>
+          </w:p>
+        </w:tc>
+      </w:tr>
+      <w:tr>
+        <w:tc>
+          <w:tcPr>
+            <w:tcW w:w="2405" w:type="dxa"/>
+          </w:tcPr>
+          <w:p>
+            <w:r>
+              <w:t>Besoin</w:t>
+            </w:r>
+          </w:p>
+        </w:tc>
+        <w:tc>
+          <w:tcPr>
+            <w:tcW w:w="8051" w:type="dxa"/>
+            <w:gridSpan w:val="2"/>
+          </w:tcPr>
+          <w:p>
+            <w:r>
+              <w:t>B1</w:t>
+            </w:r>
+          </w:p>
+        </w:tc>
+      </w:tr>
+      <w:tr>
+        <w:tc>
+          <w:tcPr>
+            <w:tcW w:w="2405" w:type="dxa"/>
+          </w:tcPr>
+          <w:p>
+            <w:r>
+              <w:t>Priorité</w:t>
+            </w:r>
+          </w:p>
+        </w:tc>
+        <w:tc>
+          <w:tcPr>
+            <w:tcW w:w="8051" w:type="dxa"/>
+            <w:gridSpan w:val="2"/>
+          </w:tcPr>
+          <w:p>
+            <w:r>
+              <w:t>2</w:t>
+            </w:r>
+          </w:p>
+        </w:tc>
+      </w:tr>
+      <w:tr>
+        <w:tc>
+          <w:tcPr>
+            <w:tcW w:w="2405" w:type="dxa"/>
+          </w:tcPr>
+          <w:p>
+            <w:r>
+              <w:t>Interacteur(s)</w:t>
+            </w:r>
+          </w:p>
+        </w:tc>
+        <w:tc>
+          <w:tcPr>
+            <w:tcW w:w="8051" w:type="dxa"/>
+            <w:gridSpan w:val="2"/>
+          </w:tcPr>
+          <w:p>
+            <w:r>
+              <w:t>Administrateur</w:t>
+            </w:r>
+          </w:p>
+        </w:tc>
+      </w:tr>
+      <w:tr>
+        <w:tc>
+          <w:tcPr>
+            <w:tcW w:w="2405" w:type="dxa"/>
+          </w:tcPr>
+          <w:p>
+            <w:r>
+              <w:t>Situation concernées</w:t>
+            </w:r>
+          </w:p>
+        </w:tc>
+        <w:tc>
+          <w:tcPr>
+            <w:tcW w:w="8051" w:type="dxa"/>
+            <w:gridSpan w:val="2"/>
+          </w:tcPr>
+          <w:p>
+            <w:r>
+              <w:t>Production</w:t>
+            </w:r>
+          </w:p>
+        </w:tc>
+      </w:tr>
+      <w:tr>
+        <w:trPr>
+          <w:trHeight w:val="100"/>
+        </w:trPr>
+        <w:tc>
+          <w:tcPr>
+            <w:tcW w:w="2405" w:type="dxa"/>
+          </w:tcPr>
+          <w:p>
+            <w:r>
+              <w:t>Objectif / Description</w:t>
+            </w:r>
+          </w:p>
+        </w:tc>
+        <w:tc>
+          <w:tcPr>
+            <w:tcW w:w="8051" w:type="dxa"/>
+            <w:gridSpan w:val="2"/>
+          </w:tcPr>
+          <w:p>
+            <w:r>
+              <w:t>Le service permet</w:t>
+            </w:r>
+            <w:r>
+              <w:t xml:space="preserve"> au système d’envoyer </w:t>
+            </w:r>
+            <w:r>
+              <w:t xml:space="preserve">un mail </w:t>
+            </w:r>
+            <w:r>
+              <w:t xml:space="preserve">une fois par semaine </w:t>
+            </w:r>
+            <w:r>
+              <w:t>aux administrateurs</w:t>
+            </w:r>
+            <w:r>
+              <w:t>,</w:t>
+            </w:r>
+            <w:r>
+              <w:t xml:space="preserve"> résumant les alertes déclenché</w:t>
+            </w:r>
+            <w:r>
+              <w:t>e</w:t>
+            </w:r>
+            <w:r>
+              <w:t>s</w:t>
+            </w:r>
+            <w:r>
+              <w:t>.</w:t>
+            </w:r>
+          </w:p>
+        </w:tc>
+      </w:tr>
+      <w:tr>
+        <w:trPr>
+          <w:trHeight w:val="1678"/>
+        </w:trPr>
+        <w:tc>
+          <w:tcPr>
+            <w:tcW w:w="2405" w:type="dxa"/>
+          </w:tcPr>
+          <w:p>
+            <w:r>
+              <w:t>Validation de la fonction</w:t>
+            </w:r>
+          </w:p>
+        </w:tc>
+        <w:tc>
+          <w:tcPr>
+            <w:tcW w:w="8051" w:type="dxa"/>
+            <w:gridSpan w:val="2"/>
+          </w:tcPr>
+          <w:p>
+            <w:r>
+              <w:rPr>
+                <w:b/>
+              </w:rPr>
+              <w:t>Nécessité</w:t>
+            </w:r>
+            <w:r>
+              <w:rPr>
+                <w:b/>
+              </w:rPr>
+              <w:t xml:space="preserve"> : </w:t>
+            </w:r>
+            <w:r>
+              <w:t>La fonction existe car</w:t>
+            </w:r>
+            <w:r>
+              <w:t xml:space="preserve"> il peut être intéressant d’envoyer un mail d’alerte à l’administrateur sans qu’il n’ait besoin de se connecter à l’application. </w:t>
+            </w:r>
+          </w:p>
+          <w:p/>
+          <w:p/>
+          <w:p>
+            <w:pPr>
+              <w:rPr>
+                <w:b/>
+              </w:rPr>
+            </w:pPr>
+            <w:r>
+              <w:rPr>
+                <w:b/>
+              </w:rPr>
+              <w:t>Diagnostic :</w:t>
+            </w:r>
+            <w:r>
+              <w:t xml:space="preserve">  La fonction FS</w:t>
+            </w:r>
+            <w:r>
+              <w:t>9</w:t>
+            </w:r>
+            <w:r>
+              <w:t xml:space="preserve"> est validé</w:t>
+            </w:r>
+            <w:r>
+              <w:t>e</w:t>
+            </w:r>
+            <w:r>
+              <w:t>.</w:t>
+            </w:r>
+          </w:p>
+          <w:p>
+            <w:r>
+              <w:t xml:space="preserve"> </w:t>
+            </w:r>
+          </w:p>
+        </w:tc>
+      </w:tr>
+      <w:tr>
+        <w:trPr>
+          <w:trHeight w:val="274"/>
+        </w:trPr>
+        <w:tc>
+          <w:tcPr>
+            <w:tcW w:w="2405" w:type="dxa"/>
+            <w:vMerge w:val="restart"/>
+          </w:tcPr>
+          <w:p>
+            <w:r>
+              <w:t>Caractérisation</w:t>
+            </w:r>
+          </w:p>
+        </w:tc>
+        <w:tc>
+          <w:tcPr>
+            <w:tcW w:w="5367" w:type="dxa"/>
+          </w:tcPr>
+          <w:p>
+            <w:pPr>
+              <w:rPr>
+                <w:b/>
+              </w:rPr>
+            </w:pPr>
+            <w:r>
+              <w:rPr>
+                <w:b/>
+              </w:rPr>
+              <w:t>Critère d’appréciation</w:t>
+            </w:r>
+          </w:p>
+        </w:tc>
+        <w:tc>
+          <w:tcPr>
+            <w:tcW w:w="2684" w:type="dxa"/>
+          </w:tcPr>
+          <w:p>
+            <w:pPr>
+              <w:rPr>
+                <w:b/>
+              </w:rPr>
+            </w:pPr>
+            <w:r>
+              <w:rPr>
+                <w:b/>
+              </w:rPr>
+              <w:t>Flexibilités</w:t>
+            </w:r>
+          </w:p>
+        </w:tc>
+      </w:tr>
+      <w:tr>
+        <w:trPr>
+          <w:trHeight w:val="643"/>
+        </w:trPr>
+        <w:tc>
+          <w:tcPr>
+            <w:tcW w:w="2405" w:type="dxa"/>
+            <w:vMerge/>
+          </w:tcPr>
+          <w:p/>
+        </w:tc>
+        <w:tc>
+          <w:tcPr>
+            <w:tcW w:w="5367" w:type="dxa"/>
+          </w:tcPr>
+          <w:p>
+            <w:r>
+              <w:t>Lors de l’envoi de l’email celui-ci contient toutes les alertes déclenchées et contient les informations suivantes </w:t>
+            </w:r>
+            <w:r>
+              <w:t xml:space="preserve">pour chaque alerte </w:t>
+            </w:r>
+            <w:r>
+              <w:t xml:space="preserve">: </w:t>
             </w:r>
           </w:p>
           <w:p>
@@ -10862,7 +11631,7 @@
               </w:numPr>
             </w:pPr>
             <w:r>
-              <w:t>Stock sur lequel porte l’alerte</w:t>
+              <w:t>Nom du produit concerné par l’alerte</w:t>
             </w:r>
           </w:p>
           <w:p>
@@ -10874,7 +11643,7 @@
               </w:numPr>
             </w:pPr>
             <w:r>
-              <w:t>Produit concerné</w:t>
+              <w:t>Quantité de produit restant</w:t>
             </w:r>
           </w:p>
           <w:p>
@@ -10886,19 +11655,13 @@
               </w:numPr>
             </w:pPr>
             <w:r>
-              <w:t>Stock restant du produit</w:t>
-            </w:r>
-          </w:p>
-          <w:p>
-            <w:pPr>
-              <w:pStyle w:val="Paragraphedeliste"/>
-              <w:numPr>
-                <w:ilvl w:val="0"/>
-                <w:numId w:val="5"/>
-              </w:numPr>
-            </w:pPr>
-            <w:r>
-              <w:t>Liste des aliquotes concernées et dates de péremption.</w:t>
+              <w:t>Stock</w:t>
+            </w:r>
+            <w:r>
+              <w:t>age</w:t>
+            </w:r>
+            <w:r>
+              <w:t xml:space="preserve"> concerné</w:t>
             </w:r>
           </w:p>
           <w:p>
@@ -10938,8 +11701,8 @@
             <w:tcW w:w="2405" w:type="dxa"/>
           </w:tcPr>
           <w:p>
-            <w:r>
-              <w:lastRenderedPageBreak/>
+            <w:bookmarkStart w:id="23" w:name="_Hlk3209687"/>
+            <w:r>
               <w:t>Référence</w:t>
             </w:r>
           </w:p>
@@ -10951,7 +11714,22 @@
           </w:tcPr>
           <w:p>
             <w:r>
-              <w:t>FS8 - Enregistrer un nouveau produit dans la base de données.</w:t>
+              <w:t>FS</w:t>
+            </w:r>
+            <w:r>
+              <w:t>1</w:t>
+            </w:r>
+            <w:r>
+              <w:t>0</w:t>
+            </w:r>
+            <w:r>
+              <w:t xml:space="preserve"> - </w:t>
+            </w:r>
+            <w:r>
+              <w:t>Exporter</w:t>
+            </w:r>
+            <w:r>
+              <w:t xml:space="preserve"> l’historique des retraits au format CSV.</w:t>
             </w:r>
           </w:p>
         </w:tc>
@@ -10976,6 +11754,9 @@
             <w:r>
               <w:t>B1</w:t>
             </w:r>
+            <w:r>
+              <w:t>, B3</w:t>
+            </w:r>
           </w:p>
         </w:tc>
       </w:tr>
@@ -10997,7 +11778,7 @@
           </w:tcPr>
           <w:p>
             <w:r>
-              <w:t>0</w:t>
+              <w:t>3</w:t>
             </w:r>
           </w:p>
         </w:tc>
@@ -11069,7 +11850,16 @@
           </w:tcPr>
           <w:p>
             <w:r>
-              <w:t>Le service permet de créer un nouveau produit dans la base de données.</w:t>
+              <w:t xml:space="preserve">Le service permet à un administrateur </w:t>
+            </w:r>
+            <w:r>
+              <w:t>d’exporter les données des historiques de retraits au format CSV</w:t>
+            </w:r>
+            <w:r>
+              <w:t xml:space="preserve"> pour une période donnée</w:t>
+            </w:r>
+            <w:r>
+              <w:t>.</w:t>
             </w:r>
           </w:p>
         </w:tc>
@@ -11104,23 +11894,40 @@
               <w:rPr>
                 <w:b/>
               </w:rPr>
-              <w:t> :</w:t>
-            </w:r>
-            <w:r>
+              <w:t xml:space="preserve"> : </w:t>
+            </w:r>
+            <w:r>
+              <w:t xml:space="preserve">La fonction existe </w:t>
+            </w:r>
+            <w:r>
+              <w:t>car l’administrateur</w:t>
+            </w:r>
+            <w:r>
+              <w:t xml:space="preserve"> doit</w:t>
+            </w:r>
+            <w:r>
+              <w:t xml:space="preserve"> pouvoir archiver et / ou envoyer les données.</w:t>
+            </w:r>
+          </w:p>
+          <w:p/>
+          <w:p>
+            <w:r>
+              <w:rPr>
+                <w:b/>
+              </w:rPr>
+              <w:t>Possibilités de disparition/évolution :</w:t>
+            </w:r>
+            <w:r>
+              <w:rPr>
+                <w:b/>
+              </w:rPr>
               <w:t xml:space="preserve"> </w:t>
             </w:r>
             <w:r>
-              <w:t>Cette fonction est nécessaire pour permettre la gestion de nouveaux produit</w:t>
-            </w:r>
-            <w:r>
-              <w:t>s</w:t>
-            </w:r>
-            <w:r>
-              <w:t xml:space="preserve"> grâce au logiciel.</w:t>
+              <w:t>Le format CSV peut devenir obsolète au fil du temps, il peut être intéressant de pouvoir exporter les données dans d’autres formats.</w:t>
             </w:r>
           </w:p>
           <w:p/>
-          <w:p/>
           <w:p>
             <w:pPr>
               <w:rPr>
@@ -11137,7 +11944,7 @@
               <w:t xml:space="preserve">  La fonction FS</w:t>
             </w:r>
             <w:r>
-              <w:t>8</w:t>
+              <w:t>10</w:t>
             </w:r>
             <w:r>
               <w:t xml:space="preserve"> est validé</w:t>
@@ -11225,397 +12032,93 @@
           </w:tcPr>
           <w:p>
             <w:r>
-              <w:t xml:space="preserve">Lors de la validation d’un nouveau produit, celui-ci </w:t>
-            </w:r>
-            <w:r>
-              <w:t xml:space="preserve">être enregistrée </w:t>
-            </w:r>
-            <w:r>
-              <w:t>et comporter le nom du produit.</w:t>
-            </w:r>
-          </w:p>
-          <w:p>
-            <w:r>
-              <w:t>L’utilisateur choisi le nom du produit grâce à une liste des sources et cibles possibles.</w:t>
-            </w:r>
-          </w:p>
-          <w:p>
-            <w:r>
-              <w:t>Le nom du produit sera de la forme : ‘’</w:t>
-            </w:r>
-            <w:r>
-              <w:rPr>
-                <w:color w:val="C45911" w:themeColor="accent2" w:themeShade="BF"/>
-              </w:rPr>
-              <w:t>&lt;SOURCE&gt;_ANTI_&lt;CIBLE&gt;</w:t>
-            </w:r>
-            <w:r>
-              <w:t>’’</w:t>
-            </w:r>
-          </w:p>
-        </w:tc>
-        <w:tc>
-          <w:tcPr>
-            <w:tcW w:w="2684" w:type="dxa"/>
-          </w:tcPr>
-          <w:p>
-            <w:r>
-              <w:t>F0</w:t>
-            </w:r>
-          </w:p>
-        </w:tc>
-      </w:tr>
-    </w:tbl>
-    <w:p>
-      <w:r>
-        <w:br w:type="page"/>
-      </w:r>
-    </w:p>
-    <w:tbl>
-      <w:tblPr>
-        <w:tblStyle w:val="Grilledutableau"/>
-        <w:tblW w:w="0" w:type="auto"/>
-        <w:tblLook w:val="04A0" w:firstRow="1" w:lastRow="0" w:firstColumn="1" w:lastColumn="0" w:noHBand="0" w:noVBand="1"/>
-      </w:tblPr>
-      <w:tblGrid>
-        <w:gridCol w:w="2405"/>
-        <w:gridCol w:w="5367"/>
-        <w:gridCol w:w="2684"/>
-      </w:tblGrid>
-      <w:tr>
-        <w:tc>
-          <w:tcPr>
-            <w:tcW w:w="2405" w:type="dxa"/>
-          </w:tcPr>
-          <w:bookmarkEnd w:id="21"/>
-          <w:p>
-            <w:r>
-              <w:lastRenderedPageBreak/>
-              <w:t>Référence</w:t>
-            </w:r>
-          </w:p>
-        </w:tc>
-        <w:tc>
-          <w:tcPr>
-            <w:tcW w:w="8051" w:type="dxa"/>
-            <w:gridSpan w:val="2"/>
-          </w:tcPr>
-          <w:p>
-            <w:r>
-              <w:t>FS</w:t>
-            </w:r>
-            <w:r>
-              <w:t>9</w:t>
-            </w:r>
-            <w:r>
-              <w:t xml:space="preserve"> - </w:t>
-            </w:r>
-            <w:r>
-              <w:t>Permettre l’envoi par mail des alertes à un administrateur</w:t>
-            </w:r>
-            <w:r>
-              <w:t>.</w:t>
-            </w:r>
-          </w:p>
-        </w:tc>
-      </w:tr>
-      <w:tr>
-        <w:tc>
-          <w:tcPr>
-            <w:tcW w:w="2405" w:type="dxa"/>
-          </w:tcPr>
-          <w:p>
-            <w:r>
-              <w:t>Besoin</w:t>
-            </w:r>
-          </w:p>
-        </w:tc>
-        <w:tc>
-          <w:tcPr>
-            <w:tcW w:w="8051" w:type="dxa"/>
-            <w:gridSpan w:val="2"/>
-          </w:tcPr>
-          <w:p>
-            <w:r>
-              <w:t>B1</w:t>
-            </w:r>
-          </w:p>
-        </w:tc>
-      </w:tr>
-      <w:tr>
-        <w:tc>
-          <w:tcPr>
-            <w:tcW w:w="2405" w:type="dxa"/>
-          </w:tcPr>
-          <w:p>
-            <w:r>
-              <w:t>Priorité</w:t>
-            </w:r>
-          </w:p>
-        </w:tc>
-        <w:tc>
-          <w:tcPr>
-            <w:tcW w:w="8051" w:type="dxa"/>
-            <w:gridSpan w:val="2"/>
-          </w:tcPr>
-          <w:p>
-            <w:r>
-              <w:t>2</w:t>
-            </w:r>
-          </w:p>
-        </w:tc>
-      </w:tr>
-      <w:tr>
-        <w:tc>
-          <w:tcPr>
-            <w:tcW w:w="2405" w:type="dxa"/>
-          </w:tcPr>
-          <w:p>
-            <w:r>
-              <w:t>Interacteur(s)</w:t>
-            </w:r>
-          </w:p>
-        </w:tc>
-        <w:tc>
-          <w:tcPr>
-            <w:tcW w:w="8051" w:type="dxa"/>
-            <w:gridSpan w:val="2"/>
-          </w:tcPr>
-          <w:p>
-            <w:r>
-              <w:t>Administrateur</w:t>
-            </w:r>
-          </w:p>
-        </w:tc>
-      </w:tr>
-      <w:tr>
-        <w:tc>
-          <w:tcPr>
-            <w:tcW w:w="2405" w:type="dxa"/>
-          </w:tcPr>
-          <w:p>
-            <w:r>
-              <w:t>Situation concernées</w:t>
-            </w:r>
-          </w:p>
-        </w:tc>
-        <w:tc>
-          <w:tcPr>
-            <w:tcW w:w="8051" w:type="dxa"/>
-            <w:gridSpan w:val="2"/>
-          </w:tcPr>
-          <w:p>
-            <w:r>
-              <w:t>Production</w:t>
-            </w:r>
-          </w:p>
-        </w:tc>
-      </w:tr>
-      <w:tr>
-        <w:trPr>
-          <w:trHeight w:val="100"/>
-        </w:trPr>
-        <w:tc>
-          <w:tcPr>
-            <w:tcW w:w="2405" w:type="dxa"/>
-          </w:tcPr>
-          <w:p>
-            <w:r>
-              <w:t>Objectif / Description</w:t>
-            </w:r>
-          </w:p>
-        </w:tc>
-        <w:tc>
-          <w:tcPr>
-            <w:tcW w:w="8051" w:type="dxa"/>
-            <w:gridSpan w:val="2"/>
-          </w:tcPr>
-          <w:p>
-            <w:r>
-              <w:t>Le service permet</w:t>
-            </w:r>
-            <w:r>
-              <w:t xml:space="preserve"> au système d’envoyer </w:t>
-            </w:r>
-            <w:r>
-              <w:t xml:space="preserve">un mail </w:t>
-            </w:r>
-            <w:r>
-              <w:t xml:space="preserve">une fois par semaine </w:t>
-            </w:r>
-            <w:r>
-              <w:t>aux administrateurs</w:t>
-            </w:r>
-            <w:r>
-              <w:t>,</w:t>
-            </w:r>
-            <w:r>
-              <w:t xml:space="preserve"> résumant les alertes déclenché</w:t>
-            </w:r>
-            <w:r>
-              <w:t>e</w:t>
-            </w:r>
-            <w:r>
-              <w:t>s</w:t>
-            </w:r>
-            <w:r>
-              <w:t>.</w:t>
-            </w:r>
-          </w:p>
-        </w:tc>
-      </w:tr>
-      <w:tr>
-        <w:trPr>
-          <w:trHeight w:val="1678"/>
-        </w:trPr>
-        <w:tc>
-          <w:tcPr>
-            <w:tcW w:w="2405" w:type="dxa"/>
-          </w:tcPr>
-          <w:p>
-            <w:r>
-              <w:t>Validation de la fonction</w:t>
-            </w:r>
-          </w:p>
-        </w:tc>
-        <w:tc>
-          <w:tcPr>
-            <w:tcW w:w="8051" w:type="dxa"/>
-            <w:gridSpan w:val="2"/>
-          </w:tcPr>
-          <w:p>
-            <w:r>
-              <w:rPr>
-                <w:b/>
-              </w:rPr>
-              <w:t>Nécessité</w:t>
-            </w:r>
-            <w:r>
-              <w:rPr>
-                <w:b/>
-              </w:rPr>
-              <w:t xml:space="preserve"> : </w:t>
-            </w:r>
-            <w:r>
-              <w:t>La fonction existe car</w:t>
-            </w:r>
-            <w:r>
-              <w:t xml:space="preserve"> il peut être intéressant d’envoyer un mail d’alerte à l’administrateur sans qu’il n’ait besoin de se connecter à l’application. </w:t>
+              <w:t>Le nom du fichier devra être de la forme :</w:t>
+            </w:r>
+          </w:p>
+          <w:p>
+            <w:pPr>
+              <w:rPr>
+                <w:color w:val="ED7D31" w:themeColor="accent2"/>
+              </w:rPr>
+            </w:pPr>
+            <w:proofErr w:type="spellStart"/>
+            <w:proofErr w:type="gramStart"/>
+            <w:r>
+              <w:rPr>
+                <w:color w:val="ED7D31" w:themeColor="accent2"/>
+              </w:rPr>
+              <w:t>withdrow</w:t>
+            </w:r>
+            <w:proofErr w:type="spellEnd"/>
+            <w:proofErr w:type="gramEnd"/>
+            <w:r>
+              <w:rPr>
+                <w:color w:val="ED7D31" w:themeColor="accent2"/>
+              </w:rPr>
+              <w:t>_&lt;</w:t>
+            </w:r>
+            <w:r>
+              <w:rPr>
+                <w:color w:val="ED7D31" w:themeColor="accent2"/>
+              </w:rPr>
+              <w:t>mois départ</w:t>
+            </w:r>
+            <w:r>
+              <w:rPr>
+                <w:color w:val="ED7D31" w:themeColor="accent2"/>
+              </w:rPr>
+              <w:t>&gt;</w:t>
+            </w:r>
+            <w:r>
+              <w:rPr>
+                <w:color w:val="ED7D31" w:themeColor="accent2"/>
+              </w:rPr>
+              <w:t>-&lt;année départ&gt;</w:t>
+            </w:r>
+            <w:r>
+              <w:rPr>
+                <w:color w:val="ED7D31" w:themeColor="accent2"/>
+              </w:rPr>
+              <w:t>_</w:t>
+            </w:r>
+            <w:r>
+              <w:rPr>
+                <w:color w:val="ED7D31" w:themeColor="accent2"/>
+              </w:rPr>
+              <w:t>&lt;mois fin&gt;-</w:t>
+            </w:r>
+            <w:r>
+              <w:rPr>
+                <w:color w:val="ED7D31" w:themeColor="accent2"/>
+              </w:rPr>
+              <w:t>&lt;année</w:t>
+            </w:r>
+            <w:r>
+              <w:rPr>
+                <w:color w:val="ED7D31" w:themeColor="accent2"/>
+              </w:rPr>
+              <w:t xml:space="preserve"> fin</w:t>
+            </w:r>
+            <w:r>
+              <w:rPr>
+                <w:color w:val="ED7D31" w:themeColor="accent2"/>
+              </w:rPr>
+              <w:t>&gt;.csv</w:t>
             </w:r>
           </w:p>
           <w:p/>
-          <w:p/>
-          <w:p>
-            <w:pPr>
-              <w:rPr>
-                <w:b/>
-              </w:rPr>
-            </w:pPr>
-            <w:r>
-              <w:rPr>
-                <w:b/>
-              </w:rPr>
-              <w:t>Diagnostic :</w:t>
-            </w:r>
-            <w:r>
-              <w:t xml:space="preserve">  La fonction FS</w:t>
-            </w:r>
-            <w:r>
-              <w:t>9</w:t>
-            </w:r>
-            <w:r>
-              <w:t xml:space="preserve"> est validé</w:t>
-            </w:r>
-            <w:r>
-              <w:t>e</w:t>
-            </w:r>
-            <w:r>
-              <w:t>.</w:t>
-            </w:r>
-          </w:p>
-          <w:p>
-            <w:r>
-              <w:t xml:space="preserve"> </w:t>
-            </w:r>
-          </w:p>
-        </w:tc>
-      </w:tr>
-      <w:tr>
-        <w:trPr>
-          <w:trHeight w:val="274"/>
-        </w:trPr>
-        <w:tc>
-          <w:tcPr>
-            <w:tcW w:w="2405" w:type="dxa"/>
-            <w:vMerge w:val="restart"/>
-          </w:tcPr>
-          <w:p>
-            <w:r>
-              <w:t>Caractérisation</w:t>
-            </w:r>
-          </w:p>
-        </w:tc>
-        <w:tc>
-          <w:tcPr>
-            <w:tcW w:w="5367" w:type="dxa"/>
-          </w:tcPr>
-          <w:p>
-            <w:pPr>
-              <w:rPr>
-                <w:b/>
-              </w:rPr>
-            </w:pPr>
-            <w:r>
-              <w:rPr>
-                <w:b/>
-              </w:rPr>
-              <w:t>Critère d’appréciation</w:t>
-            </w:r>
-          </w:p>
-        </w:tc>
-        <w:tc>
-          <w:tcPr>
-            <w:tcW w:w="2684" w:type="dxa"/>
-          </w:tcPr>
-          <w:p>
-            <w:pPr>
-              <w:rPr>
-                <w:b/>
-              </w:rPr>
-            </w:pPr>
-            <w:r>
-              <w:rPr>
-                <w:b/>
-              </w:rPr>
-              <w:t>Flexibilités</w:t>
-            </w:r>
-          </w:p>
-        </w:tc>
-      </w:tr>
-      <w:tr>
-        <w:trPr>
-          <w:trHeight w:val="643"/>
-        </w:trPr>
-        <w:tc>
-          <w:tcPr>
-            <w:tcW w:w="2405" w:type="dxa"/>
-            <w:vMerge/>
-          </w:tcPr>
-          <w:p/>
-        </w:tc>
-        <w:tc>
-          <w:tcPr>
-            <w:tcW w:w="5367" w:type="dxa"/>
-          </w:tcPr>
-          <w:p>
-            <w:r>
-              <w:t>Lors de l’envoi de l’email celui-ci contient toutes les alertes déclenchées et contient les informations suivantes </w:t>
-            </w:r>
-            <w:r>
-              <w:t xml:space="preserve">pour chaque alerte </w:t>
-            </w:r>
-            <w:r>
-              <w:t xml:space="preserve">: </w:t>
+          <w:p>
+            <w:r>
+              <w:t>Le fichier téléchargé doit respecter le format CSV (REFD1)</w:t>
+            </w:r>
+            <w:r>
+              <w:t xml:space="preserve"> et doi</w:t>
+            </w:r>
+            <w:r>
+              <w:t>t</w:t>
+            </w:r>
+            <w:r>
+              <w:t xml:space="preserve"> contenir les informations suivantes pour chaque transaction :</w:t>
             </w:r>
           </w:p>
           <w:p>
@@ -11627,7 +12130,7 @@
               </w:numPr>
             </w:pPr>
             <w:r>
-              <w:t>Nom du produit concerné par l’alerte</w:t>
+              <w:t>Date de la transaction</w:t>
             </w:r>
           </w:p>
           <w:p>
@@ -11639,7 +12142,7 @@
               </w:numPr>
             </w:pPr>
             <w:r>
-              <w:t>Quantité de produit restant</w:t>
+              <w:t>Nom de l’utilisateur ayant fait la transaction</w:t>
             </w:r>
           </w:p>
           <w:p>
@@ -11651,13 +12154,46 @@
               </w:numPr>
             </w:pPr>
             <w:r>
-              <w:t>Stock</w:t>
-            </w:r>
-            <w:r>
-              <w:t>age</w:t>
-            </w:r>
-            <w:r>
-              <w:t xml:space="preserve"> concerné</w:t>
+              <w:t>Equipe responsable de la transaction</w:t>
+            </w:r>
+          </w:p>
+          <w:p>
+            <w:pPr>
+              <w:pStyle w:val="Paragraphedeliste"/>
+              <w:numPr>
+                <w:ilvl w:val="0"/>
+                <w:numId w:val="5"/>
+              </w:numPr>
+            </w:pPr>
+            <w:r>
+              <w:t>Produit concerné</w:t>
+            </w:r>
+          </w:p>
+          <w:p>
+            <w:pPr>
+              <w:pStyle w:val="Paragraphedeliste"/>
+              <w:numPr>
+                <w:ilvl w:val="0"/>
+                <w:numId w:val="5"/>
+              </w:numPr>
+            </w:pPr>
+            <w:r>
+              <w:t>Quantité</w:t>
+            </w:r>
+          </w:p>
+          <w:p>
+            <w:pPr>
+              <w:pStyle w:val="Paragraphedeliste"/>
+              <w:numPr>
+                <w:ilvl w:val="0"/>
+                <w:numId w:val="5"/>
+              </w:numPr>
+            </w:pPr>
+            <w:r>
+              <w:t xml:space="preserve">Prix </w:t>
+            </w:r>
+            <w:r>
+              <w:t>hors taxes</w:t>
             </w:r>
           </w:p>
           <w:p>
@@ -11673,11 +12209,13 @@
           </w:tcPr>
           <w:p>
             <w:r>
+              <w:lastRenderedPageBreak/>
               <w:t>F0</w:t>
             </w:r>
           </w:p>
         </w:tc>
       </w:tr>
+      <w:bookmarkEnd w:id="23"/>
     </w:tbl>
     <w:p/>
     <w:tbl>
@@ -11697,6 +12235,7 @@
             <w:tcW w:w="2405" w:type="dxa"/>
           </w:tcPr>
           <w:p>
+            <w:bookmarkStart w:id="24" w:name="_Hlk3209731"/>
             <w:r>
               <w:t>Référence</w:t>
             </w:r>
@@ -11715,7 +12254,7 @@
               <w:t>1</w:t>
             </w:r>
             <w:r>
-              <w:t>0</w:t>
+              <w:t>1</w:t>
             </w:r>
             <w:r>
               <w:t xml:space="preserve"> - </w:t>
@@ -11724,7 +12263,13 @@
               <w:t>Exporter</w:t>
             </w:r>
             <w:r>
-              <w:t xml:space="preserve"> l’historique des retraits au format CSV.</w:t>
+              <w:t xml:space="preserve"> des bilan</w:t>
+            </w:r>
+            <w:r>
+              <w:t>s</w:t>
+            </w:r>
+            <w:r>
+              <w:t xml:space="preserve"> trimestriels au formats CSV.</w:t>
             </w:r>
           </w:p>
         </w:tc>
@@ -11747,10 +12292,10 @@
           </w:tcPr>
           <w:p>
             <w:r>
-              <w:t>B1</w:t>
-            </w:r>
-            <w:r>
-              <w:t>, B3</w:t>
+              <w:t>B</w:t>
+            </w:r>
+            <w:r>
+              <w:t>3</w:t>
             </w:r>
           </w:p>
         </w:tc>
@@ -11845,16 +12390,7 @@
           </w:tcPr>
           <w:p>
             <w:r>
-              <w:t xml:space="preserve">Le service permet à un administrateur </w:t>
-            </w:r>
-            <w:r>
-              <w:t>d’exporter les données des historiques de retraits au format CSV</w:t>
-            </w:r>
-            <w:r>
-              <w:t xml:space="preserve"> pour une période donnée</w:t>
-            </w:r>
-            <w:r>
-              <w:t>.</w:t>
+              <w:t>Le service permet à un administrateur d’exporter les données des bilans trimestriels au format CSV.</w:t>
             </w:r>
           </w:p>
         </w:tc>
@@ -11892,16 +12428,16 @@
               <w:t xml:space="preserve"> : </w:t>
             </w:r>
             <w:r>
-              <w:t xml:space="preserve">La fonction existe </w:t>
-            </w:r>
-            <w:r>
-              <w:t>car l’administrateur</w:t>
-            </w:r>
-            <w:r>
-              <w:t xml:space="preserve"> doit</w:t>
-            </w:r>
-            <w:r>
-              <w:t xml:space="preserve"> pouvoir archiver et / ou envoyer les données.</w:t>
+              <w:t>La fonction existe car l’administrateur</w:t>
+            </w:r>
+            <w:r>
+              <w:t xml:space="preserve"> </w:t>
+            </w:r>
+            <w:r>
+              <w:t>doit</w:t>
+            </w:r>
+            <w:r>
+              <w:t xml:space="preserve"> pourvoir archiver et / ou envoyer les données.</w:t>
             </w:r>
           </w:p>
           <w:p/>
@@ -11939,7 +12475,7 @@
               <w:t xml:space="preserve">  La fonction FS</w:t>
             </w:r>
             <w:r>
-              <w:t>10</w:t>
+              <w:t>11</w:t>
             </w:r>
             <w:r>
               <w:t xml:space="preserve"> est validé</w:t>
@@ -12036,84 +12572,67 @@
                 <w:color w:val="ED7D31" w:themeColor="accent2"/>
               </w:rPr>
             </w:pPr>
-            <w:proofErr w:type="spellStart"/>
+            <w:r>
+              <w:rPr>
+                <w:color w:val="ED7D31" w:themeColor="accent2"/>
+              </w:rPr>
+              <w:t>&lt;</w:t>
+            </w:r>
             <w:proofErr w:type="gramStart"/>
             <w:r>
               <w:rPr>
                 <w:color w:val="ED7D31" w:themeColor="accent2"/>
               </w:rPr>
-              <w:t>withdrow</w:t>
-            </w:r>
-            <w:proofErr w:type="spellEnd"/>
+              <w:t>nom</w:t>
+            </w:r>
             <w:proofErr w:type="gramEnd"/>
             <w:r>
               <w:rPr>
                 <w:color w:val="ED7D31" w:themeColor="accent2"/>
               </w:rPr>
+              <w:t xml:space="preserve"> de l’équipe&gt;_</w:t>
+            </w:r>
+            <w:r>
+              <w:rPr>
+                <w:color w:val="ED7D31" w:themeColor="accent2"/>
+              </w:rPr>
+              <w:t>bill</w:t>
+            </w:r>
+            <w:r>
+              <w:rPr>
+                <w:color w:val="ED7D31" w:themeColor="accent2"/>
+              </w:rPr>
               <w:t>_&lt;</w:t>
             </w:r>
             <w:r>
               <w:rPr>
                 <w:color w:val="ED7D31" w:themeColor="accent2"/>
               </w:rPr>
-              <w:t>mois départ</w:t>
+              <w:t>trimestre</w:t>
             </w:r>
             <w:r>
               <w:rPr>
                 <w:color w:val="ED7D31" w:themeColor="accent2"/>
               </w:rPr>
-              <w:t>&gt;</w:t>
-            </w:r>
-            <w:r>
+              <w:t>&gt;_&lt;année&gt;.csv</w:t>
+            </w:r>
+          </w:p>
+          <w:p>
+            <w:pPr>
               <w:rPr>
                 <w:color w:val="ED7D31" w:themeColor="accent2"/>
               </w:rPr>
-              <w:t>-&lt;année départ&gt;</w:t>
-            </w:r>
-            <w:r>
-              <w:rPr>
-                <w:color w:val="ED7D31" w:themeColor="accent2"/>
-              </w:rPr>
-              <w:t>_</w:t>
-            </w:r>
-            <w:r>
-              <w:rPr>
-                <w:color w:val="ED7D31" w:themeColor="accent2"/>
-              </w:rPr>
-              <w:t>&lt;mois fin&gt;-</w:t>
-            </w:r>
-            <w:r>
-              <w:rPr>
-                <w:color w:val="ED7D31" w:themeColor="accent2"/>
-              </w:rPr>
-              <w:t>&lt;année</w:t>
-            </w:r>
-            <w:r>
-              <w:rPr>
-                <w:color w:val="ED7D31" w:themeColor="accent2"/>
-              </w:rPr>
-              <w:t xml:space="preserve"> fin</w:t>
-            </w:r>
-            <w:r>
-              <w:rPr>
-                <w:color w:val="ED7D31" w:themeColor="accent2"/>
-              </w:rPr>
-              <w:t>&gt;.csv</w:t>
-            </w:r>
-          </w:p>
-          <w:p/>
-          <w:p>
-            <w:r>
-              <w:t>Le fichier téléchargé doit respecter le format CSV (REFD1)</w:t>
-            </w:r>
-            <w:r>
-              <w:t xml:space="preserve"> et doi</w:t>
-            </w:r>
-            <w:r>
-              <w:t>t</w:t>
-            </w:r>
-            <w:r>
-              <w:t xml:space="preserve"> contenir les informations suivantes pour chaque transaction :</w:t>
+            </w:pPr>
+          </w:p>
+          <w:p>
+            <w:r>
+              <w:t>Le document doit contenir toutes les transactions effectuées par l’équipe au cours du trimestre, le total des pertes i</w:t>
+            </w:r>
+            <w:r>
+              <w:t>mputées à l’équipe ainsi que le total de la facture</w:t>
+            </w:r>
+            <w:r>
+              <w:t xml:space="preserve">. Les informations suivantes sur les transactions devront être présentes : </w:t>
             </w:r>
           </w:p>
           <w:p>
@@ -12185,17 +12704,11 @@
               </w:numPr>
             </w:pPr>
             <w:r>
-              <w:t xml:space="preserve">Prix </w:t>
-            </w:r>
-            <w:r>
-              <w:t>hors taxes</w:t>
-            </w:r>
-          </w:p>
-          <w:p>
-            <w:pPr>
-              <w:pStyle w:val="Paragraphedeliste"/>
-              <w:ind w:left="1068"/>
-            </w:pPr>
+              <w:t>Prix</w:t>
+            </w:r>
+            <w:r>
+              <w:t xml:space="preserve"> hors taxes</w:t>
+            </w:r>
           </w:p>
         </w:tc>
         <w:tc>
@@ -12204,7 +12717,358 @@
           </w:tcPr>
           <w:p>
             <w:r>
+              <w:t>F1</w:t>
+            </w:r>
+          </w:p>
+        </w:tc>
+      </w:tr>
+      <w:bookmarkEnd w:id="24"/>
+    </w:tbl>
+    <w:p/>
+    <w:p>
+      <w:r>
+        <w:br w:type="page"/>
+      </w:r>
+    </w:p>
+    <w:tbl>
+      <w:tblPr>
+        <w:tblStyle w:val="Grilledutableau"/>
+        <w:tblW w:w="0" w:type="auto"/>
+        <w:tblLook w:val="04A0" w:firstRow="1" w:lastRow="0" w:firstColumn="1" w:lastColumn="0" w:noHBand="0" w:noVBand="1"/>
+      </w:tblPr>
+      <w:tblGrid>
+        <w:gridCol w:w="2405"/>
+        <w:gridCol w:w="5367"/>
+        <w:gridCol w:w="2684"/>
+      </w:tblGrid>
+      <w:tr>
+        <w:tc>
+          <w:tcPr>
+            <w:tcW w:w="2405" w:type="dxa"/>
+          </w:tcPr>
+          <w:p>
+            <w:bookmarkStart w:id="25" w:name="_Hlk2017524"/>
+            <w:r>
               <w:lastRenderedPageBreak/>
+              <w:t>Référence</w:t>
+            </w:r>
+          </w:p>
+        </w:tc>
+        <w:tc>
+          <w:tcPr>
+            <w:tcW w:w="8051" w:type="dxa"/>
+            <w:gridSpan w:val="2"/>
+          </w:tcPr>
+          <w:p>
+            <w:r>
+              <w:t>FS1</w:t>
+            </w:r>
+            <w:r>
+              <w:t>2</w:t>
+            </w:r>
+            <w:r>
+              <w:t xml:space="preserve"> </w:t>
+            </w:r>
+            <w:r>
+              <w:t xml:space="preserve">- </w:t>
+            </w:r>
+            <w:r>
+              <w:t>Générer</w:t>
+            </w:r>
+            <w:r>
+              <w:t xml:space="preserve"> un graphique pour le nombre d’utilisation des aliquotes en fonction du temps</w:t>
+            </w:r>
+            <w:r>
+              <w:t>.</w:t>
+            </w:r>
+          </w:p>
+        </w:tc>
+      </w:tr>
+      <w:tr>
+        <w:tc>
+          <w:tcPr>
+            <w:tcW w:w="2405" w:type="dxa"/>
+          </w:tcPr>
+          <w:p>
+            <w:r>
+              <w:t>Besoin</w:t>
+            </w:r>
+          </w:p>
+        </w:tc>
+        <w:tc>
+          <w:tcPr>
+            <w:tcW w:w="8051" w:type="dxa"/>
+            <w:gridSpan w:val="2"/>
+          </w:tcPr>
+          <w:p>
+            <w:r>
+              <w:t>B1</w:t>
+            </w:r>
+          </w:p>
+        </w:tc>
+      </w:tr>
+      <w:tr>
+        <w:tc>
+          <w:tcPr>
+            <w:tcW w:w="2405" w:type="dxa"/>
+          </w:tcPr>
+          <w:p>
+            <w:r>
+              <w:t>Priorité</w:t>
+            </w:r>
+          </w:p>
+        </w:tc>
+        <w:tc>
+          <w:tcPr>
+            <w:tcW w:w="8051" w:type="dxa"/>
+            <w:gridSpan w:val="2"/>
+          </w:tcPr>
+          <w:p>
+            <w:r>
+              <w:t>3</w:t>
+            </w:r>
+          </w:p>
+        </w:tc>
+      </w:tr>
+      <w:tr>
+        <w:tc>
+          <w:tcPr>
+            <w:tcW w:w="2405" w:type="dxa"/>
+          </w:tcPr>
+          <w:p>
+            <w:r>
+              <w:t>Interacteur(s)</w:t>
+            </w:r>
+          </w:p>
+        </w:tc>
+        <w:tc>
+          <w:tcPr>
+            <w:tcW w:w="8051" w:type="dxa"/>
+            <w:gridSpan w:val="2"/>
+          </w:tcPr>
+          <w:p>
+            <w:r>
+              <w:t>Administrateur</w:t>
+            </w:r>
+          </w:p>
+        </w:tc>
+      </w:tr>
+      <w:tr>
+        <w:tc>
+          <w:tcPr>
+            <w:tcW w:w="2405" w:type="dxa"/>
+          </w:tcPr>
+          <w:p>
+            <w:r>
+              <w:t>Situation concernées</w:t>
+            </w:r>
+          </w:p>
+        </w:tc>
+        <w:tc>
+          <w:tcPr>
+            <w:tcW w:w="8051" w:type="dxa"/>
+            <w:gridSpan w:val="2"/>
+          </w:tcPr>
+          <w:p>
+            <w:r>
+              <w:t>Production</w:t>
+            </w:r>
+          </w:p>
+        </w:tc>
+      </w:tr>
+      <w:tr>
+        <w:trPr>
+          <w:trHeight w:val="100"/>
+        </w:trPr>
+        <w:tc>
+          <w:tcPr>
+            <w:tcW w:w="2405" w:type="dxa"/>
+          </w:tcPr>
+          <w:p>
+            <w:r>
+              <w:t>Objectif / Description</w:t>
+            </w:r>
+          </w:p>
+        </w:tc>
+        <w:tc>
+          <w:tcPr>
+            <w:tcW w:w="8051" w:type="dxa"/>
+            <w:gridSpan w:val="2"/>
+          </w:tcPr>
+          <w:p>
+            <w:r>
+              <w:t xml:space="preserve">Le service permet </w:t>
+            </w:r>
+            <w:r>
+              <w:t>de visualiser un graphique des retraits d’aliquotes en fonction du temps afin d’aider à la gestion des stock</w:t>
+            </w:r>
+            <w:r>
+              <w:t>s</w:t>
+            </w:r>
+            <w:r>
+              <w:t xml:space="preserve"> (pour les futurs achats).</w:t>
+            </w:r>
+          </w:p>
+        </w:tc>
+      </w:tr>
+      <w:tr>
+        <w:trPr>
+          <w:trHeight w:val="1678"/>
+        </w:trPr>
+        <w:tc>
+          <w:tcPr>
+            <w:tcW w:w="2405" w:type="dxa"/>
+          </w:tcPr>
+          <w:p>
+            <w:r>
+              <w:t>Validation de la fonction</w:t>
+            </w:r>
+          </w:p>
+        </w:tc>
+        <w:tc>
+          <w:tcPr>
+            <w:tcW w:w="8051" w:type="dxa"/>
+            <w:gridSpan w:val="2"/>
+          </w:tcPr>
+          <w:p>
+            <w:r>
+              <w:rPr>
+                <w:b/>
+              </w:rPr>
+              <w:t>Nécessité</w:t>
+            </w:r>
+            <w:r>
+              <w:rPr>
+                <w:b/>
+              </w:rPr>
+              <w:t xml:space="preserve"> : </w:t>
+            </w:r>
+            <w:r>
+              <w:t xml:space="preserve">La fonction existe car </w:t>
+            </w:r>
+            <w:r>
+              <w:t>il est utile de pouvoir visualiser ce type de graphique afin de planifier les futurs achats.</w:t>
+            </w:r>
+          </w:p>
+          <w:p/>
+          <w:p/>
+          <w:p>
+            <w:pPr>
+              <w:rPr>
+                <w:b/>
+              </w:rPr>
+            </w:pPr>
+            <w:r>
+              <w:rPr>
+                <w:b/>
+              </w:rPr>
+              <w:t>Diagnostic :</w:t>
+            </w:r>
+            <w:r>
+              <w:t xml:space="preserve">  La fonction FS</w:t>
+            </w:r>
+            <w:r>
+              <w:t>1</w:t>
+            </w:r>
+            <w:r>
+              <w:t>2</w:t>
+            </w:r>
+            <w:r>
+              <w:t xml:space="preserve"> est validé</w:t>
+            </w:r>
+            <w:r>
+              <w:t>e</w:t>
+            </w:r>
+            <w:r>
+              <w:t>.</w:t>
+            </w:r>
+          </w:p>
+          <w:p>
+            <w:r>
+              <w:t xml:space="preserve"> </w:t>
+            </w:r>
+          </w:p>
+        </w:tc>
+      </w:tr>
+      <w:tr>
+        <w:trPr>
+          <w:trHeight w:val="274"/>
+        </w:trPr>
+        <w:tc>
+          <w:tcPr>
+            <w:tcW w:w="2405" w:type="dxa"/>
+            <w:vMerge w:val="restart"/>
+          </w:tcPr>
+          <w:p>
+            <w:r>
+              <w:t>Caractérisation</w:t>
+            </w:r>
+          </w:p>
+        </w:tc>
+        <w:tc>
+          <w:tcPr>
+            <w:tcW w:w="5367" w:type="dxa"/>
+          </w:tcPr>
+          <w:p>
+            <w:pPr>
+              <w:rPr>
+                <w:b/>
+              </w:rPr>
+            </w:pPr>
+            <w:r>
+              <w:rPr>
+                <w:b/>
+              </w:rPr>
+              <w:t>Critère d’appréciation</w:t>
+            </w:r>
+          </w:p>
+        </w:tc>
+        <w:tc>
+          <w:tcPr>
+            <w:tcW w:w="2684" w:type="dxa"/>
+          </w:tcPr>
+          <w:p>
+            <w:pPr>
+              <w:rPr>
+                <w:b/>
+              </w:rPr>
+            </w:pPr>
+            <w:r>
+              <w:rPr>
+                <w:b/>
+              </w:rPr>
+              <w:t>Flexibilités</w:t>
+            </w:r>
+          </w:p>
+        </w:tc>
+      </w:tr>
+      <w:tr>
+        <w:trPr>
+          <w:trHeight w:val="643"/>
+        </w:trPr>
+        <w:tc>
+          <w:tcPr>
+            <w:tcW w:w="2405" w:type="dxa"/>
+            <w:vMerge/>
+          </w:tcPr>
+          <w:p/>
+        </w:tc>
+        <w:tc>
+          <w:tcPr>
+            <w:tcW w:w="5367" w:type="dxa"/>
+          </w:tcPr>
+          <w:p>
+            <w:r>
+              <w:t>Le graphique affiché doit être une courbe du nombre de retraits en fonction du temps, pour une équipe et un produit donné.</w:t>
+            </w:r>
+          </w:p>
+        </w:tc>
+        <w:tc>
+          <w:tcPr>
+            <w:tcW w:w="2684" w:type="dxa"/>
+          </w:tcPr>
+          <w:p>
+            <w:r>
               <w:t>F0</w:t>
             </w:r>
           </w:p>
@@ -12241,28 +13105,19 @@
           </w:tcPr>
           <w:p>
             <w:r>
-              <w:t>FS</w:t>
-            </w:r>
-            <w:r>
-              <w:t>1</w:t>
-            </w:r>
-            <w:r>
-              <w:t>1</w:t>
+              <w:t>FS1</w:t>
+            </w:r>
+            <w:r>
+              <w:t>3</w:t>
             </w:r>
             <w:r>
               <w:t xml:space="preserve"> - </w:t>
             </w:r>
             <w:r>
-              <w:t>Exporter</w:t>
-            </w:r>
-            <w:r>
-              <w:t xml:space="preserve"> des bilan</w:t>
-            </w:r>
-            <w:r>
-              <w:t>s</w:t>
-            </w:r>
-            <w:r>
-              <w:t xml:space="preserve"> trimestriels au formats CSV.</w:t>
+              <w:t>Visualiser</w:t>
+            </w:r>
+            <w:r>
+              <w:t xml:space="preserve"> les stocks d’aliquotes.</w:t>
             </w:r>
           </w:p>
         </w:tc>
@@ -12285,10 +13140,7 @@
           </w:tcPr>
           <w:p>
             <w:r>
-              <w:t>B</w:t>
-            </w:r>
-            <w:r>
-              <w:t>3</w:t>
+              <w:t>B2</w:t>
             </w:r>
           </w:p>
         </w:tc>
@@ -12311,7 +13163,7 @@
           </w:tcPr>
           <w:p>
             <w:r>
-              <w:t>3</w:t>
+              <w:t>0</w:t>
             </w:r>
           </w:p>
         </w:tc>
@@ -12334,7 +13186,7 @@
           </w:tcPr>
           <w:p>
             <w:r>
-              <w:t>Administrateur</w:t>
+              <w:t>Utilisateur</w:t>
             </w:r>
           </w:p>
         </w:tc>
@@ -12383,7 +13235,7 @@
           </w:tcPr>
           <w:p>
             <w:r>
-              <w:t>Le service permet à un administrateur d’exporter les données des bilans trimestriels au format CSV.</w:t>
+              <w:t>Le service permet à un client de visualiser le stock d’aliquotes depuis son poste de travail.</w:t>
             </w:r>
           </w:p>
         </w:tc>
@@ -12421,38 +13273,23 @@
               <w:t xml:space="preserve"> : </w:t>
             </w:r>
             <w:r>
-              <w:t>La fonction existe car l’administrateur</w:t>
-            </w:r>
-            <w:r>
-              <w:t xml:space="preserve"> </w:t>
-            </w:r>
-            <w:r>
-              <w:t>doit</w:t>
-            </w:r>
-            <w:r>
-              <w:t xml:space="preserve"> pourvoir archiver et / ou envoyer les données.</w:t>
+              <w:t xml:space="preserve">La fonction existe car un </w:t>
+            </w:r>
+            <w:r>
+              <w:t>utilisateur</w:t>
+            </w:r>
+            <w:r>
+              <w:t xml:space="preserve"> doit pouvoir visualiser le stock</w:t>
+            </w:r>
+            <w:r>
+              <w:t xml:space="preserve"> sur son poste de travail</w:t>
+            </w:r>
+            <w:r>
+              <w:t xml:space="preserve"> avant de se déplacer vers le local technique.</w:t>
             </w:r>
           </w:p>
           <w:p/>
           <w:p>
-            <w:r>
-              <w:rPr>
-                <w:b/>
-              </w:rPr>
-              <w:t>Possibilités de disparition/évolution :</w:t>
-            </w:r>
-            <w:r>
-              <w:rPr>
-                <w:b/>
-              </w:rPr>
-              <w:t xml:space="preserve"> </w:t>
-            </w:r>
-            <w:r>
-              <w:t>Le format CSV peut devenir obsolète au fil du temps, il peut être intéressant de pouvoir exporter les données dans d’autres formats.</w:t>
-            </w:r>
-          </w:p>
-          <w:p/>
-          <w:p>
             <w:pPr>
               <w:rPr>
                 <w:b/>
@@ -12468,7 +13305,10 @@
               <w:t xml:space="preserve">  La fonction FS</w:t>
             </w:r>
             <w:r>
-              <w:t>11</w:t>
+              <w:t>1</w:t>
+            </w:r>
+            <w:r>
+              <w:t>3</w:t>
             </w:r>
             <w:r>
               <w:t xml:space="preserve"> est validé</w:t>
@@ -12556,76 +13396,7 @@
           </w:tcPr>
           <w:p>
             <w:r>
-              <w:t>Le nom du fichier devra être de la forme :</w:t>
-            </w:r>
-          </w:p>
-          <w:p>
-            <w:pPr>
-              <w:rPr>
-                <w:color w:val="ED7D31" w:themeColor="accent2"/>
-              </w:rPr>
-            </w:pPr>
-            <w:r>
-              <w:rPr>
-                <w:color w:val="ED7D31" w:themeColor="accent2"/>
-              </w:rPr>
-              <w:t>&lt;</w:t>
-            </w:r>
-            <w:proofErr w:type="gramStart"/>
-            <w:r>
-              <w:rPr>
-                <w:color w:val="ED7D31" w:themeColor="accent2"/>
-              </w:rPr>
-              <w:t>nom</w:t>
-            </w:r>
-            <w:proofErr w:type="gramEnd"/>
-            <w:r>
-              <w:rPr>
-                <w:color w:val="ED7D31" w:themeColor="accent2"/>
-              </w:rPr>
-              <w:t xml:space="preserve"> de l’équipe&gt;_</w:t>
-            </w:r>
-            <w:r>
-              <w:rPr>
-                <w:color w:val="ED7D31" w:themeColor="accent2"/>
-              </w:rPr>
-              <w:t>bill</w:t>
-            </w:r>
-            <w:r>
-              <w:rPr>
-                <w:color w:val="ED7D31" w:themeColor="accent2"/>
-              </w:rPr>
-              <w:t>_&lt;</w:t>
-            </w:r>
-            <w:r>
-              <w:rPr>
-                <w:color w:val="ED7D31" w:themeColor="accent2"/>
-              </w:rPr>
-              <w:t>trimestre</w:t>
-            </w:r>
-            <w:r>
-              <w:rPr>
-                <w:color w:val="ED7D31" w:themeColor="accent2"/>
-              </w:rPr>
-              <w:t>&gt;_&lt;année&gt;.csv</w:t>
-            </w:r>
-          </w:p>
-          <w:p>
-            <w:pPr>
-              <w:rPr>
-                <w:color w:val="ED7D31" w:themeColor="accent2"/>
-              </w:rPr>
-            </w:pPr>
-          </w:p>
-          <w:p>
-            <w:r>
-              <w:t>Le document doit contenir toutes les transactions effectuées par l’équipe au cours du trimestre, le total des pertes i</w:t>
-            </w:r>
-            <w:r>
-              <w:t>mputées à l’équipe ainsi que le total de la facture</w:t>
-            </w:r>
-            <w:r>
-              <w:t xml:space="preserve">. Les informations suivantes sur les transactions devront être présentes : </w:t>
+              <w:t>Les informations affichées sur la page pour chaque produit sont les suivantes :</w:t>
             </w:r>
           </w:p>
           <w:p>
@@ -12637,7 +13408,7 @@
               </w:numPr>
             </w:pPr>
             <w:r>
-              <w:t>Date de la transaction</w:t>
+              <w:t>Le nom du produit</w:t>
             </w:r>
           </w:p>
           <w:p>
@@ -12649,59 +13420,14 @@
               </w:numPr>
             </w:pPr>
             <w:r>
-              <w:t>Nom de l’utilisateur ayant fait la transaction</w:t>
+              <w:t>La quantité restante dans le stock</w:t>
             </w:r>
           </w:p>
           <w:p>
             <w:pPr>
               <w:pStyle w:val="Paragraphedeliste"/>
-              <w:numPr>
-                <w:ilvl w:val="0"/>
-                <w:numId w:val="5"/>
-              </w:numPr>
-            </w:pPr>
-            <w:r>
-              <w:t>Equipe responsable de la transaction</w:t>
-            </w:r>
-          </w:p>
-          <w:p>
-            <w:pPr>
-              <w:pStyle w:val="Paragraphedeliste"/>
-              <w:numPr>
-                <w:ilvl w:val="0"/>
-                <w:numId w:val="5"/>
-              </w:numPr>
-            </w:pPr>
-            <w:r>
-              <w:t>Produit concerné</w:t>
-            </w:r>
-          </w:p>
-          <w:p>
-            <w:pPr>
-              <w:pStyle w:val="Paragraphedeliste"/>
-              <w:numPr>
-                <w:ilvl w:val="0"/>
-                <w:numId w:val="5"/>
-              </w:numPr>
-            </w:pPr>
-            <w:r>
-              <w:t>Quantité</w:t>
-            </w:r>
-          </w:p>
-          <w:p>
-            <w:pPr>
-              <w:pStyle w:val="Paragraphedeliste"/>
-              <w:numPr>
-                <w:ilvl w:val="0"/>
-                <w:numId w:val="5"/>
-              </w:numPr>
-            </w:pPr>
-            <w:r>
-              <w:t>Prix</w:t>
-            </w:r>
-            <w:r>
-              <w:t xml:space="preserve"> hors taxes</w:t>
-            </w:r>
+              <w:ind w:left="1068"/>
+            </w:pPr>
           </w:p>
         </w:tc>
         <w:tc>
@@ -12710,7 +13436,7 @@
           </w:tcPr>
           <w:p>
             <w:r>
-              <w:t>F1</w:t>
+              <w:t>F0</w:t>
             </w:r>
           </w:p>
         </w:tc>
@@ -12739,7 +13465,6 @@
             <w:tcW w:w="2405" w:type="dxa"/>
           </w:tcPr>
           <w:p>
-            <w:bookmarkStart w:id="23" w:name="_Hlk2017524"/>
             <w:r>
               <w:lastRenderedPageBreak/>
               <w:t>Référence</w:t>
@@ -12756,22 +13481,16 @@
               <w:t>FS1</w:t>
             </w:r>
             <w:r>
-              <w:t>2</w:t>
-            </w:r>
-            <w:r>
-              <w:t xml:space="preserve"> </w:t>
-            </w:r>
-            <w:r>
-              <w:t xml:space="preserve">- </w:t>
-            </w:r>
-            <w:r>
-              <w:t>Générer</w:t>
-            </w:r>
-            <w:r>
-              <w:t xml:space="preserve"> un graphique pour le nombre d’utilisation des aliquotes en fonction du temps</w:t>
-            </w:r>
-            <w:r>
-              <w:t>.</w:t>
+              <w:t>4</w:t>
+            </w:r>
+            <w:r>
+              <w:t xml:space="preserve"> - </w:t>
+            </w:r>
+            <w:r>
+              <w:t>R</w:t>
+            </w:r>
+            <w:r>
+              <w:t>etirer des aliquotes via un système de panier.</w:t>
             </w:r>
           </w:p>
         </w:tc>
@@ -12794,7 +13513,7 @@
           </w:tcPr>
           <w:p>
             <w:r>
-              <w:t>B1</w:t>
+              <w:t>B2</w:t>
             </w:r>
           </w:p>
         </w:tc>
@@ -12817,7 +13536,7 @@
           </w:tcPr>
           <w:p>
             <w:r>
-              <w:t>3</w:t>
+              <w:t>0</w:t>
             </w:r>
           </w:p>
         </w:tc>
@@ -12840,7 +13559,7 @@
           </w:tcPr>
           <w:p>
             <w:r>
-              <w:t>Administrateur</w:t>
+              <w:t>Local technique</w:t>
             </w:r>
           </w:p>
         </w:tc>
@@ -12889,16 +13608,13 @@
           </w:tcPr>
           <w:p>
             <w:r>
-              <w:t xml:space="preserve">Le service permet </w:t>
-            </w:r>
-            <w:r>
-              <w:t>de visualiser un graphique des retraits d’aliquotes en fonction du temps afin d’aider à la gestion des stock</w:t>
-            </w:r>
-            <w:r>
-              <w:t>s</w:t>
-            </w:r>
-            <w:r>
-              <w:t xml:space="preserve"> (pour les futurs achats).</w:t>
+              <w:t>Le service permet de créer un panier de retrait</w:t>
+            </w:r>
+            <w:r>
+              <w:t xml:space="preserve"> en scannant les aliquotes</w:t>
+            </w:r>
+            <w:r>
+              <w:t>.</w:t>
             </w:r>
           </w:p>
         </w:tc>
@@ -12936,13 +13652,45 @@
               <w:t xml:space="preserve"> : </w:t>
             </w:r>
             <w:r>
-              <w:t xml:space="preserve">La fonction existe car </w:t>
-            </w:r>
-            <w:r>
-              <w:t>il est utile de pouvoir visualiser ce type de graphique afin de planifier les futurs achats.</w:t>
+              <w:t>La fonction existe car un client doit pouvoir créer un panier de retrait et le valider lorsqu’il retire des aliquotes du stock pour ses expérience</w:t>
+            </w:r>
+            <w:r>
+              <w:t>s</w:t>
+            </w:r>
+            <w:r>
+              <w:t>.</w:t>
             </w:r>
           </w:p>
           <w:p/>
+          <w:p>
+            <w:r>
+              <w:rPr>
+                <w:b/>
+              </w:rPr>
+              <w:t>Possibilités de disparition/évolution :</w:t>
+            </w:r>
+            <w:r>
+              <w:rPr>
+                <w:b/>
+              </w:rPr>
+              <w:t xml:space="preserve"> </w:t>
+            </w:r>
+            <w:r>
+              <w:t>Achat d’une armoire domotique permettant de détecter et envoyer les aliquote</w:t>
+            </w:r>
+            <w:r>
+              <w:t>s</w:t>
+            </w:r>
+            <w:r>
+              <w:t xml:space="preserve"> restant</w:t>
+            </w:r>
+            <w:r>
+              <w:t>es</w:t>
+            </w:r>
+            <w:r>
+              <w:t>.</w:t>
+            </w:r>
+          </w:p>
           <w:p/>
           <w:p>
             <w:pPr>
@@ -12963,7 +13711,7 @@
               <w:t>1</w:t>
             </w:r>
             <w:r>
-              <w:t>2</w:t>
+              <w:t>4</w:t>
             </w:r>
             <w:r>
               <w:t xml:space="preserve"> est validé</w:t>
@@ -13051,7 +13799,129 @@
           </w:tcPr>
           <w:p>
             <w:r>
-              <w:t>Le graphique affiché doit être une courbe du nombre de retraits en fonction du temps, pour une équipe et un produit donné.</w:t>
+              <w:t>Lors de la sélection d’un produit pour le mettre dans le panier</w:t>
+            </w:r>
+            <w:r>
+              <w:t>,</w:t>
+            </w:r>
+            <w:r>
+              <w:t xml:space="preserve"> les informations suivantes doivent être présentes : </w:t>
+            </w:r>
+          </w:p>
+          <w:p>
+            <w:pPr>
+              <w:pStyle w:val="Paragraphedeliste"/>
+              <w:numPr>
+                <w:ilvl w:val="0"/>
+                <w:numId w:val="5"/>
+              </w:numPr>
+            </w:pPr>
+            <w:r>
+              <w:t>Le numéro du lot de l’aliquote</w:t>
+            </w:r>
+          </w:p>
+          <w:p>
+            <w:pPr>
+              <w:pStyle w:val="Paragraphedeliste"/>
+              <w:numPr>
+                <w:ilvl w:val="0"/>
+                <w:numId w:val="5"/>
+              </w:numPr>
+            </w:pPr>
+            <w:r>
+              <w:t>Le nom du produit</w:t>
+            </w:r>
+          </w:p>
+          <w:p>
+            <w:pPr>
+              <w:pStyle w:val="Paragraphedeliste"/>
+              <w:numPr>
+                <w:ilvl w:val="0"/>
+                <w:numId w:val="5"/>
+              </w:numPr>
+            </w:pPr>
+            <w:r>
+              <w:t>La quantité</w:t>
+            </w:r>
+          </w:p>
+          <w:p>
+            <w:pPr>
+              <w:pStyle w:val="Paragraphedeliste"/>
+              <w:ind w:left="1068"/>
+            </w:pPr>
+          </w:p>
+          <w:p>
+            <w:r>
+              <w:t>Un bouton de suppression du produit dans le panier doit être présent sur la page pour chaque élément du panier.</w:t>
+            </w:r>
+          </w:p>
+          <w:p/>
+          <w:p>
+            <w:r>
+              <w:t>Un bouton de décrémentation de la quantité doit être présent sur la page pour chaque élément du panier.</w:t>
+            </w:r>
+          </w:p>
+          <w:p/>
+          <w:p>
+            <w:r>
+              <w:t>Lors du retrait du panier, les quantités retirées doivent être décrémentées dans la base de données</w:t>
+            </w:r>
+            <w:r>
+              <w:t xml:space="preserve"> et les informations suivantes doivent être enregistrées :</w:t>
+            </w:r>
+          </w:p>
+          <w:p>
+            <w:pPr>
+              <w:pStyle w:val="Paragraphedeliste"/>
+              <w:numPr>
+                <w:ilvl w:val="0"/>
+                <w:numId w:val="5"/>
+              </w:numPr>
+            </w:pPr>
+            <w:r>
+              <w:t>L’utilisateur ayant fait le retrait</w:t>
+            </w:r>
+          </w:p>
+          <w:p>
+            <w:pPr>
+              <w:pStyle w:val="Paragraphedeliste"/>
+              <w:numPr>
+                <w:ilvl w:val="0"/>
+                <w:numId w:val="5"/>
+              </w:numPr>
+            </w:pPr>
+            <w:r>
+              <w:t>L’équipe ayant fait le retrait</w:t>
+            </w:r>
+          </w:p>
+          <w:p>
+            <w:pPr>
+              <w:pStyle w:val="Paragraphedeliste"/>
+              <w:numPr>
+                <w:ilvl w:val="0"/>
+                <w:numId w:val="5"/>
+              </w:numPr>
+            </w:pPr>
+            <w:r>
+              <w:t>La quantité du retrait</w:t>
+            </w:r>
+          </w:p>
+          <w:p>
+            <w:pPr>
+              <w:pStyle w:val="Paragraphedeliste"/>
+              <w:numPr>
+                <w:ilvl w:val="0"/>
+                <w:numId w:val="5"/>
+              </w:numPr>
+            </w:pPr>
+            <w:r>
+              <w:t>L’aliquote concerné</w:t>
+            </w:r>
+          </w:p>
+          <w:p/>
+          <w:p>
+            <w:r>
+              <w:t>Si l’utilisateur est lié à plus d’une équipe, il doit avoir la possibilité de choisir l’équipe avec laquelle il souhaite effectuer le retrait.</w:t>
             </w:r>
           </w:p>
         </w:tc>
@@ -13067,6 +13937,13 @@
         </w:tc>
       </w:tr>
     </w:tbl>
+    <w:p/>
+    <w:p>
+      <w:r>
+        <w:br w:type="page"/>
+      </w:r>
+    </w:p>
+    <w:bookmarkEnd w:id="25"/>
     <w:p/>
     <w:tbl>
       <w:tblPr>
@@ -13085,6 +13962,7 @@
             <w:tcW w:w="2405" w:type="dxa"/>
           </w:tcPr>
           <w:p>
+            <w:bookmarkStart w:id="26" w:name="_Hlk3209771"/>
             <w:r>
               <w:t>Référence</w:t>
             </w:r>
@@ -13100,16 +13978,16 @@
               <w:t>FS1</w:t>
             </w:r>
             <w:r>
-              <w:t>3</w:t>
+              <w:t>5</w:t>
             </w:r>
             <w:r>
               <w:t xml:space="preserve"> - </w:t>
             </w:r>
             <w:r>
-              <w:t>Visualiser</w:t>
-            </w:r>
-            <w:r>
-              <w:t xml:space="preserve"> les stocks d’aliquotes.</w:t>
+              <w:t>Consulter</w:t>
+            </w:r>
+            <w:r>
+              <w:t xml:space="preserve"> les bilans trimestriels concernant son équipe.</w:t>
             </w:r>
           </w:p>
         </w:tc>
@@ -13132,7 +14010,10 @@
           </w:tcPr>
           <w:p>
             <w:r>
-              <w:t>B2</w:t>
+              <w:t>B</w:t>
+            </w:r>
+            <w:r>
+              <w:t>3</w:t>
             </w:r>
           </w:p>
         </w:tc>
@@ -13155,7 +14036,7 @@
           </w:tcPr>
           <w:p>
             <w:r>
-              <w:t>0</w:t>
+              <w:t>2</w:t>
             </w:r>
           </w:p>
         </w:tc>
@@ -13227,7 +14108,19 @@
           </w:tcPr>
           <w:p>
             <w:r>
-              <w:t>Le service permet à un client de visualiser le stock d’aliquotes depuis son poste de travail.</w:t>
+              <w:t>Le service permet à un client de consulter les bilans trimestriels d’un</w:t>
+            </w:r>
+            <w:r>
+              <w:t>e</w:t>
+            </w:r>
+            <w:r>
+              <w:t xml:space="preserve"> période donné</w:t>
+            </w:r>
+            <w:r>
+              <w:t>e</w:t>
+            </w:r>
+            <w:r>
+              <w:t xml:space="preserve"> lorsque celui-ci est approuvé par l’administrateur.</w:t>
             </w:r>
           </w:p>
         </w:tc>
@@ -13265,19 +14158,13 @@
               <w:t xml:space="preserve"> : </w:t>
             </w:r>
             <w:r>
-              <w:t xml:space="preserve">La fonction existe car un </w:t>
-            </w:r>
-            <w:r>
-              <w:t>utilisateur</w:t>
-            </w:r>
-            <w:r>
-              <w:t xml:space="preserve"> doit pouvoir visualiser le stock</w:t>
-            </w:r>
-            <w:r>
-              <w:t xml:space="preserve"> sur son poste de travail</w:t>
-            </w:r>
-            <w:r>
-              <w:t xml:space="preserve"> avant de se déplacer vers le local technique.</w:t>
+              <w:t xml:space="preserve">La fonction existe car un client doit pouvoir consulter les bilans trimestriels afin de pouvoir </w:t>
+            </w:r>
+            <w:r>
+              <w:t>organiser</w:t>
+            </w:r>
+            <w:r>
+              <w:t xml:space="preserve"> son équipe.</w:t>
             </w:r>
           </w:p>
           <w:p/>
@@ -13388,7 +14275,23 @@
           </w:tcPr>
           <w:p>
             <w:r>
-              <w:t>Les informations affichées sur la page pour chaque produit sont les suivantes :</w:t>
+              <w:t>Sur la page de consultation des bilans, toutes les transactions effectuées lors du trimestre choisi doivent être présentes.</w:t>
+            </w:r>
+          </w:p>
+          <w:p>
+            <w:r>
+              <w:t>Ces transactions devront être classé</w:t>
+            </w:r>
+            <w:r>
+              <w:t>es</w:t>
+            </w:r>
+            <w:r>
+              <w:t xml:space="preserve"> chronologiquement de la plus ancienne à la plus récente.</w:t>
+            </w:r>
+          </w:p>
+          <w:p>
+            <w:r>
+              <w:t>Les informations suivantes concernant une transaction devront être présentes :</w:t>
             </w:r>
           </w:p>
           <w:p>
@@ -13400,7 +14303,7 @@
               </w:numPr>
             </w:pPr>
             <w:r>
-              <w:t>Le nom du produit</w:t>
+              <w:t>Date de la transaction</w:t>
             </w:r>
           </w:p>
           <w:p>
@@ -13412,15 +14315,54 @@
               </w:numPr>
             </w:pPr>
             <w:r>
-              <w:t>La quantité restante dans le stock</w:t>
+              <w:t>Nom de l’utilisateur ayant fait la transaction</w:t>
             </w:r>
           </w:p>
           <w:p>
             <w:pPr>
               <w:pStyle w:val="Paragraphedeliste"/>
-              <w:ind w:left="1068"/>
-            </w:pPr>
-          </w:p>
+              <w:numPr>
+                <w:ilvl w:val="0"/>
+                <w:numId w:val="5"/>
+              </w:numPr>
+            </w:pPr>
+            <w:r>
+              <w:t>Produit concerné</w:t>
+            </w:r>
+          </w:p>
+          <w:p>
+            <w:pPr>
+              <w:pStyle w:val="Paragraphedeliste"/>
+              <w:numPr>
+                <w:ilvl w:val="0"/>
+                <w:numId w:val="5"/>
+              </w:numPr>
+            </w:pPr>
+            <w:r>
+              <w:t>Quantité</w:t>
+            </w:r>
+          </w:p>
+          <w:p>
+            <w:pPr>
+              <w:pStyle w:val="Paragraphedeliste"/>
+              <w:numPr>
+                <w:ilvl w:val="0"/>
+                <w:numId w:val="5"/>
+              </w:numPr>
+            </w:pPr>
+            <w:r>
+              <w:t>Prix</w:t>
+            </w:r>
+            <w:r>
+              <w:t xml:space="preserve"> hors taxes</w:t>
+            </w:r>
+          </w:p>
+          <w:p>
+            <w:r>
+              <w:t>Le total des pertes et le total général du bilan doivent également être présent.</w:t>
+            </w:r>
+          </w:p>
+          <w:p/>
         </w:tc>
         <w:tc>
           <w:tcPr>
@@ -13433,6 +14375,7 @@
           </w:p>
         </w:tc>
       </w:tr>
+      <w:bookmarkEnd w:id="26"/>
     </w:tbl>
     <w:p/>
     <w:p>
@@ -13457,6 +14400,7 @@
             <w:tcW w:w="2405" w:type="dxa"/>
           </w:tcPr>
           <w:p>
+            <w:bookmarkStart w:id="27" w:name="_Hlk3209848"/>
             <w:r>
               <w:lastRenderedPageBreak/>
               <w:t>Référence</w:t>
@@ -13473,16 +14417,19 @@
               <w:t>FS1</w:t>
             </w:r>
             <w:r>
-              <w:t>4</w:t>
+              <w:t>6</w:t>
             </w:r>
             <w:r>
               <w:t xml:space="preserve"> - </w:t>
             </w:r>
             <w:r>
-              <w:t>R</w:t>
-            </w:r>
-            <w:r>
-              <w:t>etirer des aliquotes via un système de panier.</w:t>
+              <w:t>Consulter</w:t>
+            </w:r>
+            <w:r>
+              <w:t xml:space="preserve"> l’historique des retraits de son équipe</w:t>
+            </w:r>
+            <w:r>
+              <w:t>.</w:t>
             </w:r>
           </w:p>
         </w:tc>
@@ -13507,6 +14454,9 @@
             <w:r>
               <w:t>B2</w:t>
             </w:r>
+            <w:r>
+              <w:t>, B3</w:t>
+            </w:r>
           </w:p>
         </w:tc>
       </w:tr>
@@ -13528,7 +14478,7 @@
           </w:tcPr>
           <w:p>
             <w:r>
-              <w:t>0</w:t>
+              <w:t>2</w:t>
             </w:r>
           </w:p>
         </w:tc>
@@ -13551,7 +14501,7 @@
           </w:tcPr>
           <w:p>
             <w:r>
-              <w:t>Local technique</w:t>
+              <w:t>Utilisateur</w:t>
             </w:r>
           </w:p>
         </w:tc>
@@ -13600,10 +14550,13 @@
           </w:tcPr>
           <w:p>
             <w:r>
-              <w:t>Le service permet de créer un panier de retrait</w:t>
-            </w:r>
-            <w:r>
-              <w:t xml:space="preserve"> en scannant les aliquotes</w:t>
+              <w:t xml:space="preserve">Le service permet à un client de consulter </w:t>
+            </w:r>
+            <w:r>
+              <w:t>l’historique des retraits concernant son équipe</w:t>
+            </w:r>
+            <w:r>
+              <w:t xml:space="preserve"> sur une période choisie</w:t>
             </w:r>
             <w:r>
               <w:t>.</w:t>
@@ -13644,47 +14597,14 @@
               <w:t xml:space="preserve"> : </w:t>
             </w:r>
             <w:r>
-              <w:t>La fonction existe car un client doit pouvoir créer un panier de retrait et le valider lorsqu’il retire des aliquotes du stock pour ses expérience</w:t>
-            </w:r>
-            <w:r>
-              <w:t>s</w:t>
-            </w:r>
-            <w:r>
-              <w:t>.</w:t>
+              <w:t xml:space="preserve">La fonction existe car un client doit pouvoir consulter </w:t>
+            </w:r>
+            <w:r>
+              <w:t>l’historique des retraits de son équipe afin de pouvoir organiser son travail.</w:t>
             </w:r>
           </w:p>
           <w:p/>
           <w:p>
-            <w:r>
-              <w:rPr>
-                <w:b/>
-              </w:rPr>
-              <w:t>Possibilités de disparition/évolution :</w:t>
-            </w:r>
-            <w:r>
-              <w:rPr>
-                <w:b/>
-              </w:rPr>
-              <w:t xml:space="preserve"> </w:t>
-            </w:r>
-            <w:r>
-              <w:t>Achat d’une armoire domotique permettant de détecter et envoyer les aliquote</w:t>
-            </w:r>
-            <w:r>
-              <w:t>s</w:t>
-            </w:r>
-            <w:r>
-              <w:t xml:space="preserve"> restant</w:t>
-            </w:r>
-            <w:r>
-              <w:t>es</w:t>
-            </w:r>
-            <w:r>
-              <w:t>.</w:t>
-            </w:r>
-          </w:p>
-          <w:p/>
-          <w:p>
             <w:pPr>
               <w:rPr>
                 <w:b/>
@@ -13703,7 +14623,7 @@
               <w:t>1</w:t>
             </w:r>
             <w:r>
-              <w:t>4</w:t>
+              <w:t>6</w:t>
             </w:r>
             <w:r>
               <w:t xml:space="preserve"> est validé</w:t>
@@ -13791,13 +14711,23 @@
           </w:tcPr>
           <w:p>
             <w:r>
-              <w:t>Lors de la sélection d’un produit pour le mettre dans le panier</w:t>
-            </w:r>
-            <w:r>
-              <w:t>,</w:t>
-            </w:r>
-            <w:r>
-              <w:t xml:space="preserve"> les informations suivantes doivent être présentes : </w:t>
+              <w:t>Sur la page de consultation de l’historique, toutes les transactions effectuées lors de la période choisie doivent être présentes.</w:t>
+            </w:r>
+          </w:p>
+          <w:p>
+            <w:r>
+              <w:t>Ces transactions devront être classé</w:t>
+            </w:r>
+            <w:r>
+              <w:t>es</w:t>
+            </w:r>
+            <w:r>
+              <w:t xml:space="preserve"> chronologiquement de la plus récente à la plus ancienne.</w:t>
+            </w:r>
+          </w:p>
+          <w:p>
+            <w:r>
+              <w:t>Les informations suivantes concernant une transaction devront être présentes :</w:t>
             </w:r>
           </w:p>
           <w:p>
@@ -13809,7 +14739,7 @@
               </w:numPr>
             </w:pPr>
             <w:r>
-              <w:t>Le numéro du lot de l’aliquote</w:t>
+              <w:t>Date de la transaction</w:t>
             </w:r>
           </w:p>
           <w:p>
@@ -13821,7 +14751,7 @@
               </w:numPr>
             </w:pPr>
             <w:r>
-              <w:t>Le nom du produit</w:t>
+              <w:t>Nom de l’utilisateur ayant fait la transaction</w:t>
             </w:r>
           </w:p>
           <w:p>
@@ -13833,33 +14763,7 @@
               </w:numPr>
             </w:pPr>
             <w:r>
-              <w:t>La quantité</w:t>
-            </w:r>
-          </w:p>
-          <w:p>
-            <w:pPr>
-              <w:pStyle w:val="Paragraphedeliste"/>
-              <w:ind w:left="1068"/>
-            </w:pPr>
-          </w:p>
-          <w:p>
-            <w:r>
-              <w:t>Un bouton de suppression du produit dans le panier doit être présent sur la page pour chaque élément du panier.</w:t>
-            </w:r>
-          </w:p>
-          <w:p/>
-          <w:p>
-            <w:r>
-              <w:t>Un bouton de décrémentation de la quantité doit être présent sur la page pour chaque élément du panier.</w:t>
-            </w:r>
-          </w:p>
-          <w:p/>
-          <w:p>
-            <w:r>
-              <w:t>Lors du retrait du panier, les quantités retirées doivent être décrémentées dans la base de données</w:t>
-            </w:r>
-            <w:r>
-              <w:t xml:space="preserve"> et les informations suivantes doivent être enregistrées :</w:t>
+              <w:t>Produit concerné</w:t>
             </w:r>
           </w:p>
           <w:p>
@@ -13871,50 +14775,14 @@
               </w:numPr>
             </w:pPr>
             <w:r>
-              <w:t>L’utilisateur ayant fait le retrait</w:t>
+              <w:t>Quantité</w:t>
             </w:r>
           </w:p>
           <w:p>
             <w:pPr>
               <w:pStyle w:val="Paragraphedeliste"/>
-              <w:numPr>
-                <w:ilvl w:val="0"/>
-                <w:numId w:val="5"/>
-              </w:numPr>
-            </w:pPr>
-            <w:r>
-              <w:t>L’équipe ayant fait le retrait</w:t>
-            </w:r>
-          </w:p>
-          <w:p>
-            <w:pPr>
-              <w:pStyle w:val="Paragraphedeliste"/>
-              <w:numPr>
-                <w:ilvl w:val="0"/>
-                <w:numId w:val="5"/>
-              </w:numPr>
-            </w:pPr>
-            <w:r>
-              <w:t>La quantité du retrait</w:t>
-            </w:r>
-          </w:p>
-          <w:p>
-            <w:pPr>
-              <w:pStyle w:val="Paragraphedeliste"/>
-              <w:numPr>
-                <w:ilvl w:val="0"/>
-                <w:numId w:val="5"/>
-              </w:numPr>
-            </w:pPr>
-            <w:r>
-              <w:t>L’aliquote concerné</w:t>
-            </w:r>
-          </w:p>
-          <w:p/>
-          <w:p>
-            <w:r>
-              <w:t>Si l’utilisateur est lié à plus d’une équipe, il doit avoir la possibilité de choisir l’équipe avec laquelle il souhaite effectuer le retrait.</w:t>
-            </w:r>
+              <w:ind w:left="1068"/>
+            </w:pPr>
           </w:p>
         </w:tc>
         <w:tc>
@@ -13928,444 +14796,7 @@
           </w:p>
         </w:tc>
       </w:tr>
-    </w:tbl>
-    <w:p/>
-    <w:p>
-      <w:r>
-        <w:br w:type="page"/>
-      </w:r>
-    </w:p>
-    <w:bookmarkEnd w:id="23"/>
-    <w:p/>
-    <w:tbl>
-      <w:tblPr>
-        <w:tblStyle w:val="Grilledutableau"/>
-        <w:tblW w:w="0" w:type="auto"/>
-        <w:tblLook w:val="04A0" w:firstRow="1" w:lastRow="0" w:firstColumn="1" w:lastColumn="0" w:noHBand="0" w:noVBand="1"/>
-      </w:tblPr>
-      <w:tblGrid>
-        <w:gridCol w:w="2405"/>
-        <w:gridCol w:w="5367"/>
-        <w:gridCol w:w="2684"/>
-      </w:tblGrid>
-      <w:tr>
-        <w:tc>
-          <w:tcPr>
-            <w:tcW w:w="2405" w:type="dxa"/>
-          </w:tcPr>
-          <w:p>
-            <w:r>
-              <w:t>Référence</w:t>
-            </w:r>
-          </w:p>
-        </w:tc>
-        <w:tc>
-          <w:tcPr>
-            <w:tcW w:w="8051" w:type="dxa"/>
-            <w:gridSpan w:val="2"/>
-          </w:tcPr>
-          <w:p>
-            <w:r>
-              <w:t>FS1</w:t>
-            </w:r>
-            <w:r>
-              <w:t>5</w:t>
-            </w:r>
-            <w:r>
-              <w:t xml:space="preserve"> - </w:t>
-            </w:r>
-            <w:r>
-              <w:t>Consulter</w:t>
-            </w:r>
-            <w:r>
-              <w:t xml:space="preserve"> les bilans trimestriels concernant son équipe.</w:t>
-            </w:r>
-          </w:p>
-        </w:tc>
-      </w:tr>
-      <w:tr>
-        <w:tc>
-          <w:tcPr>
-            <w:tcW w:w="2405" w:type="dxa"/>
-          </w:tcPr>
-          <w:p>
-            <w:r>
-              <w:t>Besoin</w:t>
-            </w:r>
-          </w:p>
-        </w:tc>
-        <w:tc>
-          <w:tcPr>
-            <w:tcW w:w="8051" w:type="dxa"/>
-            <w:gridSpan w:val="2"/>
-          </w:tcPr>
-          <w:p>
-            <w:r>
-              <w:t>B</w:t>
-            </w:r>
-            <w:r>
-              <w:t>3</w:t>
-            </w:r>
-          </w:p>
-        </w:tc>
-      </w:tr>
-      <w:tr>
-        <w:tc>
-          <w:tcPr>
-            <w:tcW w:w="2405" w:type="dxa"/>
-          </w:tcPr>
-          <w:p>
-            <w:r>
-              <w:t>Priorité</w:t>
-            </w:r>
-          </w:p>
-        </w:tc>
-        <w:tc>
-          <w:tcPr>
-            <w:tcW w:w="8051" w:type="dxa"/>
-            <w:gridSpan w:val="2"/>
-          </w:tcPr>
-          <w:p>
-            <w:r>
-              <w:t>2</w:t>
-            </w:r>
-          </w:p>
-        </w:tc>
-      </w:tr>
-      <w:tr>
-        <w:tc>
-          <w:tcPr>
-            <w:tcW w:w="2405" w:type="dxa"/>
-          </w:tcPr>
-          <w:p>
-            <w:r>
-              <w:t>Interacteur(s)</w:t>
-            </w:r>
-          </w:p>
-        </w:tc>
-        <w:tc>
-          <w:tcPr>
-            <w:tcW w:w="8051" w:type="dxa"/>
-            <w:gridSpan w:val="2"/>
-          </w:tcPr>
-          <w:p>
-            <w:r>
-              <w:t>Utilisateur</w:t>
-            </w:r>
-          </w:p>
-        </w:tc>
-      </w:tr>
-      <w:tr>
-        <w:tc>
-          <w:tcPr>
-            <w:tcW w:w="2405" w:type="dxa"/>
-          </w:tcPr>
-          <w:p>
-            <w:r>
-              <w:t>Situation concernées</w:t>
-            </w:r>
-          </w:p>
-        </w:tc>
-        <w:tc>
-          <w:tcPr>
-            <w:tcW w:w="8051" w:type="dxa"/>
-            <w:gridSpan w:val="2"/>
-          </w:tcPr>
-          <w:p>
-            <w:r>
-              <w:t>Production</w:t>
-            </w:r>
-          </w:p>
-        </w:tc>
-      </w:tr>
-      <w:tr>
-        <w:trPr>
-          <w:trHeight w:val="100"/>
-        </w:trPr>
-        <w:tc>
-          <w:tcPr>
-            <w:tcW w:w="2405" w:type="dxa"/>
-          </w:tcPr>
-          <w:p>
-            <w:r>
-              <w:t>Objectif / Description</w:t>
-            </w:r>
-          </w:p>
-        </w:tc>
-        <w:tc>
-          <w:tcPr>
-            <w:tcW w:w="8051" w:type="dxa"/>
-            <w:gridSpan w:val="2"/>
-          </w:tcPr>
-          <w:p>
-            <w:r>
-              <w:t>Le service permet à un client de consulter les bilans trimestriels d’un</w:t>
-            </w:r>
-            <w:r>
-              <w:t>e</w:t>
-            </w:r>
-            <w:r>
-              <w:t xml:space="preserve"> période donné</w:t>
-            </w:r>
-            <w:r>
-              <w:t>e</w:t>
-            </w:r>
-            <w:r>
-              <w:t xml:space="preserve"> lorsque celui-ci est approuvé par l’administrateur.</w:t>
-            </w:r>
-          </w:p>
-        </w:tc>
-      </w:tr>
-      <w:tr>
-        <w:trPr>
-          <w:trHeight w:val="1678"/>
-        </w:trPr>
-        <w:tc>
-          <w:tcPr>
-            <w:tcW w:w="2405" w:type="dxa"/>
-          </w:tcPr>
-          <w:p>
-            <w:r>
-              <w:t>Validation de la fonction</w:t>
-            </w:r>
-          </w:p>
-        </w:tc>
-        <w:tc>
-          <w:tcPr>
-            <w:tcW w:w="8051" w:type="dxa"/>
-            <w:gridSpan w:val="2"/>
-          </w:tcPr>
-          <w:p>
-            <w:r>
-              <w:rPr>
-                <w:b/>
-              </w:rPr>
-              <w:t>Nécessité</w:t>
-            </w:r>
-            <w:r>
-              <w:rPr>
-                <w:b/>
-              </w:rPr>
-              <w:t xml:space="preserve"> : </w:t>
-            </w:r>
-            <w:r>
-              <w:t xml:space="preserve">La fonction existe car un client doit pouvoir consulter les bilans trimestriels afin de pouvoir </w:t>
-            </w:r>
-            <w:r>
-              <w:t>organiser</w:t>
-            </w:r>
-            <w:r>
-              <w:t xml:space="preserve"> son équipe.</w:t>
-            </w:r>
-          </w:p>
-          <w:p/>
-          <w:p>
-            <w:pPr>
-              <w:rPr>
-                <w:b/>
-              </w:rPr>
-            </w:pPr>
-            <w:r>
-              <w:rPr>
-                <w:b/>
-              </w:rPr>
-              <w:t>Diagnostic :</w:t>
-            </w:r>
-            <w:r>
-              <w:t xml:space="preserve">  La fonction FS</w:t>
-            </w:r>
-            <w:r>
-              <w:t>1</w:t>
-            </w:r>
-            <w:r>
-              <w:t>3</w:t>
-            </w:r>
-            <w:r>
-              <w:t xml:space="preserve"> est validé</w:t>
-            </w:r>
-            <w:r>
-              <w:t>e</w:t>
-            </w:r>
-            <w:r>
-              <w:t>.</w:t>
-            </w:r>
-          </w:p>
-          <w:p>
-            <w:r>
-              <w:t xml:space="preserve"> </w:t>
-            </w:r>
-          </w:p>
-        </w:tc>
-      </w:tr>
-      <w:tr>
-        <w:trPr>
-          <w:trHeight w:val="274"/>
-        </w:trPr>
-        <w:tc>
-          <w:tcPr>
-            <w:tcW w:w="2405" w:type="dxa"/>
-            <w:vMerge w:val="restart"/>
-          </w:tcPr>
-          <w:p>
-            <w:r>
-              <w:t>Caractérisation</w:t>
-            </w:r>
-          </w:p>
-        </w:tc>
-        <w:tc>
-          <w:tcPr>
-            <w:tcW w:w="5367" w:type="dxa"/>
-          </w:tcPr>
-          <w:p>
-            <w:pPr>
-              <w:rPr>
-                <w:b/>
-              </w:rPr>
-            </w:pPr>
-            <w:r>
-              <w:rPr>
-                <w:b/>
-              </w:rPr>
-              <w:t>Critère d’appréciation</w:t>
-            </w:r>
-          </w:p>
-        </w:tc>
-        <w:tc>
-          <w:tcPr>
-            <w:tcW w:w="2684" w:type="dxa"/>
-          </w:tcPr>
-          <w:p>
-            <w:pPr>
-              <w:rPr>
-                <w:b/>
-              </w:rPr>
-            </w:pPr>
-            <w:r>
-              <w:rPr>
-                <w:b/>
-              </w:rPr>
-              <w:t>Flexibilités</w:t>
-            </w:r>
-          </w:p>
-        </w:tc>
-      </w:tr>
-      <w:tr>
-        <w:trPr>
-          <w:trHeight w:val="643"/>
-        </w:trPr>
-        <w:tc>
-          <w:tcPr>
-            <w:tcW w:w="2405" w:type="dxa"/>
-            <w:vMerge/>
-          </w:tcPr>
-          <w:p/>
-        </w:tc>
-        <w:tc>
-          <w:tcPr>
-            <w:tcW w:w="5367" w:type="dxa"/>
-          </w:tcPr>
-          <w:p>
-            <w:r>
-              <w:t>Sur la page de consultation des bilans, toutes les transactions effectuées lors du trimestre choisi doivent être présentes.</w:t>
-            </w:r>
-          </w:p>
-          <w:p>
-            <w:r>
-              <w:t>Ces transactions devront être classé</w:t>
-            </w:r>
-            <w:r>
-              <w:t>es</w:t>
-            </w:r>
-            <w:r>
-              <w:t xml:space="preserve"> chronologiquement de la plus ancienne à la plus récente.</w:t>
-            </w:r>
-          </w:p>
-          <w:p>
-            <w:r>
-              <w:t>Les informations suivantes concernant une transaction devront être présentes :</w:t>
-            </w:r>
-          </w:p>
-          <w:p>
-            <w:pPr>
-              <w:pStyle w:val="Paragraphedeliste"/>
-              <w:numPr>
-                <w:ilvl w:val="0"/>
-                <w:numId w:val="5"/>
-              </w:numPr>
-            </w:pPr>
-            <w:r>
-              <w:t>Date de la transaction</w:t>
-            </w:r>
-          </w:p>
-          <w:p>
-            <w:pPr>
-              <w:pStyle w:val="Paragraphedeliste"/>
-              <w:numPr>
-                <w:ilvl w:val="0"/>
-                <w:numId w:val="5"/>
-              </w:numPr>
-            </w:pPr>
-            <w:r>
-              <w:t>Nom de l’utilisateur ayant fait la transaction</w:t>
-            </w:r>
-          </w:p>
-          <w:p>
-            <w:pPr>
-              <w:pStyle w:val="Paragraphedeliste"/>
-              <w:numPr>
-                <w:ilvl w:val="0"/>
-                <w:numId w:val="5"/>
-              </w:numPr>
-            </w:pPr>
-            <w:r>
-              <w:t>Produit concerné</w:t>
-            </w:r>
-          </w:p>
-          <w:p>
-            <w:pPr>
-              <w:pStyle w:val="Paragraphedeliste"/>
-              <w:numPr>
-                <w:ilvl w:val="0"/>
-                <w:numId w:val="5"/>
-              </w:numPr>
-            </w:pPr>
-            <w:r>
-              <w:t>Quantité</w:t>
-            </w:r>
-          </w:p>
-          <w:p>
-            <w:pPr>
-              <w:pStyle w:val="Paragraphedeliste"/>
-              <w:numPr>
-                <w:ilvl w:val="0"/>
-                <w:numId w:val="5"/>
-              </w:numPr>
-            </w:pPr>
-            <w:r>
-              <w:t>Prix</w:t>
-            </w:r>
-            <w:r>
-              <w:t xml:space="preserve"> hors taxes</w:t>
-            </w:r>
-          </w:p>
-          <w:p>
-            <w:r>
-              <w:t>Le total des pertes et le total général du bilan doivent également être présent.</w:t>
-            </w:r>
-          </w:p>
-          <w:p/>
-        </w:tc>
-        <w:tc>
-          <w:tcPr>
-            <w:tcW w:w="2684" w:type="dxa"/>
-          </w:tcPr>
-          <w:p>
-            <w:r>
-              <w:t>F0</w:t>
-            </w:r>
-          </w:p>
-        </w:tc>
-      </w:tr>
+      <w:bookmarkEnd w:id="27"/>
     </w:tbl>
     <w:p/>
     <w:p>
@@ -14390,6 +14821,8 @@
             <w:tcW w:w="2405" w:type="dxa"/>
           </w:tcPr>
           <w:p>
+            <w:bookmarkStart w:id="28" w:name="_Hlk3209875"/>
+            <w:bookmarkStart w:id="29" w:name="_GoBack"/>
             <w:r>
               <w:lastRenderedPageBreak/>
               <w:t>Référence</w:t>
@@ -14406,19 +14839,16 @@
               <w:t>FS1</w:t>
             </w:r>
             <w:r>
-              <w:t>6</w:t>
+              <w:t>7</w:t>
             </w:r>
             <w:r>
               <w:t xml:space="preserve"> - </w:t>
             </w:r>
             <w:r>
-              <w:t>Consulter</w:t>
-            </w:r>
-            <w:r>
-              <w:t xml:space="preserve"> l’historique des retraits de son équipe</w:t>
-            </w:r>
-            <w:r>
-              <w:t>.</w:t>
+              <w:t>Exporter</w:t>
+            </w:r>
+            <w:r>
+              <w:t xml:space="preserve"> l’historique des retraits de son équipe au format CSV</w:t>
             </w:r>
           </w:p>
         </w:tc>
@@ -14467,7 +14897,7 @@
           </w:tcPr>
           <w:p>
             <w:r>
-              <w:t>2</w:t>
+              <w:t>3</w:t>
             </w:r>
           </w:p>
         </w:tc>
@@ -14539,16 +14969,7 @@
           </w:tcPr>
           <w:p>
             <w:r>
-              <w:t xml:space="preserve">Le service permet à un client de consulter </w:t>
-            </w:r>
-            <w:r>
-              <w:t>l’historique des retraits concernant son équipe</w:t>
-            </w:r>
-            <w:r>
-              <w:t xml:space="preserve"> sur une période choisie</w:t>
-            </w:r>
-            <w:r>
-              <w:t>.</w:t>
+              <w:t>Le service permet à un client d’exporter l’historique des retraits de son équipe au format CSV.</w:t>
             </w:r>
           </w:p>
         </w:tc>
@@ -14586,14 +15007,41 @@
               <w:t xml:space="preserve"> : </w:t>
             </w:r>
             <w:r>
-              <w:t xml:space="preserve">La fonction existe car un client doit pouvoir consulter </w:t>
-            </w:r>
-            <w:r>
-              <w:t>l’historique des retraits de son équipe afin de pouvoir organiser son travail.</w:t>
+              <w:t xml:space="preserve">La fonction existe car </w:t>
+            </w:r>
+            <w:r>
+              <w:t>l’utilisateur doit pouvoir archiver l’historique de son équipe à des fin</w:t>
+            </w:r>
+            <w:r>
+              <w:t>s</w:t>
+            </w:r>
+            <w:r>
+              <w:t xml:space="preserve"> statistiques par exemple</w:t>
+            </w:r>
+            <w:r>
+              <w:t>.</w:t>
             </w:r>
           </w:p>
           <w:p/>
           <w:p>
+            <w:r>
+              <w:rPr>
+                <w:b/>
+              </w:rPr>
+              <w:t>Possibilités de disparition/évolution :</w:t>
+            </w:r>
+            <w:r>
+              <w:rPr>
+                <w:b/>
+              </w:rPr>
+              <w:t xml:space="preserve"> </w:t>
+            </w:r>
+            <w:r>
+              <w:t>Le format CSV peut devenir obsolète au fil du temps, il peut être intéressant de pouvoir exporter les données dans d’autres formats.</w:t>
+            </w:r>
+          </w:p>
+          <w:p/>
+          <w:p>
             <w:pPr>
               <w:rPr>
                 <w:b/>
@@ -14612,7 +15060,7 @@
               <w:t>1</w:t>
             </w:r>
             <w:r>
-              <w:t>6</w:t>
+              <w:t>7</w:t>
             </w:r>
             <w:r>
               <w:t xml:space="preserve"> est validé</w:t>
@@ -14700,7 +15148,60 @@
           </w:tcPr>
           <w:p>
             <w:r>
-              <w:t>Sur la page de consultation de l’historique, toutes les transactions effectuées lors de la période choisie doivent être présentes.</w:t>
+              <w:t>Le nom du fichier devra être de la forme :</w:t>
+            </w:r>
+          </w:p>
+          <w:p>
+            <w:pPr>
+              <w:rPr>
+                <w:color w:val="ED7D31" w:themeColor="accent2"/>
+              </w:rPr>
+            </w:pPr>
+            <w:r>
+              <w:rPr>
+                <w:color w:val="ED7D31" w:themeColor="accent2"/>
+              </w:rPr>
+              <w:t>&lt;</w:t>
+            </w:r>
+            <w:proofErr w:type="gramStart"/>
+            <w:r>
+              <w:rPr>
+                <w:color w:val="ED7D31" w:themeColor="accent2"/>
+              </w:rPr>
+              <w:t>nom</w:t>
+            </w:r>
+            <w:proofErr w:type="gramEnd"/>
+            <w:r>
+              <w:rPr>
+                <w:color w:val="ED7D31" w:themeColor="accent2"/>
+              </w:rPr>
+              <w:t xml:space="preserve"> de l’équipe&gt;_</w:t>
+            </w:r>
+            <w:proofErr w:type="spellStart"/>
+            <w:r>
+              <w:rPr>
+                <w:color w:val="ED7D31" w:themeColor="accent2"/>
+              </w:rPr>
+              <w:t>withdrow</w:t>
+            </w:r>
+            <w:proofErr w:type="spellEnd"/>
+            <w:r>
+              <w:rPr>
+                <w:color w:val="ED7D31" w:themeColor="accent2"/>
+              </w:rPr>
+              <w:t>_&lt;période&gt;_&lt;année&gt;.csv</w:t>
+            </w:r>
+          </w:p>
+          <w:p>
+            <w:pPr>
+              <w:rPr>
+                <w:color w:val="ED7D31" w:themeColor="accent2"/>
+              </w:rPr>
+            </w:pPr>
+          </w:p>
+          <w:p>
+            <w:r>
+              <w:t>Dans le fichier produit, toutes les transactions effectuées lors de la période choisie doivent être présentes.</w:t>
             </w:r>
           </w:p>
           <w:p>
@@ -14767,12 +15268,7 @@
               <w:t>Quantité</w:t>
             </w:r>
           </w:p>
-          <w:p>
-            <w:pPr>
-              <w:pStyle w:val="Paragraphedeliste"/>
-              <w:ind w:left="1068"/>
-            </w:pPr>
-          </w:p>
+          <w:p/>
         </w:tc>
         <w:tc>
           <w:tcPr>
@@ -14785,488 +15281,8 @@
           </w:p>
         </w:tc>
       </w:tr>
-    </w:tbl>
-    <w:p/>
-    <w:p>
-      <w:r>
-        <w:br w:type="page"/>
-      </w:r>
-    </w:p>
-    <w:tbl>
-      <w:tblPr>
-        <w:tblStyle w:val="Grilledutableau"/>
-        <w:tblW w:w="0" w:type="auto"/>
-        <w:tblLook w:val="04A0" w:firstRow="1" w:lastRow="0" w:firstColumn="1" w:lastColumn="0" w:noHBand="0" w:noVBand="1"/>
-      </w:tblPr>
-      <w:tblGrid>
-        <w:gridCol w:w="2405"/>
-        <w:gridCol w:w="5367"/>
-        <w:gridCol w:w="2684"/>
-      </w:tblGrid>
-      <w:tr>
-        <w:tc>
-          <w:tcPr>
-            <w:tcW w:w="2405" w:type="dxa"/>
-          </w:tcPr>
-          <w:p>
-            <w:r>
-              <w:lastRenderedPageBreak/>
-              <w:t>Référence</w:t>
-            </w:r>
-          </w:p>
-        </w:tc>
-        <w:tc>
-          <w:tcPr>
-            <w:tcW w:w="8051" w:type="dxa"/>
-            <w:gridSpan w:val="2"/>
-          </w:tcPr>
-          <w:p>
-            <w:r>
-              <w:t>FS1</w:t>
-            </w:r>
-            <w:r>
-              <w:t>7</w:t>
-            </w:r>
-            <w:r>
-              <w:t xml:space="preserve"> - </w:t>
-            </w:r>
-            <w:r>
-              <w:t>Exporter</w:t>
-            </w:r>
-            <w:r>
-              <w:t xml:space="preserve"> l’historique des retraits de son équipe au format CSV</w:t>
-            </w:r>
-          </w:p>
-        </w:tc>
-      </w:tr>
-      <w:tr>
-        <w:tc>
-          <w:tcPr>
-            <w:tcW w:w="2405" w:type="dxa"/>
-          </w:tcPr>
-          <w:p>
-            <w:r>
-              <w:t>Besoin</w:t>
-            </w:r>
-          </w:p>
-        </w:tc>
-        <w:tc>
-          <w:tcPr>
-            <w:tcW w:w="8051" w:type="dxa"/>
-            <w:gridSpan w:val="2"/>
-          </w:tcPr>
-          <w:p>
-            <w:r>
-              <w:t>B2</w:t>
-            </w:r>
-            <w:r>
-              <w:t>, B3</w:t>
-            </w:r>
-          </w:p>
-        </w:tc>
-      </w:tr>
-      <w:tr>
-        <w:tc>
-          <w:tcPr>
-            <w:tcW w:w="2405" w:type="dxa"/>
-          </w:tcPr>
-          <w:p>
-            <w:r>
-              <w:t>Priorité</w:t>
-            </w:r>
-          </w:p>
-        </w:tc>
-        <w:tc>
-          <w:tcPr>
-            <w:tcW w:w="8051" w:type="dxa"/>
-            <w:gridSpan w:val="2"/>
-          </w:tcPr>
-          <w:p>
-            <w:r>
-              <w:t>3</w:t>
-            </w:r>
-          </w:p>
-        </w:tc>
-      </w:tr>
-      <w:tr>
-        <w:tc>
-          <w:tcPr>
-            <w:tcW w:w="2405" w:type="dxa"/>
-          </w:tcPr>
-          <w:p>
-            <w:r>
-              <w:t>Interacteur(s)</w:t>
-            </w:r>
-          </w:p>
-        </w:tc>
-        <w:tc>
-          <w:tcPr>
-            <w:tcW w:w="8051" w:type="dxa"/>
-            <w:gridSpan w:val="2"/>
-          </w:tcPr>
-          <w:p>
-            <w:r>
-              <w:t>Utilisateur</w:t>
-            </w:r>
-          </w:p>
-        </w:tc>
-      </w:tr>
-      <w:tr>
-        <w:tc>
-          <w:tcPr>
-            <w:tcW w:w="2405" w:type="dxa"/>
-          </w:tcPr>
-          <w:p>
-            <w:r>
-              <w:t>Situation concernées</w:t>
-            </w:r>
-          </w:p>
-        </w:tc>
-        <w:tc>
-          <w:tcPr>
-            <w:tcW w:w="8051" w:type="dxa"/>
-            <w:gridSpan w:val="2"/>
-          </w:tcPr>
-          <w:p>
-            <w:r>
-              <w:t>Production</w:t>
-            </w:r>
-          </w:p>
-        </w:tc>
-      </w:tr>
-      <w:tr>
-        <w:trPr>
-          <w:trHeight w:val="100"/>
-        </w:trPr>
-        <w:tc>
-          <w:tcPr>
-            <w:tcW w:w="2405" w:type="dxa"/>
-          </w:tcPr>
-          <w:p>
-            <w:r>
-              <w:t>Objectif / Description</w:t>
-            </w:r>
-          </w:p>
-        </w:tc>
-        <w:tc>
-          <w:tcPr>
-            <w:tcW w:w="8051" w:type="dxa"/>
-            <w:gridSpan w:val="2"/>
-          </w:tcPr>
-          <w:p>
-            <w:r>
-              <w:t>Le service permet à un client d’exporter l’historique des retraits de son équipe au format CSV.</w:t>
-            </w:r>
-          </w:p>
-        </w:tc>
-      </w:tr>
-      <w:tr>
-        <w:trPr>
-          <w:trHeight w:val="1678"/>
-        </w:trPr>
-        <w:tc>
-          <w:tcPr>
-            <w:tcW w:w="2405" w:type="dxa"/>
-          </w:tcPr>
-          <w:p>
-            <w:r>
-              <w:t>Validation de la fonction</w:t>
-            </w:r>
-          </w:p>
-        </w:tc>
-        <w:tc>
-          <w:tcPr>
-            <w:tcW w:w="8051" w:type="dxa"/>
-            <w:gridSpan w:val="2"/>
-          </w:tcPr>
-          <w:p>
-            <w:r>
-              <w:rPr>
-                <w:b/>
-              </w:rPr>
-              <w:t>Nécessité</w:t>
-            </w:r>
-            <w:r>
-              <w:rPr>
-                <w:b/>
-              </w:rPr>
-              <w:t xml:space="preserve"> : </w:t>
-            </w:r>
-            <w:r>
-              <w:t xml:space="preserve">La fonction existe car </w:t>
-            </w:r>
-            <w:r>
-              <w:t>l’utilisateur doit pouvoir archiver l’historique de son équipe à des fin</w:t>
-            </w:r>
-            <w:r>
-              <w:t>s</w:t>
-            </w:r>
-            <w:r>
-              <w:t xml:space="preserve"> statistiques par exemple</w:t>
-            </w:r>
-            <w:r>
-              <w:t>.</w:t>
-            </w:r>
-          </w:p>
-          <w:p/>
-          <w:p>
-            <w:r>
-              <w:rPr>
-                <w:b/>
-              </w:rPr>
-              <w:t>Possibilités de disparition/évolution :</w:t>
-            </w:r>
-            <w:r>
-              <w:rPr>
-                <w:b/>
-              </w:rPr>
-              <w:t xml:space="preserve"> </w:t>
-            </w:r>
-            <w:r>
-              <w:t>Le format CSV peut devenir obsolète au fil du temps, il peut être intéressant de pouvoir exporter les données dans d’autres formats.</w:t>
-            </w:r>
-          </w:p>
-          <w:p/>
-          <w:p>
-            <w:pPr>
-              <w:rPr>
-                <w:b/>
-              </w:rPr>
-            </w:pPr>
-            <w:r>
-              <w:rPr>
-                <w:b/>
-              </w:rPr>
-              <w:t>Diagnostic :</w:t>
-            </w:r>
-            <w:r>
-              <w:t xml:space="preserve">  La fonction FS</w:t>
-            </w:r>
-            <w:r>
-              <w:t>1</w:t>
-            </w:r>
-            <w:r>
-              <w:t>7</w:t>
-            </w:r>
-            <w:r>
-              <w:t xml:space="preserve"> est validé</w:t>
-            </w:r>
-            <w:r>
-              <w:t>e</w:t>
-            </w:r>
-            <w:r>
-              <w:t>.</w:t>
-            </w:r>
-          </w:p>
-          <w:p>
-            <w:r>
-              <w:t xml:space="preserve"> </w:t>
-            </w:r>
-          </w:p>
-        </w:tc>
-      </w:tr>
-      <w:tr>
-        <w:trPr>
-          <w:trHeight w:val="274"/>
-        </w:trPr>
-        <w:tc>
-          <w:tcPr>
-            <w:tcW w:w="2405" w:type="dxa"/>
-            <w:vMerge w:val="restart"/>
-          </w:tcPr>
-          <w:p>
-            <w:r>
-              <w:t>Caractérisation</w:t>
-            </w:r>
-          </w:p>
-        </w:tc>
-        <w:tc>
-          <w:tcPr>
-            <w:tcW w:w="5367" w:type="dxa"/>
-          </w:tcPr>
-          <w:p>
-            <w:pPr>
-              <w:rPr>
-                <w:b/>
-              </w:rPr>
-            </w:pPr>
-            <w:r>
-              <w:rPr>
-                <w:b/>
-              </w:rPr>
-              <w:t>Critère d’appréciation</w:t>
-            </w:r>
-          </w:p>
-        </w:tc>
-        <w:tc>
-          <w:tcPr>
-            <w:tcW w:w="2684" w:type="dxa"/>
-          </w:tcPr>
-          <w:p>
-            <w:pPr>
-              <w:rPr>
-                <w:b/>
-              </w:rPr>
-            </w:pPr>
-            <w:r>
-              <w:rPr>
-                <w:b/>
-              </w:rPr>
-              <w:t>Flexibilités</w:t>
-            </w:r>
-          </w:p>
-        </w:tc>
-      </w:tr>
-      <w:tr>
-        <w:trPr>
-          <w:trHeight w:val="643"/>
-        </w:trPr>
-        <w:tc>
-          <w:tcPr>
-            <w:tcW w:w="2405" w:type="dxa"/>
-            <w:vMerge/>
-          </w:tcPr>
-          <w:p/>
-        </w:tc>
-        <w:tc>
-          <w:tcPr>
-            <w:tcW w:w="5367" w:type="dxa"/>
-          </w:tcPr>
-          <w:p>
-            <w:r>
-              <w:t>Le nom du fichier devra être de la forme :</w:t>
-            </w:r>
-          </w:p>
-          <w:p>
-            <w:pPr>
-              <w:rPr>
-                <w:color w:val="ED7D31" w:themeColor="accent2"/>
-              </w:rPr>
-            </w:pPr>
-            <w:r>
-              <w:rPr>
-                <w:color w:val="ED7D31" w:themeColor="accent2"/>
-              </w:rPr>
-              <w:t>&lt;</w:t>
-            </w:r>
-            <w:proofErr w:type="gramStart"/>
-            <w:r>
-              <w:rPr>
-                <w:color w:val="ED7D31" w:themeColor="accent2"/>
-              </w:rPr>
-              <w:t>nom</w:t>
-            </w:r>
-            <w:proofErr w:type="gramEnd"/>
-            <w:r>
-              <w:rPr>
-                <w:color w:val="ED7D31" w:themeColor="accent2"/>
-              </w:rPr>
-              <w:t xml:space="preserve"> de l’équipe&gt;_</w:t>
-            </w:r>
-            <w:proofErr w:type="spellStart"/>
-            <w:r>
-              <w:rPr>
-                <w:color w:val="ED7D31" w:themeColor="accent2"/>
-              </w:rPr>
-              <w:t>withdrow</w:t>
-            </w:r>
-            <w:proofErr w:type="spellEnd"/>
-            <w:r>
-              <w:rPr>
-                <w:color w:val="ED7D31" w:themeColor="accent2"/>
-              </w:rPr>
-              <w:t>_&lt;période&gt;_&lt;année&gt;.csv</w:t>
-            </w:r>
-          </w:p>
-          <w:p>
-            <w:pPr>
-              <w:rPr>
-                <w:color w:val="ED7D31" w:themeColor="accent2"/>
-              </w:rPr>
-            </w:pPr>
-          </w:p>
-          <w:p>
-            <w:r>
-              <w:t>Dans le fichier produit, toutes les transactions effectuées lors de la période choisie doivent être présentes.</w:t>
-            </w:r>
-          </w:p>
-          <w:p>
-            <w:r>
-              <w:t>Ces transactions devront être classé</w:t>
-            </w:r>
-            <w:r>
-              <w:t>es</w:t>
-            </w:r>
-            <w:r>
-              <w:t xml:space="preserve"> chronologiquement de la plus récente à la plus ancienne.</w:t>
-            </w:r>
-          </w:p>
-          <w:p>
-            <w:r>
-              <w:t>Les informations suivantes concernant une transaction devront être présentes :</w:t>
-            </w:r>
-          </w:p>
-          <w:p>
-            <w:pPr>
-              <w:pStyle w:val="Paragraphedeliste"/>
-              <w:numPr>
-                <w:ilvl w:val="0"/>
-                <w:numId w:val="5"/>
-              </w:numPr>
-            </w:pPr>
-            <w:r>
-              <w:t>Date de la transaction</w:t>
-            </w:r>
-          </w:p>
-          <w:p>
-            <w:pPr>
-              <w:pStyle w:val="Paragraphedeliste"/>
-              <w:numPr>
-                <w:ilvl w:val="0"/>
-                <w:numId w:val="5"/>
-              </w:numPr>
-            </w:pPr>
-            <w:r>
-              <w:t>Nom de l’utilisateur ayant fait la transaction</w:t>
-            </w:r>
-          </w:p>
-          <w:p>
-            <w:pPr>
-              <w:pStyle w:val="Paragraphedeliste"/>
-              <w:numPr>
-                <w:ilvl w:val="0"/>
-                <w:numId w:val="5"/>
-              </w:numPr>
-            </w:pPr>
-            <w:r>
-              <w:t>Produit concerné</w:t>
-            </w:r>
-          </w:p>
-          <w:p>
-            <w:pPr>
-              <w:pStyle w:val="Paragraphedeliste"/>
-              <w:numPr>
-                <w:ilvl w:val="0"/>
-                <w:numId w:val="5"/>
-              </w:numPr>
-            </w:pPr>
-            <w:r>
-              <w:t>Quantité</w:t>
-            </w:r>
-          </w:p>
-          <w:p/>
-        </w:tc>
-        <w:tc>
-          <w:tcPr>
-            <w:tcW w:w="2684" w:type="dxa"/>
-          </w:tcPr>
-          <w:p>
-            <w:r>
-              <w:t>F0</w:t>
-            </w:r>
-          </w:p>
-        </w:tc>
-      </w:tr>
+      <w:bookmarkEnd w:id="28"/>
+      <w:bookmarkEnd w:id="29"/>
     </w:tbl>
     <w:p/>
     <w:p>
@@ -15278,15 +15294,15 @@
       <w:pPr>
         <w:pStyle w:val="Titre2"/>
       </w:pPr>
-      <w:bookmarkStart w:id="24" w:name="_Toc1308105"/>
-      <w:bookmarkStart w:id="25" w:name="_Hlk717552"/>
+      <w:bookmarkStart w:id="30" w:name="_Toc1308105"/>
+      <w:bookmarkStart w:id="31" w:name="_Hlk717552"/>
       <w:r>
         <w:lastRenderedPageBreak/>
         <w:t>Critères d’appréciation généraux</w:t>
       </w:r>
-      <w:bookmarkEnd w:id="24"/>
+      <w:bookmarkEnd w:id="30"/>
     </w:p>
-    <w:bookmarkEnd w:id="25"/>
+    <w:bookmarkEnd w:id="31"/>
     <w:p/>
     <w:p>
       <w:r>
@@ -15366,11 +15382,11 @@
       <w:pPr>
         <w:pStyle w:val="Titre1"/>
       </w:pPr>
-      <w:bookmarkStart w:id="26" w:name="_Toc1308106"/>
+      <w:bookmarkStart w:id="32" w:name="_Toc1308106"/>
       <w:r>
         <w:t>Impositions générales</w:t>
       </w:r>
-      <w:bookmarkEnd w:id="26"/>
+      <w:bookmarkEnd w:id="32"/>
     </w:p>
     <w:p/>
     <w:p>
@@ -15381,11 +15397,11 @@
           <w:numId w:val="9"/>
         </w:numPr>
       </w:pPr>
-      <w:bookmarkStart w:id="27" w:name="_Toc1308107"/>
+      <w:bookmarkStart w:id="33" w:name="_Toc1308107"/>
       <w:r>
         <w:t>Règlements et normes</w:t>
       </w:r>
-      <w:bookmarkEnd w:id="27"/>
+      <w:bookmarkEnd w:id="33"/>
     </w:p>
     <w:p/>
     <w:p>
@@ -15460,11 +15476,11 @@
       <w:pPr>
         <w:pStyle w:val="Titre2"/>
       </w:pPr>
-      <w:bookmarkStart w:id="28" w:name="_Toc1308108"/>
+      <w:bookmarkStart w:id="34" w:name="_Toc1308108"/>
       <w:r>
         <w:t>Imposition de conception</w:t>
       </w:r>
-      <w:bookmarkEnd w:id="28"/>
+      <w:bookmarkEnd w:id="34"/>
     </w:p>
     <w:p/>
     <w:p>
@@ -15716,11 +15732,11 @@
       <w:pPr>
         <w:pStyle w:val="Titre1"/>
       </w:pPr>
-      <w:bookmarkStart w:id="29" w:name="_Toc1308109"/>
+      <w:bookmarkStart w:id="35" w:name="_Toc1308109"/>
       <w:r>
         <w:t>Appel à variantes</w:t>
       </w:r>
-      <w:bookmarkEnd w:id="29"/>
+      <w:bookmarkEnd w:id="35"/>
     </w:p>
     <w:p/>
     <w:p>
@@ -15743,12 +15759,12 @@
       <w:pPr>
         <w:pStyle w:val="Titre1"/>
       </w:pPr>
-      <w:bookmarkStart w:id="30" w:name="_Toc1308110"/>
+      <w:bookmarkStart w:id="36" w:name="_Toc1308110"/>
       <w:r>
         <w:lastRenderedPageBreak/>
         <w:t>Cadre de réponse</w:t>
       </w:r>
-      <w:bookmarkEnd w:id="30"/>
+      <w:bookmarkEnd w:id="36"/>
     </w:p>
     <w:p/>
     <w:p>
@@ -19772,7 +19788,7 @@
 </file>
 
 <file path=customXml/itemProps1.xml><?xml version="1.0" encoding="utf-8"?>
-<ds:datastoreItem xmlns:ds="http://schemas.openxmlformats.org/officeDocument/2006/customXml" ds:itemID="{9F4DF680-874C-446A-9F98-A0EFA0AD3D41}">
+<ds:datastoreItem xmlns:ds="http://schemas.openxmlformats.org/officeDocument/2006/customXml" ds:itemID="{0E552394-893B-4B18-A918-D6C746B2666B}">
   <ds:schemaRefs>
     <ds:schemaRef ds:uri="http://schemas.openxmlformats.org/officeDocument/2006/bibliography"/>
   </ds:schemaRefs>

</xml_diff>

<commit_message>
update all pdf files (refactor participants list kappa)
</commit_message>
<xml_diff>
--- a/doc/cdcf/src/GSA_CDCF_V1.0.docx
+++ b/doc/cdcf/src/GSA_CDCF_V1.0.docx
@@ -212,7 +212,7 @@
               <w:t xml:space="preserve">Statut : </w:t>
             </w:r>
             <w:r>
-              <w:t>non approuvé</w:t>
+              <w:t>approuvé</w:t>
             </w:r>
           </w:p>
         </w:tc>
@@ -359,6 +359,167 @@
           </w:tcPr>
           <w:p>
             <w:r>
+              <w:t>Ayoub El Yousfi</w:t>
+            </w:r>
+          </w:p>
+        </w:tc>
+        <w:tc>
+          <w:tcPr>
+            <w:tcW w:w="914" w:type="dxa"/>
+          </w:tcPr>
+          <w:p>
+            <w:r>
+              <w:t>AE</w:t>
+            </w:r>
+          </w:p>
+        </w:tc>
+        <w:tc>
+          <w:tcPr>
+            <w:tcW w:w="3215" w:type="dxa"/>
+          </w:tcPr>
+          <w:p>
+            <w:r>
+              <w:t>ayoub.elyousfi@etu.univ-amu.fr</w:t>
+            </w:r>
+          </w:p>
+        </w:tc>
+        <w:tc>
+          <w:tcPr>
+            <w:tcW w:w="1632" w:type="dxa"/>
+          </w:tcPr>
+          <w:p>
+            <w:r>
+              <w:t>Université Aix-Marseille</w:t>
+            </w:r>
+          </w:p>
+        </w:tc>
+        <w:tc>
+          <w:tcPr>
+            <w:tcW w:w="2703" w:type="dxa"/>
+          </w:tcPr>
+          <w:p>
+            <w:r>
+              <w:t>Développeur</w:t>
+            </w:r>
+          </w:p>
+        </w:tc>
+      </w:tr>
+      <w:tr>
+        <w:tc>
+          <w:tcPr>
+            <w:tcW w:w="2021" w:type="dxa"/>
+          </w:tcPr>
+          <w:p>
+            <w:r>
+              <w:t xml:space="preserve">Joël </w:t>
+            </w:r>
+            <w:proofErr w:type="spellStart"/>
+            <w:r>
+              <w:t>Forward</w:t>
+            </w:r>
+            <w:proofErr w:type="spellEnd"/>
+          </w:p>
+        </w:tc>
+        <w:tc>
+          <w:tcPr>
+            <w:tcW w:w="914" w:type="dxa"/>
+          </w:tcPr>
+          <w:p>
+            <w:r>
+              <w:t>JF</w:t>
+            </w:r>
+          </w:p>
+        </w:tc>
+        <w:tc>
+          <w:tcPr>
+            <w:tcW w:w="3215" w:type="dxa"/>
+          </w:tcPr>
+          <w:p>
+            <w:r>
+              <w:t>joel.forward@etu.univ-amu.fr</w:t>
+            </w:r>
+          </w:p>
+        </w:tc>
+        <w:tc>
+          <w:tcPr>
+            <w:tcW w:w="1632" w:type="dxa"/>
+          </w:tcPr>
+          <w:p>
+            <w:r>
+              <w:t>Université Aix-Marseille</w:t>
+            </w:r>
+          </w:p>
+        </w:tc>
+        <w:tc>
+          <w:tcPr>
+            <w:tcW w:w="2703" w:type="dxa"/>
+          </w:tcPr>
+          <w:p>
+            <w:r>
+              <w:t>Développeur</w:t>
+            </w:r>
+          </w:p>
+        </w:tc>
+      </w:tr>
+      <w:tr>
+        <w:tc>
+          <w:tcPr>
+            <w:tcW w:w="2021" w:type="dxa"/>
+          </w:tcPr>
+          <w:p>
+            <w:r>
+              <w:t>Mariana Andujar</w:t>
+            </w:r>
+          </w:p>
+        </w:tc>
+        <w:tc>
+          <w:tcPr>
+            <w:tcW w:w="914" w:type="dxa"/>
+          </w:tcPr>
+          <w:p>
+            <w:r>
+              <w:t>MA</w:t>
+            </w:r>
+          </w:p>
+        </w:tc>
+        <w:tc>
+          <w:tcPr>
+            <w:tcW w:w="3215" w:type="dxa"/>
+          </w:tcPr>
+          <w:p>
+            <w:r>
+              <w:t>mariana.andujar@univamu.fr</w:t>
+            </w:r>
+          </w:p>
+        </w:tc>
+        <w:tc>
+          <w:tcPr>
+            <w:tcW w:w="1632" w:type="dxa"/>
+          </w:tcPr>
+          <w:p>
+            <w:r>
+              <w:t>IBDM</w:t>
+            </w:r>
+          </w:p>
+        </w:tc>
+        <w:tc>
+          <w:tcPr>
+            <w:tcW w:w="2703" w:type="dxa"/>
+          </w:tcPr>
+          <w:p>
+            <w:r>
+              <w:t>Responsable adjointe du service développement</w:t>
+            </w:r>
+          </w:p>
+        </w:tc>
+      </w:tr>
+      <w:tr>
+        <w:tc>
+          <w:tcPr>
+            <w:tcW w:w="2021" w:type="dxa"/>
+          </w:tcPr>
+          <w:p>
+            <w:r>
               <w:t xml:space="preserve">Magali </w:t>
             </w:r>
             <w:proofErr w:type="spellStart"/>
@@ -416,10 +577,7 @@
           </w:tcPr>
           <w:p>
             <w:r>
-              <w:t xml:space="preserve">Mariana </w:t>
-            </w:r>
-            <w:r>
-              <w:t>Andujar</w:t>
+              <w:t>Pierre Vincent</w:t>
             </w:r>
           </w:p>
         </w:tc>
@@ -429,7 +587,7 @@
           </w:tcPr>
           <w:p>
             <w:r>
-              <w:t>MA</w:t>
+              <w:t>PV</w:t>
             </w:r>
           </w:p>
         </w:tc>
@@ -439,7 +597,7 @@
           </w:tcPr>
           <w:p>
             <w:r>
-              <w:t>mariana.andujar@univ-amu.fr</w:t>
+              <w:t>pierre.vincent.1@etu.univ-amu.fr</w:t>
             </w:r>
           </w:p>
         </w:tc>
@@ -449,7 +607,7 @@
           </w:tcPr>
           <w:p>
             <w:r>
-              <w:t>IBDM</w:t>
+              <w:t>Université Aix-Marseille</w:t>
             </w:r>
           </w:p>
         </w:tc>
@@ -459,7 +617,7 @@
           </w:tcPr>
           <w:p>
             <w:r>
-              <w:t>Responsable adjointe du service développement</w:t>
+              <w:t>Développeur</w:t>
             </w:r>
           </w:p>
         </w:tc>
@@ -471,8 +629,21 @@
           </w:tcPr>
           <w:p>
             <w:r>
-              <w:t>Pierre Vincent</w:t>
-            </w:r>
+              <w:t xml:space="preserve">Mohamed </w:t>
+            </w:r>
+            <w:proofErr w:type="spellStart"/>
+            <w:r>
+              <w:t>Siraj</w:t>
+            </w:r>
+            <w:proofErr w:type="spellEnd"/>
+            <w:r>
+              <w:t xml:space="preserve"> </w:t>
+            </w:r>
+            <w:proofErr w:type="spellStart"/>
+            <w:r>
+              <w:t>Achabbak</w:t>
+            </w:r>
+            <w:proofErr w:type="spellEnd"/>
           </w:p>
         </w:tc>
         <w:tc>
@@ -481,7 +652,7 @@
           </w:tcPr>
           <w:p>
             <w:r>
-              <w:t>PV</w:t>
+              <w:t>SA</w:t>
             </w:r>
           </w:p>
         </w:tc>
@@ -491,7 +662,7 @@
           </w:tcPr>
           <w:p>
             <w:r>
-              <w:t>pierre.vincent.1@etu.univ-amu.fr</w:t>
+              <w:t>mohamed-siraj.achabbak@etu.univ-amu.fr</w:t>
             </w:r>
           </w:p>
         </w:tc>
@@ -523,24 +694,13 @@
           </w:tcPr>
           <w:p>
             <w:r>
-              <w:t xml:space="preserve">Mohamed </w:t>
+              <w:t xml:space="preserve">Youssef </w:t>
             </w:r>
             <w:proofErr w:type="spellStart"/>
             <w:r>
-              <w:t>Siraj</w:t>
+              <w:t>Jellab</w:t>
             </w:r>
             <w:proofErr w:type="spellEnd"/>
-            <w:r>
-              <w:t xml:space="preserve"> </w:t>
-            </w:r>
-            <w:proofErr w:type="spellStart"/>
-            <w:r>
-              <w:t>Achabbak</w:t>
-            </w:r>
-            <w:proofErr w:type="spellEnd"/>
-            <w:r>
-              <w:t xml:space="preserve"> </w:t>
-            </w:r>
           </w:p>
         </w:tc>
         <w:tc>
@@ -549,7 +709,7 @@
           </w:tcPr>
           <w:p>
             <w:r>
-              <w:t>SA</w:t>
+              <w:t>YJ</w:t>
             </w:r>
           </w:p>
         </w:tc>
@@ -559,173 +719,7 @@
           </w:tcPr>
           <w:p>
             <w:r>
-              <w:t>mohamed-siraj.achabbak@etu.univ-amu.fr</w:t>
-            </w:r>
-          </w:p>
-        </w:tc>
-        <w:tc>
-          <w:tcPr>
-            <w:tcW w:w="1632" w:type="dxa"/>
-          </w:tcPr>
-          <w:p>
-            <w:r>
-              <w:t>Université Aix-Marseille</w:t>
-            </w:r>
-          </w:p>
-        </w:tc>
-        <w:tc>
-          <w:tcPr>
-            <w:tcW w:w="2703" w:type="dxa"/>
-          </w:tcPr>
-          <w:p>
-            <w:r>
-              <w:t>Développeur</w:t>
-            </w:r>
-          </w:p>
-        </w:tc>
-      </w:tr>
-      <w:tr>
-        <w:tc>
-          <w:tcPr>
-            <w:tcW w:w="2021" w:type="dxa"/>
-          </w:tcPr>
-          <w:p>
-            <w:r>
-              <w:t>Ayoub El Yousfi</w:t>
-            </w:r>
-          </w:p>
-        </w:tc>
-        <w:tc>
-          <w:tcPr>
-            <w:tcW w:w="914" w:type="dxa"/>
-          </w:tcPr>
-          <w:p>
-            <w:r>
-              <w:t>AE</w:t>
-            </w:r>
-          </w:p>
-        </w:tc>
-        <w:tc>
-          <w:tcPr>
-            <w:tcW w:w="3215" w:type="dxa"/>
-          </w:tcPr>
-          <w:p>
-            <w:r>
-              <w:t>ayoub.elyousfi@etu.univ-amu.fr</w:t>
-            </w:r>
-          </w:p>
-        </w:tc>
-        <w:tc>
-          <w:tcPr>
-            <w:tcW w:w="1632" w:type="dxa"/>
-          </w:tcPr>
-          <w:p>
-            <w:r>
-              <w:t>Université Aix-Marseille</w:t>
-            </w:r>
-          </w:p>
-        </w:tc>
-        <w:tc>
-          <w:tcPr>
-            <w:tcW w:w="2703" w:type="dxa"/>
-          </w:tcPr>
-          <w:p>
-            <w:r>
-              <w:t>Développeur</w:t>
-            </w:r>
-          </w:p>
-        </w:tc>
-      </w:tr>
-      <w:tr>
-        <w:tc>
-          <w:tcPr>
-            <w:tcW w:w="2021" w:type="dxa"/>
-          </w:tcPr>
-          <w:p>
-            <w:r>
-              <w:t xml:space="preserve">Youssef </w:t>
-            </w:r>
-            <w:proofErr w:type="spellStart"/>
-            <w:r>
-              <w:t>Jellab</w:t>
-            </w:r>
-            <w:proofErr w:type="spellEnd"/>
-          </w:p>
-        </w:tc>
-        <w:tc>
-          <w:tcPr>
-            <w:tcW w:w="914" w:type="dxa"/>
-          </w:tcPr>
-          <w:p>
-            <w:r>
-              <w:t>YJ</w:t>
-            </w:r>
-          </w:p>
-        </w:tc>
-        <w:tc>
-          <w:tcPr>
-            <w:tcW w:w="3215" w:type="dxa"/>
-          </w:tcPr>
-          <w:p>
-            <w:r>
               <w:t>youssef.jellab@etu.univ-amu.fr</w:t>
-            </w:r>
-          </w:p>
-        </w:tc>
-        <w:tc>
-          <w:tcPr>
-            <w:tcW w:w="1632" w:type="dxa"/>
-          </w:tcPr>
-          <w:p>
-            <w:r>
-              <w:t>Université Aix-Marseille</w:t>
-            </w:r>
-          </w:p>
-        </w:tc>
-        <w:tc>
-          <w:tcPr>
-            <w:tcW w:w="2703" w:type="dxa"/>
-          </w:tcPr>
-          <w:p>
-            <w:r>
-              <w:t>Développeur</w:t>
-            </w:r>
-          </w:p>
-        </w:tc>
-      </w:tr>
-      <w:tr>
-        <w:tc>
-          <w:tcPr>
-            <w:tcW w:w="2021" w:type="dxa"/>
-          </w:tcPr>
-          <w:p>
-            <w:r>
-              <w:t xml:space="preserve">Joël </w:t>
-            </w:r>
-            <w:proofErr w:type="spellStart"/>
-            <w:r>
-              <w:t>Forward</w:t>
-            </w:r>
-            <w:proofErr w:type="spellEnd"/>
-          </w:p>
-        </w:tc>
-        <w:tc>
-          <w:tcPr>
-            <w:tcW w:w="914" w:type="dxa"/>
-          </w:tcPr>
-          <w:p>
-            <w:r>
-              <w:t>JF</w:t>
-            </w:r>
-          </w:p>
-        </w:tc>
-        <w:tc>
-          <w:tcPr>
-            <w:tcW w:w="3215" w:type="dxa"/>
-          </w:tcPr>
-          <w:p>
-            <w:r>
-              <w:t>joel.forward@etu.univ-amu.fr</w:t>
             </w:r>
           </w:p>
         </w:tc>
@@ -1343,13 +1337,23 @@
           <w:tcPr>
             <w:tcW w:w="1494" w:type="dxa"/>
           </w:tcPr>
-          <w:p/>
+          <w:p>
+            <w:r>
+              <w:t>17/02/2019</w:t>
+            </w:r>
+          </w:p>
         </w:tc>
         <w:tc>
           <w:tcPr>
             <w:tcW w:w="1583" w:type="dxa"/>
           </w:tcPr>
-          <w:p/>
+          <w:p>
+            <w:r>
+              <w:t>MC, MA</w:t>
+            </w:r>
+            <w:bookmarkStart w:id="0" w:name="_GoBack"/>
+            <w:bookmarkEnd w:id="0"/>
+          </w:p>
         </w:tc>
       </w:tr>
     </w:tbl>
@@ -3705,12 +3709,12 @@
       <w:pPr>
         <w:pStyle w:val="Titre1"/>
       </w:pPr>
-      <w:bookmarkStart w:id="0" w:name="_Toc1308085"/>
+      <w:bookmarkStart w:id="1" w:name="_Toc1308085"/>
       <w:r>
         <w:lastRenderedPageBreak/>
         <w:t>Objet du document</w:t>
       </w:r>
-      <w:bookmarkEnd w:id="0"/>
+      <w:bookmarkEnd w:id="1"/>
     </w:p>
     <w:p/>
     <w:p>
@@ -3741,22 +3745,22 @@
       <w:pPr>
         <w:pStyle w:val="Titre1"/>
       </w:pPr>
-      <w:bookmarkStart w:id="1" w:name="_Toc1308086"/>
+      <w:bookmarkStart w:id="2" w:name="_Toc1308086"/>
       <w:r>
         <w:t>Documentation et terminologie</w:t>
       </w:r>
-      <w:bookmarkEnd w:id="1"/>
+      <w:bookmarkEnd w:id="2"/>
     </w:p>
     <w:p/>
     <w:p>
       <w:pPr>
         <w:pStyle w:val="Titre2"/>
       </w:pPr>
-      <w:bookmarkStart w:id="2" w:name="_Toc1308087"/>
+      <w:bookmarkStart w:id="3" w:name="_Toc1308087"/>
       <w:r>
         <w:t>Références Documentaires</w:t>
       </w:r>
-      <w:bookmarkEnd w:id="2"/>
+      <w:bookmarkEnd w:id="3"/>
     </w:p>
     <w:p/>
     <w:tbl>
@@ -3783,7 +3787,7 @@
                 <w:b/>
               </w:rPr>
             </w:pPr>
-            <w:bookmarkStart w:id="3" w:name="_Hlk718913"/>
+            <w:bookmarkStart w:id="4" w:name="_Hlk718913"/>
             <w:r>
               <w:rPr>
                 <w:b/>
@@ -4052,18 +4056,18 @@
           </w:p>
         </w:tc>
       </w:tr>
-      <w:bookmarkEnd w:id="3"/>
+      <w:bookmarkEnd w:id="4"/>
     </w:tbl>
     <w:p/>
     <w:p>
       <w:pPr>
         <w:pStyle w:val="Titre2"/>
       </w:pPr>
-      <w:bookmarkStart w:id="4" w:name="_Toc1308088"/>
+      <w:bookmarkStart w:id="5" w:name="_Toc1308088"/>
       <w:r>
         <w:t>Terminologie / Glossaire</w:t>
       </w:r>
-      <w:bookmarkEnd w:id="4"/>
+      <w:bookmarkEnd w:id="5"/>
     </w:p>
     <w:p/>
     <w:tbl>
@@ -4517,12 +4521,12 @@
       <w:pPr>
         <w:pStyle w:val="Titre1"/>
       </w:pPr>
-      <w:bookmarkStart w:id="5" w:name="_Toc1308089"/>
+      <w:bookmarkStart w:id="6" w:name="_Toc1308089"/>
       <w:r>
         <w:lastRenderedPageBreak/>
         <w:t>Contexte et motivation de l’action</w:t>
       </w:r>
-      <w:bookmarkEnd w:id="5"/>
+      <w:bookmarkEnd w:id="6"/>
     </w:p>
     <w:p/>
     <w:p>
@@ -4840,11 +4844,11 @@
           <w:numId w:val="11"/>
         </w:numPr>
       </w:pPr>
-      <w:bookmarkStart w:id="6" w:name="_Toc1308090"/>
+      <w:bookmarkStart w:id="7" w:name="_Toc1308090"/>
       <w:r>
         <w:t>Gestion des stocks</w:t>
       </w:r>
-      <w:bookmarkEnd w:id="6"/>
+      <w:bookmarkEnd w:id="7"/>
     </w:p>
     <w:p/>
     <w:p>
@@ -5011,12 +5015,12 @@
       <w:pPr>
         <w:pStyle w:val="Titre2"/>
       </w:pPr>
-      <w:bookmarkStart w:id="7" w:name="_Toc1308091"/>
+      <w:bookmarkStart w:id="8" w:name="_Toc1308091"/>
       <w:r>
         <w:lastRenderedPageBreak/>
         <w:t>Gestion financière</w:t>
       </w:r>
-      <w:bookmarkEnd w:id="7"/>
+      <w:bookmarkEnd w:id="8"/>
     </w:p>
     <w:p/>
     <w:p>
@@ -5151,14 +5155,14 @@
       <w:pPr>
         <w:pStyle w:val="Titre2"/>
       </w:pPr>
-      <w:bookmarkStart w:id="8" w:name="_Toc1308092"/>
+      <w:bookmarkStart w:id="9" w:name="_Toc1308092"/>
       <w:r>
         <w:t xml:space="preserve">Interaction </w:t>
       </w:r>
       <w:r>
         <w:t>Utilisateur</w:t>
       </w:r>
-      <w:bookmarkEnd w:id="8"/>
+      <w:bookmarkEnd w:id="9"/>
       <w:r>
         <w:t xml:space="preserve"> </w:t>
       </w:r>
@@ -5240,12 +5244,12 @@
       <w:pPr>
         <w:pStyle w:val="Titre1"/>
       </w:pPr>
-      <w:bookmarkStart w:id="9" w:name="_Toc1308093"/>
+      <w:bookmarkStart w:id="10" w:name="_Toc1308093"/>
       <w:r>
         <w:lastRenderedPageBreak/>
         <w:t>Rôle et utilisation</w:t>
       </w:r>
-      <w:bookmarkEnd w:id="9"/>
+      <w:bookmarkEnd w:id="10"/>
     </w:p>
     <w:p/>
     <w:p>
@@ -5256,11 +5260,11 @@
           <w:numId w:val="6"/>
         </w:numPr>
       </w:pPr>
-      <w:bookmarkStart w:id="10" w:name="_Toc1308094"/>
+      <w:bookmarkStart w:id="11" w:name="_Toc1308094"/>
       <w:r>
         <w:t>Besoins essentiels et principes choisis</w:t>
       </w:r>
-      <w:bookmarkEnd w:id="10"/>
+      <w:bookmarkEnd w:id="11"/>
     </w:p>
     <w:p/>
     <w:p>
@@ -5488,12 +5492,12 @@
       <w:pPr>
         <w:pStyle w:val="Titre2"/>
       </w:pPr>
-      <w:bookmarkStart w:id="11" w:name="_Toc1308095"/>
+      <w:bookmarkStart w:id="12" w:name="_Toc1308095"/>
       <w:r>
         <w:lastRenderedPageBreak/>
         <w:t>Profil de vie</w:t>
       </w:r>
-      <w:bookmarkEnd w:id="11"/>
+      <w:bookmarkEnd w:id="12"/>
     </w:p>
     <w:p/>
     <w:p>
@@ -5506,11 +5510,11 @@
       <w:pPr>
         <w:pStyle w:val="Titre3"/>
       </w:pPr>
-      <w:bookmarkStart w:id="12" w:name="_Toc1308096"/>
+      <w:bookmarkStart w:id="13" w:name="_Toc1308096"/>
       <w:r>
         <w:t>Phase A : Installation</w:t>
       </w:r>
-      <w:bookmarkEnd w:id="12"/>
+      <w:bookmarkEnd w:id="13"/>
     </w:p>
     <w:p/>
     <w:p>
@@ -5605,11 +5609,11 @@
       <w:pPr>
         <w:pStyle w:val="Titre3"/>
       </w:pPr>
-      <w:bookmarkStart w:id="13" w:name="_Toc1308097"/>
+      <w:bookmarkStart w:id="14" w:name="_Toc1308097"/>
       <w:r>
         <w:t>Phase B : Initialisation des données</w:t>
       </w:r>
-      <w:bookmarkEnd w:id="13"/>
+      <w:bookmarkEnd w:id="14"/>
     </w:p>
     <w:p/>
     <w:p>
@@ -5627,11 +5631,11 @@
       <w:pPr>
         <w:pStyle w:val="Titre3"/>
       </w:pPr>
-      <w:bookmarkStart w:id="14" w:name="_Toc1308098"/>
+      <w:bookmarkStart w:id="15" w:name="_Toc1308098"/>
       <w:r>
         <w:t>Phase C : tests</w:t>
       </w:r>
-      <w:bookmarkEnd w:id="14"/>
+      <w:bookmarkEnd w:id="15"/>
     </w:p>
     <w:p/>
     <w:p>
@@ -5647,11 +5651,11 @@
       <w:pPr>
         <w:pStyle w:val="Titre3"/>
       </w:pPr>
-      <w:bookmarkStart w:id="15" w:name="_Toc1308099"/>
+      <w:bookmarkStart w:id="16" w:name="_Toc1308099"/>
       <w:r>
         <w:t>Phase D : production</w:t>
       </w:r>
-      <w:bookmarkEnd w:id="15"/>
+      <w:bookmarkEnd w:id="16"/>
     </w:p>
     <w:p/>
     <w:p>
@@ -5699,7 +5703,7 @@
       <w:pPr>
         <w:pStyle w:val="Titre2"/>
       </w:pPr>
-      <w:bookmarkStart w:id="16" w:name="_Toc1308100"/>
+      <w:bookmarkStart w:id="17" w:name="_Toc1308100"/>
       <w:r>
         <w:lastRenderedPageBreak/>
         <w:t>Int</w:t>
@@ -5710,7 +5714,7 @@
       <w:r>
         <w:t>racteurs</w:t>
       </w:r>
-      <w:bookmarkEnd w:id="16"/>
+      <w:bookmarkEnd w:id="17"/>
     </w:p>
     <w:p/>
     <w:p>
@@ -5928,11 +5932,11 @@
       <w:pPr>
         <w:pStyle w:val="Titre1"/>
       </w:pPr>
-      <w:bookmarkStart w:id="17" w:name="_Toc1308101"/>
+      <w:bookmarkStart w:id="18" w:name="_Toc1308101"/>
       <w:r>
         <w:t>Description fonctionnelle</w:t>
       </w:r>
-      <w:bookmarkEnd w:id="17"/>
+      <w:bookmarkEnd w:id="18"/>
     </w:p>
     <w:p/>
     <w:p>
@@ -5943,11 +5947,11 @@
           <w:numId w:val="12"/>
         </w:numPr>
       </w:pPr>
-      <w:bookmarkStart w:id="18" w:name="_Toc1308102"/>
+      <w:bookmarkStart w:id="19" w:name="_Toc1308102"/>
       <w:r>
         <w:t>Définition des priorités</w:t>
       </w:r>
-      <w:bookmarkEnd w:id="18"/>
+      <w:bookmarkEnd w:id="19"/>
     </w:p>
     <w:p/>
     <w:tbl>
@@ -6116,12 +6120,12 @@
       <w:pPr>
         <w:pStyle w:val="Titre2"/>
       </w:pPr>
-      <w:bookmarkStart w:id="19" w:name="_Toc1308103"/>
+      <w:bookmarkStart w:id="20" w:name="_Toc1308103"/>
       <w:r>
         <w:lastRenderedPageBreak/>
         <w:t>Enoncé des fonctions de service et de leur importance</w:t>
       </w:r>
-      <w:bookmarkEnd w:id="19"/>
+      <w:bookmarkEnd w:id="20"/>
     </w:p>
     <w:p>
       <w:pPr>
@@ -8040,12 +8044,12 @@
       <w:r>
         <w:br w:type="page"/>
       </w:r>
-      <w:bookmarkStart w:id="20" w:name="_Toc1308104"/>
+      <w:bookmarkStart w:id="21" w:name="_Toc1308104"/>
       <w:r>
         <w:lastRenderedPageBreak/>
         <w:t>Caractérisation de chaque fonction</w:t>
       </w:r>
-      <w:bookmarkEnd w:id="20"/>
+      <w:bookmarkEnd w:id="21"/>
     </w:p>
     <w:p/>
     <w:p>
@@ -8175,7 +8179,7 @@
       </w:tr>
     </w:tbl>
     <w:p>
-      <w:bookmarkStart w:id="21" w:name="_Hlk2016887"/>
+      <w:bookmarkStart w:id="22" w:name="_Hlk2016887"/>
     </w:p>
     <w:tbl>
       <w:tblPr>
@@ -10196,7 +10200,7 @@
             <w:tcW w:w="2405" w:type="dxa"/>
           </w:tcPr>
           <w:p>
-            <w:bookmarkStart w:id="22" w:name="_Hlk3209636"/>
+            <w:bookmarkStart w:id="23" w:name="_Hlk3209636"/>
             <w:r>
               <w:t>Référence</w:t>
             </w:r>
@@ -10511,7 +10515,7 @@
           </w:p>
         </w:tc>
       </w:tr>
-      <w:bookmarkEnd w:id="22"/>
+      <w:bookmarkEnd w:id="23"/>
     </w:tbl>
     <w:p/>
     <w:p>
@@ -11291,7 +11295,7 @@
           <w:tcPr>
             <w:tcW w:w="2405" w:type="dxa"/>
           </w:tcPr>
-          <w:bookmarkEnd w:id="21"/>
+          <w:bookmarkEnd w:id="22"/>
           <w:p>
             <w:r>
               <w:lastRenderedPageBreak/>
@@ -11701,7 +11705,7 @@
             <w:tcW w:w="2405" w:type="dxa"/>
           </w:tcPr>
           <w:p>
-            <w:bookmarkStart w:id="23" w:name="_Hlk3209687"/>
+            <w:bookmarkStart w:id="24" w:name="_Hlk3209687"/>
             <w:r>
               <w:t>Référence</w:t>
             </w:r>
@@ -12215,7 +12219,7 @@
           </w:p>
         </w:tc>
       </w:tr>
-      <w:bookmarkEnd w:id="23"/>
+      <w:bookmarkEnd w:id="24"/>
     </w:tbl>
     <w:p/>
     <w:tbl>
@@ -12235,7 +12239,7 @@
             <w:tcW w:w="2405" w:type="dxa"/>
           </w:tcPr>
           <w:p>
-            <w:bookmarkStart w:id="24" w:name="_Hlk3209731"/>
+            <w:bookmarkStart w:id="25" w:name="_Hlk3209731"/>
             <w:r>
               <w:t>Référence</w:t>
             </w:r>
@@ -12722,7 +12726,7 @@
           </w:p>
         </w:tc>
       </w:tr>
-      <w:bookmarkEnd w:id="24"/>
+      <w:bookmarkEnd w:id="25"/>
     </w:tbl>
     <w:p/>
     <w:p>
@@ -12747,7 +12751,7 @@
             <w:tcW w:w="2405" w:type="dxa"/>
           </w:tcPr>
           <w:p>
-            <w:bookmarkStart w:id="25" w:name="_Hlk2017524"/>
+            <w:bookmarkStart w:id="26" w:name="_Hlk2017524"/>
             <w:r>
               <w:lastRenderedPageBreak/>
               <w:t>Référence</w:t>
@@ -13943,7 +13947,7 @@
         <w:br w:type="page"/>
       </w:r>
     </w:p>
-    <w:bookmarkEnd w:id="25"/>
+    <w:bookmarkEnd w:id="26"/>
     <w:p/>
     <w:tbl>
       <w:tblPr>
@@ -13962,7 +13966,7 @@
             <w:tcW w:w="2405" w:type="dxa"/>
           </w:tcPr>
           <w:p>
-            <w:bookmarkStart w:id="26" w:name="_Hlk3209771"/>
+            <w:bookmarkStart w:id="27" w:name="_Hlk3209771"/>
             <w:r>
               <w:t>Référence</w:t>
             </w:r>
@@ -14375,7 +14379,7 @@
           </w:p>
         </w:tc>
       </w:tr>
-      <w:bookmarkEnd w:id="26"/>
+      <w:bookmarkEnd w:id="27"/>
     </w:tbl>
     <w:p/>
     <w:p>
@@ -14400,7 +14404,7 @@
             <w:tcW w:w="2405" w:type="dxa"/>
           </w:tcPr>
           <w:p>
-            <w:bookmarkStart w:id="27" w:name="_Hlk3209848"/>
+            <w:bookmarkStart w:id="28" w:name="_Hlk3209848"/>
             <w:r>
               <w:lastRenderedPageBreak/>
               <w:t>Référence</w:t>
@@ -14796,7 +14800,7 @@
           </w:p>
         </w:tc>
       </w:tr>
-      <w:bookmarkEnd w:id="27"/>
+      <w:bookmarkEnd w:id="28"/>
     </w:tbl>
     <w:p/>
     <w:p>
@@ -14821,8 +14825,7 @@
             <w:tcW w:w="2405" w:type="dxa"/>
           </w:tcPr>
           <w:p>
-            <w:bookmarkStart w:id="28" w:name="_Hlk3209875"/>
-            <w:bookmarkStart w:id="29" w:name="_GoBack"/>
+            <w:bookmarkStart w:id="29" w:name="_Hlk3209875"/>
             <w:r>
               <w:lastRenderedPageBreak/>
               <w:t>Référence</w:t>
@@ -15281,7 +15284,6 @@
           </w:p>
         </w:tc>
       </w:tr>
-      <w:bookmarkEnd w:id="28"/>
       <w:bookmarkEnd w:id="29"/>
     </w:tbl>
     <w:p/>
@@ -19788,7 +19790,7 @@
 </file>
 
 <file path=customXml/itemProps1.xml><?xml version="1.0" encoding="utf-8"?>
-<ds:datastoreItem xmlns:ds="http://schemas.openxmlformats.org/officeDocument/2006/customXml" ds:itemID="{0E552394-893B-4B18-A918-D6C746B2666B}">
+<ds:datastoreItem xmlns:ds="http://schemas.openxmlformats.org/officeDocument/2006/customXml" ds:itemID="{73ED64B5-E026-4A39-8EB8-3B659548C9E7}">
   <ds:schemaRefs>
     <ds:schemaRef ds:uri="http://schemas.openxmlformats.org/officeDocument/2006/bibliography"/>
   </ds:schemaRefs>

</xml_diff>